<commit_message>
adding thesis and other files
</commit_message>
<xml_diff>
--- a/Thesis/Zen Routing Thesis.docx
+++ b/Thesis/Zen Routing Thesis.docx
@@ -64,11 +64,9 @@
       <w:pPr>
         <w:jc w:val="center"/>
       </w:pPr>
-      <w:proofErr w:type="gramStart"/>
       <w:r>
         <w:t>by</w:t>
       </w:r>
-      <w:proofErr w:type="gramEnd"/>
     </w:p>
     <w:sdt>
       <w:sdtPr>
@@ -125,13 +123,8 @@
         <w:spacing w:line="240" w:lineRule="auto"/>
         <w:jc w:val="center"/>
       </w:pPr>
-      <w:proofErr w:type="gramStart"/>
-      <w:r>
-        <w:t>in</w:t>
-      </w:r>
-      <w:proofErr w:type="gramEnd"/>
-      <w:r>
-        <w:t xml:space="preserve"> partial fulfillment of the requirements for the designation as an</w:t>
+      <w:r>
+        <w:t>in partial fulfillment of the requirements for the designation as an</w:t>
       </w:r>
     </w:p>
     <w:p>
@@ -192,13 +185,8 @@
         <w:sdtEndPr/>
         <w:sdtContent>
           <w:r>
-            <w:t xml:space="preserve">Jean-Francois </w:t>
+            <w:t>Jean-Francois Chamberland</w:t>
           </w:r>
-          <w:proofErr w:type="spellStart"/>
-          <w:r>
-            <w:t>Chamberland</w:t>
-          </w:r>
-          <w:proofErr w:type="spellEnd"/>
         </w:sdtContent>
       </w:sdt>
     </w:p>
@@ -385,7 +373,10 @@
         <w:ind w:left="1440"/>
       </w:pPr>
       <w:r>
-        <w:t>Theoretical Framework (remove/add as needed)</w:t>
+        <w:t>Design</w:t>
+      </w:r>
+      <w:r>
+        <w:t xml:space="preserve"> Framework (remove/add as needed)</w:t>
       </w:r>
       <w:r>
         <w:tab/>
@@ -850,13 +841,8 @@
         <w:sdtEndPr/>
         <w:sdtContent>
           <w:r>
-            <w:t xml:space="preserve">Jean-Francois </w:t>
+            <w:t>Jean-Francois Chamberland</w:t>
           </w:r>
-          <w:proofErr w:type="spellStart"/>
-          <w:r>
-            <w:t>Chamberland</w:t>
-          </w:r>
-          <w:proofErr w:type="spellEnd"/>
         </w:sdtContent>
       </w:sdt>
     </w:p>
@@ -964,7 +950,21 @@
           <w:rFonts w:eastAsia="Times New Roman" w:cs="Times New Roman"/>
           <w:szCs w:val="24"/>
         </w:rPr>
-        <w:t xml:space="preserve">ommuting and driving in general are a major cause of stress to many people. The extent to which this stress affects our health goes relatively unnoticed. New reports from several sources expound on the effects of driving related stress. One report from the U.K.’s Office of National Statistics shows that individuals who have long commutes report higher levels of anxiety and lower life satisfaction as compared to short distance commuters [1]. The point being that the longer you spend driving under stressful conditions, the higher the cost. The long distance nature of an individual’s commute cannot be alleviated by </w:t>
+        <w:t xml:space="preserve">ommuting and driving in general are a major cause of stress to many people. The extent to which this stress affects our health goes relatively unnoticed. New reports from several sources expound on the effects of driving related stress. One report from the U.K.’s Office of National Statistics shows that individuals who have long commutes report higher levels of anxiety and lower </w:t>
+      </w:r>
+      <w:r>
+        <w:rPr>
+          <w:rFonts w:eastAsia="Times New Roman" w:cs="Times New Roman"/>
+          <w:szCs w:val="24"/>
+        </w:rPr>
+        <w:t xml:space="preserve">levels of </w:t>
+      </w:r>
+      <w:r>
+        <w:rPr>
+          <w:rFonts w:eastAsia="Times New Roman" w:cs="Times New Roman"/>
+          <w:szCs w:val="24"/>
+        </w:rPr>
+        <w:t xml:space="preserve">life satisfaction as compared to short distance commuters [1]. The point being that the longer you spend driving under stressful conditions, the higher the cost. The long distance nature of an individual’s commute cannot be alleviated by </w:t>
       </w:r>
       <w:r>
         <w:rPr>
@@ -1051,7 +1051,21 @@
           <w:szCs w:val="24"/>
         </w:rPr>
         <w:lastRenderedPageBreak/>
-        <w:t xml:space="preserve">The proposed “Zen” approach to routing takes advantage of the stress-related factors put forth above. Routes </w:t>
+        <w:t xml:space="preserve">The proposed “Zen” approach to routing takes advantage of the stress-related factors </w:t>
+      </w:r>
+      <w:r>
+        <w:rPr>
+          <w:rFonts w:eastAsia="Times New Roman" w:cs="Times New Roman"/>
+          <w:szCs w:val="24"/>
+        </w:rPr>
+        <w:t xml:space="preserve">described </w:t>
+      </w:r>
+      <w:r>
+        <w:rPr>
+          <w:rFonts w:eastAsia="Times New Roman" w:cs="Times New Roman"/>
+          <w:szCs w:val="24"/>
+        </w:rPr>
+        <w:t xml:space="preserve">above. Routes </w:t>
       </w:r>
       <w:r>
         <w:rPr>
@@ -1079,7 +1093,21 @@
           <w:rFonts w:eastAsia="Times New Roman" w:cs="Times New Roman"/>
           <w:szCs w:val="24"/>
         </w:rPr>
-        <w:t>include: high vehicle congestion, presence of construction, and stop-go traffic behavior. Routes with these characteristics will be avoided. Instead, the route chosen will exhibit inverse characteristics that should reduce driving stress. These characteristics may include: low traffic volume and route time predictability. The approach to traffic routing presented herein is curren</w:t>
+        <w:t>include: high vehicle congestion, presence of construction, and stop-go traffic behavior. Routes with these characteristics will be avoided. Instead, the route chosen will exhibit inverse characteristics that should reduce driving stress. These characteristics may include: low traffic volume an</w:t>
+      </w:r>
+      <w:r>
+        <w:rPr>
+          <w:rFonts w:eastAsia="Times New Roman" w:cs="Times New Roman"/>
+          <w:szCs w:val="24"/>
+        </w:rPr>
+        <w:t>d route time predictability. This</w:t>
+      </w:r>
+      <w:r>
+        <w:rPr>
+          <w:rFonts w:eastAsia="Times New Roman" w:cs="Times New Roman"/>
+          <w:szCs w:val="24"/>
+        </w:rPr>
+        <w:t xml:space="preserve"> approach to traffic routing is curren</w:t>
       </w:r>
       <w:r>
         <w:rPr>
@@ -1105,6 +1133,168 @@
           <w:szCs w:val="24"/>
         </w:rPr>
       </w:pPr>
+    </w:p>
+    <w:p>
+      <w:pPr>
+        <w:pStyle w:val="FirstOrderSubheading"/>
+        <w:jc w:val="both"/>
+      </w:pPr>
+      <w:r>
+        <w:t>Design</w:t>
+      </w:r>
+      <w:r>
+        <w:t xml:space="preserve"> Framework</w:t>
+      </w:r>
+    </w:p>
+    <w:p>
+      <w:pPr>
+        <w:pStyle w:val="SecondOrderSubheading"/>
+        <w:jc w:val="both"/>
+      </w:pPr>
+      <w:r>
+        <w:t>Primary Goals</w:t>
+      </w:r>
+    </w:p>
+    <w:p>
+      <w:pPr>
+        <w:ind w:firstLine="720"/>
+        <w:rPr>
+          <w:rFonts w:eastAsia="Times New Roman" w:cs="Times New Roman"/>
+          <w:szCs w:val="24"/>
+        </w:rPr>
+      </w:pPr>
+      <w:r>
+        <w:rPr>
+          <w:rFonts w:eastAsia="Times New Roman" w:cs="Times New Roman"/>
+          <w:szCs w:val="24"/>
+        </w:rPr>
+        <w:t>In order to approach the project goal of stress-sensitive traffic routing, three</w:t>
+      </w:r>
+      <w:r>
+        <w:rPr>
+          <w:rFonts w:eastAsia="Times New Roman" w:cs="Times New Roman"/>
+          <w:szCs w:val="24"/>
+        </w:rPr>
+        <w:t xml:space="preserve"> primary components were identified:</w:t>
+      </w:r>
+      <w:r>
+        <w:rPr>
+          <w:rFonts w:eastAsia="Times New Roman" w:cs="Times New Roman"/>
+          <w:szCs w:val="24"/>
+        </w:rPr>
+        <w:t xml:space="preserve"> I) A framework for describing roadways and intersections. II) A mathematical model for evaluating the stress-related characteristics of a route. III) A method for selecting the optimal route.  With these objectives in mind, simple yet powerful mathematical descriptions were chosen by the research team. For the first objective, a directed network graph structure was used in order to describe a city’s traffic network. Within this scheme, the network graph </w:t>
+      </w:r>
+      <w:r>
+        <w:rPr>
+          <w:rFonts w:eastAsia="Times New Roman" w:cs="Times New Roman"/>
+          <w:i/>
+          <w:szCs w:val="24"/>
+        </w:rPr>
+        <w:t xml:space="preserve">edges </w:t>
+      </w:r>
+      <w:r>
+        <w:rPr>
+          <w:rFonts w:eastAsia="Times New Roman" w:cs="Times New Roman"/>
+          <w:szCs w:val="24"/>
+        </w:rPr>
+        <w:t xml:space="preserve">represent the roadways while the graph </w:t>
+      </w:r>
+      <w:r>
+        <w:rPr>
+          <w:rFonts w:eastAsia="Times New Roman" w:cs="Times New Roman"/>
+          <w:i/>
+          <w:szCs w:val="24"/>
+        </w:rPr>
+        <w:t xml:space="preserve">nodes </w:t>
+      </w:r>
+      <w:r>
+        <w:rPr>
+          <w:rFonts w:eastAsia="Times New Roman" w:cs="Times New Roman"/>
+          <w:szCs w:val="24"/>
+        </w:rPr>
+        <w:t xml:space="preserve">represent the intersections. Additionally, each </w:t>
+      </w:r>
+      <w:r>
+        <w:rPr>
+          <w:rFonts w:eastAsia="Times New Roman" w:cs="Times New Roman"/>
+          <w:i/>
+          <w:szCs w:val="24"/>
+        </w:rPr>
+        <w:t xml:space="preserve">edge </w:t>
+      </w:r>
+      <w:r>
+        <w:rPr>
+          <w:rFonts w:eastAsia="Times New Roman" w:cs="Times New Roman"/>
+          <w:szCs w:val="24"/>
+        </w:rPr>
+        <w:t xml:space="preserve">has a numerical </w:t>
+      </w:r>
+      <w:r>
+        <w:rPr>
+          <w:rFonts w:eastAsia="Times New Roman" w:cs="Times New Roman"/>
+          <w:i/>
+          <w:szCs w:val="24"/>
+        </w:rPr>
+        <w:t xml:space="preserve">weight </w:t>
+      </w:r>
+      <w:r>
+        <w:rPr>
+          <w:rFonts w:eastAsia="Times New Roman" w:cs="Times New Roman"/>
+          <w:szCs w:val="24"/>
+        </w:rPr>
+        <w:t xml:space="preserve">which describes a road segment’s features (distance is one example). </w:t>
+      </w:r>
+      <w:r>
+        <w:rPr>
+          <w:rFonts w:eastAsia="Times New Roman" w:cs="Times New Roman"/>
+          <w:szCs w:val="24"/>
+        </w:rPr>
+        <w:t>For the evaluation of stress-related features</w:t>
+      </w:r>
+      <w:r>
+        <w:rPr>
+          <w:rFonts w:eastAsia="Times New Roman" w:cs="Times New Roman"/>
+          <w:szCs w:val="24"/>
+        </w:rPr>
+        <w:t>, a mathematical metric was developed and termed as a route’s “</w:t>
+      </w:r>
+      <w:r>
+        <w:rPr>
+          <w:rFonts w:eastAsia="Times New Roman" w:cs="Times New Roman"/>
+          <w:i/>
+          <w:szCs w:val="24"/>
+        </w:rPr>
+        <w:t>Zen-ness”</w:t>
+      </w:r>
+      <w:r>
+        <w:rPr>
+          <w:rFonts w:eastAsia="Times New Roman" w:cs="Times New Roman"/>
+          <w:szCs w:val="24"/>
+        </w:rPr>
+        <w:t xml:space="preserve">. The form of this metric translates a road segment’s stress-related features into a quantified number. </w:t>
+      </w:r>
+      <w:r>
+        <w:rPr>
+          <w:rFonts w:eastAsia="Times New Roman" w:cs="Times New Roman"/>
+          <w:szCs w:val="24"/>
+        </w:rPr>
+        <w:t xml:space="preserve">For the final objective, a modified </w:t>
+      </w:r>
+      <w:r>
+        <w:rPr>
+          <w:rFonts w:eastAsia="Times New Roman" w:cs="Times New Roman"/>
+          <w:szCs w:val="24"/>
+        </w:rPr>
+        <w:lastRenderedPageBreak/>
+        <w:t xml:space="preserve">version of Dijkstra’s shortest path algorithm was utilized. </w:t>
+      </w:r>
+      <w:r>
+        <w:rPr>
+          <w:rFonts w:eastAsia="Times New Roman" w:cs="Times New Roman"/>
+          <w:szCs w:val="24"/>
+        </w:rPr>
+        <w:t>The modification made allows for multiple factors (e.g. “Zenness” and driving time) to be accounted for in finding the optimal route.</w:t>
+      </w:r>
     </w:p>
     <w:p>
       <w:pPr>
@@ -1134,7 +1324,7 @@
         <w:rPr>
           <w:b w:val="0"/>
         </w:rPr>
-        <w:t>framework</w:t>
+        <w:t>methods</w:t>
       </w:r>
       <w:r>
         <w:rPr>
@@ -1177,14 +1367,39 @@
         <w:rPr>
           <w:b w:val="0"/>
         </w:rPr>
-        <w:t xml:space="preserve">Mathematical tool used to model pairwise relations between objects. A network graph consists of nodes and edges. An edge can be seen as the connection between two unique nodes. Each edge is usually assigned a value or weight which models the system in question. Beyond edges and nodes, a network graph has a number of important characteristics including: connectedness and directivity. Connectedness describes the degree to which either node pairs or the network graph as a whole are connected. Directivity describes whether or not graph edges have </w:t>
-      </w:r>
-      <w:r>
-        <w:rPr>
-          <w:b w:val="0"/>
-        </w:rPr>
-        <w:lastRenderedPageBreak/>
-        <w:t xml:space="preserve">an associated direction. In the context of the project presented, a city map is modeled as a network graph with streets modeled as edges and intersections modeled as nodes. </w:t>
+        <w:t xml:space="preserve">Mathematical tool used to model pairwise relations between objects. A network graph consists of nodes and edges. An edge can be seen as the connection between two unique nodes. Each edge is assigned a value or weight which models the system in question. </w:t>
+      </w:r>
+      <w:r>
+        <w:rPr>
+          <w:b w:val="0"/>
+        </w:rPr>
+        <w:t>In addition to</w:t>
+      </w:r>
+      <w:r>
+        <w:rPr>
+          <w:b w:val="0"/>
+        </w:rPr>
+        <w:t xml:space="preserve"> edges and nodes, a network graph has a number of important characteristics including: connectedness and directivity. Connectedness describes the degree to which either node pairs or the network graph as a whole are connected. Directivity describes whether or not graph edge</w:t>
+      </w:r>
+      <w:bookmarkStart w:id="0" w:name="_GoBack"/>
+      <w:bookmarkEnd w:id="0"/>
+      <w:r>
+        <w:rPr>
+          <w:b w:val="0"/>
+        </w:rPr>
+        <w:t>s have an associated direction. In the context of the project presented, a city map is modeled as a</w:t>
+      </w:r>
+      <w:r>
+        <w:rPr>
+          <w:b w:val="0"/>
+        </w:rPr>
+        <w:t xml:space="preserve"> directed</w:t>
+      </w:r>
+      <w:r>
+        <w:rPr>
+          <w:b w:val="0"/>
+        </w:rPr>
+        <w:t xml:space="preserve"> network graph with streets modeled as edges and intersections modeled as nodes. </w:t>
       </w:r>
     </w:p>
     <w:p>
@@ -1215,7 +1430,14 @@
         <w:rPr>
           <w:b w:val="0"/>
         </w:rPr>
-        <w:t>Given a network graph and two nodes of interest, a shortest path algorithm quickly determines the shortest path between these two nodes. Shortest path in this context is usually defined as the path that connects the two desired nodes and minimizes the sum of the edge values or weights along the path. In the context of the project presented, the shortest path algorithm is used to find the optimal “Zen” route.</w:t>
+        <w:t xml:space="preserve">Given a network graph and two nodes of interest, a shortest path algorithm quickly determines the shortest path between these two nodes. Shortest path in this context is usually defined as the path that connects the two desired nodes and minimizes the sum of the edge values </w:t>
+      </w:r>
+      <w:r>
+        <w:rPr>
+          <w:b w:val="0"/>
+        </w:rPr>
+        <w:lastRenderedPageBreak/>
+        <w:t>or weights along the path. In the context of the project presented, the shortest path algorithm is used to find the optimal “Zen” route.</w:t>
       </w:r>
     </w:p>
     <w:p>
@@ -1229,13 +1451,14 @@
         <w:pStyle w:val="SecondOrderSubheading"/>
         <w:jc w:val="both"/>
       </w:pPr>
-      <w:proofErr w:type="spellStart"/>
-      <w:r>
-        <w:t>GoogleMaps</w:t>
-      </w:r>
-      <w:proofErr w:type="spellEnd"/>
-      <w:r>
-        <w:t xml:space="preserve"> API Set</w:t>
+    </w:p>
+    <w:p>
+      <w:pPr>
+        <w:pStyle w:val="SecondOrderSubheading"/>
+        <w:jc w:val="both"/>
+      </w:pPr>
+      <w:r>
+        <w:t>GoogleMaps API Set</w:t>
       </w:r>
     </w:p>
     <w:p>
@@ -1311,21 +1534,106 @@
     </w:p>
     <w:p>
       <w:pPr>
-        <w:pStyle w:val="FirstOrderSubheading"/>
-        <w:jc w:val="both"/>
-      </w:pPr>
-      <w:r>
-        <w:lastRenderedPageBreak/>
-        <w:t>Theoretical Framework</w:t>
-      </w:r>
-    </w:p>
+        <w:ind w:firstLine="720"/>
+        <w:rPr>
+          <w:rFonts w:eastAsia="Times New Roman" w:cs="Times New Roman"/>
+          <w:szCs w:val="24"/>
+        </w:rPr>
+      </w:pPr>
+    </w:p>
+    <w:p>
+      <w:pPr>
+        <w:rPr>
+          <w:rFonts w:eastAsia="Times New Roman" w:cs="Times New Roman"/>
+          <w:szCs w:val="24"/>
+        </w:rPr>
+      </w:pPr>
+    </w:p>
+    <w:p>
+      <w:pPr>
+        <w:rPr>
+          <w:rFonts w:eastAsia="Times New Roman" w:cs="Times New Roman"/>
+          <w:szCs w:val="24"/>
+        </w:rPr>
+      </w:pPr>
+    </w:p>
+    <w:p>
+      <w:pPr>
+        <w:rPr>
+          <w:rFonts w:eastAsia="Times New Roman" w:cs="Times New Roman"/>
+          <w:szCs w:val="24"/>
+        </w:rPr>
+      </w:pPr>
+    </w:p>
+    <w:p>
+      <w:pPr>
+        <w:rPr>
+          <w:rFonts w:eastAsia="Times New Roman" w:cs="Times New Roman"/>
+          <w:szCs w:val="24"/>
+        </w:rPr>
+      </w:pPr>
+    </w:p>
+    <w:p>
+      <w:pPr>
+        <w:rPr>
+          <w:rFonts w:eastAsia="Times New Roman" w:cs="Times New Roman"/>
+          <w:szCs w:val="24"/>
+        </w:rPr>
+      </w:pPr>
+    </w:p>
+    <w:p>
+      <w:pPr>
+        <w:ind w:firstLine="720"/>
+        <w:rPr>
+          <w:rFonts w:eastAsia="Times New Roman" w:cs="Times New Roman"/>
+          <w:szCs w:val="24"/>
+        </w:rPr>
+      </w:pPr>
+    </w:p>
+    <w:p>
+      <w:pPr>
+        <w:spacing w:after="160" w:line="259" w:lineRule="auto"/>
+      </w:pPr>
+    </w:p>
+    <w:p>
+      <w:pPr>
+        <w:spacing w:after="160" w:line="259" w:lineRule="auto"/>
+      </w:pPr>
+    </w:p>
+    <w:p>
+      <w:pPr>
+        <w:spacing w:after="160" w:line="259" w:lineRule="auto"/>
+      </w:pPr>
+    </w:p>
+    <w:p>
+      <w:pPr>
+        <w:spacing w:after="160" w:line="259" w:lineRule="auto"/>
+      </w:pPr>
+    </w:p>
+    <w:p>
+      <w:pPr>
+        <w:pStyle w:val="MajorHeading"/>
+      </w:pPr>
+      <w:r>
+        <w:t>Chapter ii</w:t>
+      </w:r>
+    </w:p>
+    <w:p>
+      <w:pPr>
+        <w:pStyle w:val="MajorHeading"/>
+      </w:pPr>
+      <w:r>
+        <w:t>methods</w:t>
+      </w:r>
+    </w:p>
+    <w:p/>
     <w:p>
       <w:pPr>
         <w:pStyle w:val="SecondOrderSubheading"/>
         <w:jc w:val="both"/>
       </w:pPr>
       <w:r>
-        <w:t>Primary Goals</w:t>
+        <w:t>Shortest Time Traffic Routing</w:t>
       </w:r>
     </w:p>
     <w:p>
@@ -1341,128 +1649,7 @@
           <w:rFonts w:eastAsia="Times New Roman" w:cs="Times New Roman"/>
           <w:szCs w:val="24"/>
         </w:rPr>
-        <w:t xml:space="preserve">In order to approach the project goal of stress-sensitive traffic routing, </w:t>
-      </w:r>
-      <w:r>
-        <w:rPr>
-          <w:rFonts w:eastAsia="Times New Roman" w:cs="Times New Roman"/>
-          <w:szCs w:val="24"/>
-        </w:rPr>
-        <w:t>three</w:t>
-      </w:r>
-      <w:r>
-        <w:rPr>
-          <w:rFonts w:eastAsia="Times New Roman" w:cs="Times New Roman"/>
-          <w:szCs w:val="24"/>
-        </w:rPr>
-        <w:t xml:space="preserve"> primary components are required</w:t>
-      </w:r>
-      <w:r>
-        <w:rPr>
-          <w:rFonts w:eastAsia="Times New Roman" w:cs="Times New Roman"/>
-          <w:szCs w:val="24"/>
-        </w:rPr>
-        <w:t xml:space="preserve">. I) </w:t>
-      </w:r>
-      <w:proofErr w:type="gramStart"/>
-      <w:r>
-        <w:rPr>
-          <w:rFonts w:eastAsia="Times New Roman" w:cs="Times New Roman"/>
-          <w:szCs w:val="24"/>
-        </w:rPr>
-        <w:t>A</w:t>
-      </w:r>
-      <w:proofErr w:type="gramEnd"/>
-      <w:r>
-        <w:rPr>
-          <w:rFonts w:eastAsia="Times New Roman" w:cs="Times New Roman"/>
-          <w:szCs w:val="24"/>
-        </w:rPr>
-        <w:t xml:space="preserve"> framework for describing roadways a</w:t>
-      </w:r>
-      <w:r>
-        <w:rPr>
-          <w:rFonts w:eastAsia="Times New Roman" w:cs="Times New Roman"/>
-          <w:szCs w:val="24"/>
-        </w:rPr>
-        <w:t>nd intersections</w:t>
-      </w:r>
-      <w:r>
-        <w:rPr>
-          <w:rFonts w:eastAsia="Times New Roman" w:cs="Times New Roman"/>
-          <w:szCs w:val="24"/>
-        </w:rPr>
-        <w:t xml:space="preserve">. II) A </w:t>
-      </w:r>
-      <w:r>
-        <w:rPr>
-          <w:rFonts w:eastAsia="Times New Roman" w:cs="Times New Roman"/>
-          <w:szCs w:val="24"/>
-        </w:rPr>
-        <w:t>mathematical model for evaluating the stress-related characteristics of a route.</w:t>
-      </w:r>
-      <w:r>
-        <w:rPr>
-          <w:rFonts w:eastAsia="Times New Roman" w:cs="Times New Roman"/>
-          <w:szCs w:val="24"/>
-        </w:rPr>
-        <w:t xml:space="preserve"> III) A method for selecting the optimal route.  With these </w:t>
-      </w:r>
-      <w:r>
-        <w:rPr>
-          <w:rFonts w:eastAsia="Times New Roman" w:cs="Times New Roman"/>
-          <w:szCs w:val="24"/>
-        </w:rPr>
-        <w:t>objectives in mind, simple yet powerful mathematical descriptions were chosen by the research team.</w:t>
-      </w:r>
-      <w:r>
-        <w:rPr>
-          <w:rFonts w:eastAsia="Times New Roman" w:cs="Times New Roman"/>
-          <w:szCs w:val="24"/>
-        </w:rPr>
-        <w:t xml:space="preserve"> For the first objective, a</w:t>
-      </w:r>
-      <w:r>
-        <w:rPr>
-          <w:rFonts w:eastAsia="Times New Roman" w:cs="Times New Roman"/>
-          <w:szCs w:val="24"/>
-        </w:rPr>
-        <w:t xml:space="preserve"> directed network graph structure </w:t>
-      </w:r>
-      <w:r>
-        <w:rPr>
-          <w:rFonts w:eastAsia="Times New Roman" w:cs="Times New Roman"/>
-          <w:szCs w:val="24"/>
-        </w:rPr>
-        <w:t>was</w:t>
-      </w:r>
-      <w:r>
-        <w:rPr>
-          <w:rFonts w:eastAsia="Times New Roman" w:cs="Times New Roman"/>
-          <w:szCs w:val="24"/>
-        </w:rPr>
-        <w:t xml:space="preserve"> </w:t>
-      </w:r>
-      <w:r>
-        <w:rPr>
-          <w:rFonts w:eastAsia="Times New Roman" w:cs="Times New Roman"/>
-          <w:szCs w:val="24"/>
-        </w:rPr>
-        <w:t xml:space="preserve">used in order to describe a city’s traffic network. Within this scheme, </w:t>
-      </w:r>
-      <w:r>
-        <w:rPr>
-          <w:rFonts w:eastAsia="Times New Roman" w:cs="Times New Roman"/>
-          <w:szCs w:val="24"/>
-        </w:rPr>
-        <w:t xml:space="preserve">the </w:t>
-      </w:r>
-      <w:r>
-        <w:rPr>
-          <w:rFonts w:eastAsia="Times New Roman" w:cs="Times New Roman"/>
-          <w:szCs w:val="24"/>
-        </w:rPr>
-        <w:t xml:space="preserve">network graph </w:t>
+        <w:t xml:space="preserve"> Before describing how stress-factors or </w:t>
       </w:r>
       <w:r>
         <w:rPr>
@@ -1470,21 +1657,14 @@
           <w:i/>
           <w:szCs w:val="24"/>
         </w:rPr>
-        <w:t xml:space="preserve">edges </w:t>
-      </w:r>
-      <w:r>
-        <w:rPr>
-          <w:rFonts w:eastAsia="Times New Roman" w:cs="Times New Roman"/>
-          <w:szCs w:val="24"/>
-        </w:rPr>
-        <w:t xml:space="preserve">represent the roadways while the </w:t>
-      </w:r>
-      <w:r>
-        <w:rPr>
-          <w:rFonts w:eastAsia="Times New Roman" w:cs="Times New Roman"/>
-          <w:szCs w:val="24"/>
-        </w:rPr>
-        <w:t xml:space="preserve">graph </w:t>
+        <w:t>“Zen-ness”</w:t>
+      </w:r>
+      <w:r>
+        <w:rPr>
+          <w:rFonts w:eastAsia="Times New Roman" w:cs="Times New Roman"/>
+          <w:szCs w:val="24"/>
+        </w:rPr>
+        <w:t xml:space="preserve"> can be incorporated into a routing decision, it is instructive to explain how more common routing is accomplished. Such routing finds the fastest path between two desired locations. Given a directed network graph which describes a set of roads through </w:t>
       </w:r>
       <w:r>
         <w:rPr>
@@ -1492,28 +1672,14 @@
           <w:i/>
           <w:szCs w:val="24"/>
         </w:rPr>
-        <w:t xml:space="preserve">nodes </w:t>
-      </w:r>
-      <w:r>
-        <w:rPr>
-          <w:rFonts w:eastAsia="Times New Roman" w:cs="Times New Roman"/>
-          <w:szCs w:val="24"/>
-        </w:rPr>
-        <w:t>represent the intersections.</w:t>
-      </w:r>
-      <w:r>
-        <w:rPr>
-          <w:rFonts w:eastAsia="Times New Roman" w:cs="Times New Roman"/>
-          <w:szCs w:val="24"/>
-        </w:rPr>
-        <w:t xml:space="preserve"> </w:t>
-      </w:r>
-      <w:r>
-        <w:rPr>
-          <w:rFonts w:eastAsia="Times New Roman" w:cs="Times New Roman"/>
-          <w:szCs w:val="24"/>
-        </w:rPr>
-        <w:t xml:space="preserve">Additionally, each </w:t>
+        <w:t xml:space="preserve">edges, nodes, </w:t>
+      </w:r>
+      <w:r>
+        <w:rPr>
+          <w:rFonts w:eastAsia="Times New Roman" w:cs="Times New Roman"/>
+          <w:szCs w:val="24"/>
+        </w:rPr>
+        <w:t xml:space="preserve">and </w:t>
       </w:r>
       <w:r>
         <w:rPr>
@@ -1521,115 +1687,14 @@
           <w:i/>
           <w:szCs w:val="24"/>
         </w:rPr>
-        <w:t xml:space="preserve">edge </w:t>
-      </w:r>
-      <w:r>
-        <w:rPr>
-          <w:rFonts w:eastAsia="Times New Roman" w:cs="Times New Roman"/>
-          <w:szCs w:val="24"/>
-        </w:rPr>
-        <w:t xml:space="preserve">has a numerical </w:t>
-      </w:r>
-      <w:r>
-        <w:rPr>
-          <w:rFonts w:eastAsia="Times New Roman" w:cs="Times New Roman"/>
-          <w:i/>
-          <w:szCs w:val="24"/>
-        </w:rPr>
-        <w:t xml:space="preserve">weight </w:t>
-      </w:r>
-      <w:r>
-        <w:rPr>
-          <w:rFonts w:eastAsia="Times New Roman" w:cs="Times New Roman"/>
-          <w:szCs w:val="24"/>
-        </w:rPr>
-        <w:t>which describes a road segment’s features (</w:t>
-      </w:r>
-      <w:r>
-        <w:rPr>
-          <w:rFonts w:eastAsia="Times New Roman" w:cs="Times New Roman"/>
-          <w:szCs w:val="24"/>
-        </w:rPr>
-        <w:t>distance is one</w:t>
-      </w:r>
-      <w:r>
-        <w:rPr>
-          <w:rFonts w:eastAsia="Times New Roman" w:cs="Times New Roman"/>
-          <w:szCs w:val="24"/>
-        </w:rPr>
-        <w:t xml:space="preserve"> example). </w:t>
-      </w:r>
-      <w:r>
-        <w:rPr>
-          <w:rFonts w:eastAsia="Times New Roman" w:cs="Times New Roman"/>
-          <w:szCs w:val="24"/>
-        </w:rPr>
-        <w:t>For the second objective</w:t>
-      </w:r>
-      <w:r>
-        <w:rPr>
-          <w:rFonts w:eastAsia="Times New Roman" w:cs="Times New Roman"/>
-          <w:szCs w:val="24"/>
-        </w:rPr>
-        <w:t xml:space="preserve"> listed</w:t>
-      </w:r>
-      <w:r>
-        <w:rPr>
-          <w:rFonts w:eastAsia="Times New Roman" w:cs="Times New Roman"/>
-          <w:szCs w:val="24"/>
-        </w:rPr>
-        <w:t xml:space="preserve">, a mathematical metric was developed and termed </w:t>
-      </w:r>
-      <w:r>
-        <w:rPr>
-          <w:rFonts w:eastAsia="Times New Roman" w:cs="Times New Roman"/>
-          <w:szCs w:val="24"/>
-        </w:rPr>
-        <w:t xml:space="preserve">as </w:t>
-      </w:r>
-      <w:r>
-        <w:rPr>
-          <w:rFonts w:eastAsia="Times New Roman" w:cs="Times New Roman"/>
-          <w:szCs w:val="24"/>
-        </w:rPr>
-        <w:t xml:space="preserve">a route’s </w:t>
-      </w:r>
-      <w:r>
-        <w:rPr>
-          <w:rFonts w:eastAsia="Times New Roman" w:cs="Times New Roman"/>
-          <w:szCs w:val="24"/>
-        </w:rPr>
-        <w:t>“</w:t>
-      </w:r>
-      <w:r>
-        <w:rPr>
-          <w:rFonts w:eastAsia="Times New Roman" w:cs="Times New Roman"/>
-          <w:i/>
-          <w:szCs w:val="24"/>
-        </w:rPr>
-        <w:t>Zen-ness</w:t>
-      </w:r>
-      <w:r>
-        <w:rPr>
-          <w:rFonts w:eastAsia="Times New Roman" w:cs="Times New Roman"/>
-          <w:i/>
-          <w:szCs w:val="24"/>
-        </w:rPr>
-        <w:t>”</w:t>
-      </w:r>
-      <w:r>
-        <w:rPr>
-          <w:rFonts w:eastAsia="Times New Roman" w:cs="Times New Roman"/>
-          <w:szCs w:val="24"/>
-        </w:rPr>
-        <w:t xml:space="preserve">. </w:t>
-      </w:r>
-      <w:r>
-        <w:rPr>
-          <w:rFonts w:eastAsia="Times New Roman" w:cs="Times New Roman"/>
-          <w:szCs w:val="24"/>
-        </w:rPr>
-        <w:t xml:space="preserve">The form of this metric translates a road segment’s stress-related features into a quantified number. </w:t>
+        <w:t xml:space="preserve">weights, </w:t>
+      </w:r>
+      <w:r>
+        <w:rPr>
+          <w:rFonts w:eastAsia="Times New Roman" w:cs="Times New Roman"/>
+          <w:szCs w:val="24"/>
+        </w:rPr>
+        <w:t xml:space="preserve">one can find an optimal route using the shortest path algorithm. This method quickly finds the shortest path between any two connected nodes in a network. The shortest path is defined as a list of connected edges which links the two given nodes (A and B for example) and minimizes the sum of weights along the path. In the case of time minimization, the sum of weights describes the time spent driving along the chosen path. So, by this method, the fastest route is achieved. </w:t>
       </w:r>
     </w:p>
     <w:p>
@@ -1647,10 +1712,7 @@
         <w:jc w:val="both"/>
       </w:pPr>
       <w:r>
-        <w:t xml:space="preserve">Shortest Time </w:t>
-      </w:r>
-      <w:r>
-        <w:t>Traffic Routing</w:t>
+        <w:t>“Zen” Traffic Routing</w:t>
       </w:r>
     </w:p>
     <w:p>
@@ -1666,192 +1728,7 @@
           <w:rFonts w:eastAsia="Times New Roman" w:cs="Times New Roman"/>
           <w:szCs w:val="24"/>
         </w:rPr>
-        <w:t xml:space="preserve"> </w:t>
-      </w:r>
-      <w:r>
-        <w:rPr>
-          <w:rFonts w:eastAsia="Times New Roman" w:cs="Times New Roman"/>
-          <w:szCs w:val="24"/>
-        </w:rPr>
-        <w:t xml:space="preserve">Before describing how stress-factors or </w:t>
-      </w:r>
-      <w:r>
-        <w:rPr>
-          <w:rFonts w:eastAsia="Times New Roman" w:cs="Times New Roman"/>
-          <w:i/>
-          <w:szCs w:val="24"/>
-        </w:rPr>
-        <w:t>“Zen-ness”</w:t>
-      </w:r>
-      <w:r>
-        <w:rPr>
-          <w:rFonts w:eastAsia="Times New Roman" w:cs="Times New Roman"/>
-          <w:szCs w:val="24"/>
-        </w:rPr>
-        <w:t xml:space="preserve"> can be incorporated into a routing decision, it is instructive to explain how </w:t>
-      </w:r>
-      <w:r>
-        <w:rPr>
-          <w:rFonts w:eastAsia="Times New Roman" w:cs="Times New Roman"/>
-          <w:szCs w:val="24"/>
-        </w:rPr>
-        <w:t>more common</w:t>
-      </w:r>
-      <w:r>
-        <w:rPr>
-          <w:rFonts w:eastAsia="Times New Roman" w:cs="Times New Roman"/>
-          <w:szCs w:val="24"/>
-        </w:rPr>
-        <w:t xml:space="preserve"> routing is accomplished.</w:t>
-      </w:r>
-      <w:r>
-        <w:rPr>
-          <w:rFonts w:eastAsia="Times New Roman" w:cs="Times New Roman"/>
-          <w:szCs w:val="24"/>
-        </w:rPr>
-        <w:t xml:space="preserve"> Such routing finds the fastest path between two desired locations.</w:t>
-      </w:r>
-      <w:r>
-        <w:rPr>
-          <w:rFonts w:eastAsia="Times New Roman" w:cs="Times New Roman"/>
-          <w:szCs w:val="24"/>
-        </w:rPr>
-        <w:t xml:space="preserve"> Given </w:t>
-      </w:r>
-      <w:r>
-        <w:rPr>
-          <w:rFonts w:eastAsia="Times New Roman" w:cs="Times New Roman"/>
-          <w:szCs w:val="24"/>
-        </w:rPr>
-        <w:t xml:space="preserve">a </w:t>
-      </w:r>
-      <w:r>
-        <w:rPr>
-          <w:rFonts w:eastAsia="Times New Roman" w:cs="Times New Roman"/>
-          <w:szCs w:val="24"/>
-        </w:rPr>
-        <w:t xml:space="preserve">directed </w:t>
-      </w:r>
-      <w:r>
-        <w:rPr>
-          <w:rFonts w:eastAsia="Times New Roman" w:cs="Times New Roman"/>
-          <w:szCs w:val="24"/>
-        </w:rPr>
-        <w:t xml:space="preserve">network graph which describes a set of roads through </w:t>
-      </w:r>
-      <w:r>
-        <w:rPr>
-          <w:rFonts w:eastAsia="Times New Roman" w:cs="Times New Roman"/>
-          <w:i/>
-          <w:szCs w:val="24"/>
-        </w:rPr>
-        <w:t xml:space="preserve">edges, nodes, </w:t>
-      </w:r>
-      <w:r>
-        <w:rPr>
-          <w:rFonts w:eastAsia="Times New Roman" w:cs="Times New Roman"/>
-          <w:szCs w:val="24"/>
-        </w:rPr>
-        <w:t xml:space="preserve">and </w:t>
-      </w:r>
-      <w:r>
-        <w:rPr>
-          <w:rFonts w:eastAsia="Times New Roman" w:cs="Times New Roman"/>
-          <w:i/>
-          <w:szCs w:val="24"/>
-        </w:rPr>
-        <w:t xml:space="preserve">weights, </w:t>
-      </w:r>
-      <w:r>
-        <w:rPr>
-          <w:rFonts w:eastAsia="Times New Roman" w:cs="Times New Roman"/>
-          <w:szCs w:val="24"/>
-        </w:rPr>
-        <w:t xml:space="preserve">one can find an optimal route using the shortest path algorithm. </w:t>
-      </w:r>
-      <w:r>
-        <w:rPr>
-          <w:rFonts w:eastAsia="Times New Roman" w:cs="Times New Roman"/>
-          <w:szCs w:val="24"/>
-        </w:rPr>
-        <w:t xml:space="preserve">This </w:t>
-      </w:r>
-      <w:r>
-        <w:rPr>
-          <w:rFonts w:eastAsia="Times New Roman" w:cs="Times New Roman"/>
-          <w:szCs w:val="24"/>
-        </w:rPr>
-        <w:t>method</w:t>
-      </w:r>
-      <w:r>
-        <w:rPr>
-          <w:rFonts w:eastAsia="Times New Roman" w:cs="Times New Roman"/>
-          <w:szCs w:val="24"/>
-        </w:rPr>
-        <w:t xml:space="preserve"> quickly finds the shortest</w:t>
-      </w:r>
-      <w:r>
-        <w:rPr>
-          <w:rFonts w:eastAsia="Times New Roman" w:cs="Times New Roman"/>
-          <w:szCs w:val="24"/>
-        </w:rPr>
-        <w:t xml:space="preserve"> path between </w:t>
-      </w:r>
-      <w:r>
-        <w:rPr>
-          <w:rFonts w:eastAsia="Times New Roman" w:cs="Times New Roman"/>
-          <w:szCs w:val="24"/>
-        </w:rPr>
-        <w:t xml:space="preserve">any </w:t>
-      </w:r>
-      <w:r>
-        <w:rPr>
-          <w:rFonts w:eastAsia="Times New Roman" w:cs="Times New Roman"/>
-          <w:szCs w:val="24"/>
-        </w:rPr>
-        <w:t xml:space="preserve">two </w:t>
-      </w:r>
-      <w:r>
-        <w:rPr>
-          <w:rFonts w:eastAsia="Times New Roman" w:cs="Times New Roman"/>
-          <w:szCs w:val="24"/>
-        </w:rPr>
-        <w:t xml:space="preserve">connected nodes in a network. </w:t>
-      </w:r>
-      <w:r>
-        <w:rPr>
-          <w:rFonts w:eastAsia="Times New Roman" w:cs="Times New Roman"/>
-          <w:szCs w:val="24"/>
-        </w:rPr>
-        <w:t>T</w:t>
-      </w:r>
-      <w:r>
-        <w:rPr>
-          <w:rFonts w:eastAsia="Times New Roman" w:cs="Times New Roman"/>
-          <w:szCs w:val="24"/>
-        </w:rPr>
-        <w:t xml:space="preserve">he </w:t>
-      </w:r>
-      <w:r>
-        <w:rPr>
-          <w:rFonts w:eastAsia="Times New Roman" w:cs="Times New Roman"/>
-          <w:szCs w:val="24"/>
-        </w:rPr>
-        <w:t xml:space="preserve">shortest path is defined as a list of connected edges which links </w:t>
-      </w:r>
-      <w:r>
-        <w:rPr>
-          <w:rFonts w:eastAsia="Times New Roman" w:cs="Times New Roman"/>
-          <w:szCs w:val="24"/>
-        </w:rPr>
-        <w:t xml:space="preserve">the </w:t>
-      </w:r>
-      <w:r>
-        <w:rPr>
-          <w:rFonts w:eastAsia="Times New Roman" w:cs="Times New Roman"/>
-          <w:szCs w:val="24"/>
-        </w:rPr>
-        <w:t xml:space="preserve">two given nodes (A and B for example) and minimizes the sum of weights along the </w:t>
+        <w:t xml:space="preserve">So, how can stress-related features be incorporated into this method? The technique utilized is very straightforward. In order to account for stress within the shortest path algorithm, part of an edge’s weight must come from the edge’s stress-related factors. This idea is described mathematically as a scaled sum of factors. The overall weight of an edge is now a sum of factors </w:t>
       </w:r>
       <w:r>
         <w:rPr>
@@ -1859,97 +1736,7 @@
           <w:szCs w:val="24"/>
         </w:rPr>
         <w:lastRenderedPageBreak/>
-        <w:t xml:space="preserve">path. </w:t>
-      </w:r>
-      <w:r>
-        <w:rPr>
-          <w:rFonts w:eastAsia="Times New Roman" w:cs="Times New Roman"/>
-          <w:szCs w:val="24"/>
-        </w:rPr>
-        <w:t xml:space="preserve">In </w:t>
-      </w:r>
-      <w:r>
-        <w:rPr>
-          <w:rFonts w:eastAsia="Times New Roman" w:cs="Times New Roman"/>
-          <w:szCs w:val="24"/>
-        </w:rPr>
-        <w:t>the case of time minimization, the sum of weights describes</w:t>
-      </w:r>
-      <w:r>
-        <w:rPr>
-          <w:rFonts w:eastAsia="Times New Roman" w:cs="Times New Roman"/>
-          <w:szCs w:val="24"/>
-        </w:rPr>
-        <w:t xml:space="preserve"> the time spent driving along the chosen path. So, by this method, the fastest route is achieved. </w:t>
-      </w:r>
-    </w:p>
-    <w:p>
-      <w:pPr>
-        <w:ind w:firstLine="720"/>
-        <w:rPr>
-          <w:rFonts w:eastAsia="Times New Roman" w:cs="Times New Roman"/>
-          <w:szCs w:val="24"/>
-        </w:rPr>
-      </w:pPr>
-    </w:p>
-    <w:p>
-      <w:pPr>
-        <w:pStyle w:val="SecondOrderSubheading"/>
-        <w:jc w:val="both"/>
-      </w:pPr>
-      <w:r>
-        <w:t>“Zen” Traffic Routing</w:t>
-      </w:r>
-    </w:p>
-    <w:p>
-      <w:pPr>
-        <w:ind w:firstLine="720"/>
-        <w:rPr>
-          <w:rFonts w:eastAsia="Times New Roman" w:cs="Times New Roman"/>
-          <w:szCs w:val="24"/>
-        </w:rPr>
-      </w:pPr>
-      <w:r>
-        <w:rPr>
-          <w:rFonts w:eastAsia="Times New Roman" w:cs="Times New Roman"/>
-          <w:szCs w:val="24"/>
-        </w:rPr>
-        <w:t xml:space="preserve">So, how can stress-related features be incorporated into this method? The technique utilized is very straightforward. In order to </w:t>
-      </w:r>
-      <w:r>
-        <w:rPr>
-          <w:rFonts w:eastAsia="Times New Roman" w:cs="Times New Roman"/>
-          <w:szCs w:val="24"/>
-        </w:rPr>
-        <w:t xml:space="preserve">account for stress within the shortest path algorithm, part of an edge’s weight must come from the edge’s stress-related factors. This idea is described mathematically as a scaled sum of factors. The overall weight of an edge is now a sum of factors which are each scaled by their corresponding factor weight. The overloaded use of the word </w:t>
-      </w:r>
-      <w:r>
-        <w:rPr>
-          <w:rFonts w:eastAsia="Times New Roman" w:cs="Times New Roman"/>
-          <w:szCs w:val="24"/>
-        </w:rPr>
-        <w:t>“</w:t>
-      </w:r>
-      <w:r>
-        <w:rPr>
-          <w:rFonts w:eastAsia="Times New Roman" w:cs="Times New Roman"/>
-          <w:szCs w:val="24"/>
-        </w:rPr>
-        <w:t>weight</w:t>
-      </w:r>
-      <w:r>
-        <w:rPr>
-          <w:rFonts w:eastAsia="Times New Roman" w:cs="Times New Roman"/>
-          <w:szCs w:val="24"/>
-        </w:rPr>
-        <w:t>”</w:t>
-      </w:r>
-      <w:r>
-        <w:rPr>
-          <w:rFonts w:eastAsia="Times New Roman" w:cs="Times New Roman"/>
-          <w:szCs w:val="24"/>
-        </w:rPr>
-        <w:t xml:space="preserve"> here is confusing so a mathematical formula is provided:</w:t>
+        <w:t>which are each scaled by their corresponding factor weight. The overloaded use of the word “weight” here is confusing so a mathematical formula is provided:</w:t>
       </w:r>
     </w:p>
     <w:p>
@@ -1966,14 +1753,7 @@
             <w:rFonts w:ascii="Cambria Math" w:eastAsia="Times New Roman" w:hAnsi="Cambria Math" w:cs="Times New Roman"/>
             <w:szCs w:val="24"/>
           </w:rPr>
-          <m:t xml:space="preserve">Equation 1)   </m:t>
-        </m:r>
-        <m:r>
-          <w:rPr>
-            <w:rFonts w:ascii="Cambria Math" w:eastAsia="Times New Roman" w:hAnsi="Cambria Math" w:cs="Times New Roman"/>
-            <w:szCs w:val="24"/>
-          </w:rPr>
-          <m:t xml:space="preserve">Edge Weight= </m:t>
+          <m:t xml:space="preserve">Equation 1)   Edge Weight= </m:t>
         </m:r>
         <m:nary>
           <m:naryPr>
@@ -2095,42 +1875,7 @@
           <w:szCs w:val="24"/>
         </w:rPr>
         <w:tab/>
-        <w:t>So, more specifically, what are these factors and what are their corresponding factor weights? In the context of this project, the factors primarily considered are route time and route stress. Each of these components is</w:t>
-      </w:r>
-      <w:r>
-        <w:rPr>
-          <w:rFonts w:eastAsia="Times New Roman" w:cs="Times New Roman"/>
-          <w:szCs w:val="24"/>
-        </w:rPr>
-        <w:t xml:space="preserve"> an important consideration in the routing process</w:t>
-      </w:r>
-      <w:r>
-        <w:rPr>
-          <w:rFonts w:eastAsia="Times New Roman" w:cs="Times New Roman"/>
-          <w:szCs w:val="24"/>
-        </w:rPr>
-        <w:t xml:space="preserve">. </w:t>
-      </w:r>
-      <w:r>
-        <w:rPr>
-          <w:rFonts w:eastAsia="Times New Roman" w:cs="Times New Roman"/>
-          <w:szCs w:val="24"/>
-        </w:rPr>
-        <w:t>Furthermore, both come</w:t>
-      </w:r>
-      <w:r>
-        <w:rPr>
-          <w:rFonts w:eastAsia="Times New Roman" w:cs="Times New Roman"/>
-          <w:szCs w:val="24"/>
-        </w:rPr>
-        <w:t xml:space="preserve"> with a defined factor weight. The factor weight’s purpose is to control how strongly it is considered in the routing decision. In order to illustrate this point, an example </w:t>
-      </w:r>
-      <w:r>
-        <w:rPr>
-          <w:rFonts w:eastAsia="Times New Roman" w:cs="Times New Roman"/>
-          <w:szCs w:val="24"/>
-        </w:rPr>
-        <w:t>is instructive:</w:t>
+        <w:t>So, more specifically, what are these factors and what are their corresponding factor weights? In the context of this project, the factors primarily considered are route time and route stress. Each of these components is an important consideration in the routing process. Furthermore, both come with a defined factor weight. The factor weight’s purpose is to control how strongly it is considered in the routing decision. In order to illustrate this point, an example is instructive:</w:t>
       </w:r>
     </w:p>
     <w:p>
@@ -2160,60 +1905,7 @@
         <w:t>) Shortest Path Algorithm Illustrated</w:t>
       </w:r>
     </w:p>
-    <w:p>
-      <w:pPr>
-        <w:rPr>
-          <w:rFonts w:eastAsia="Times New Roman" w:cs="Times New Roman"/>
-          <w:szCs w:val="24"/>
-        </w:rPr>
-      </w:pPr>
-    </w:p>
-    <w:p>
-      <w:pPr>
-        <w:ind w:firstLine="720"/>
-        <w:rPr>
-          <w:rFonts w:eastAsia="Times New Roman" w:cs="Times New Roman"/>
-          <w:szCs w:val="24"/>
-        </w:rPr>
-      </w:pPr>
-    </w:p>
-    <w:p>
-      <w:pPr>
-        <w:spacing w:after="160" w:line="259" w:lineRule="auto"/>
-      </w:pPr>
-    </w:p>
-    <w:p>
-      <w:pPr>
-        <w:spacing w:after="160" w:line="259" w:lineRule="auto"/>
-      </w:pPr>
-    </w:p>
-    <w:p>
-      <w:pPr>
-        <w:spacing w:after="160" w:line="259" w:lineRule="auto"/>
-      </w:pPr>
-    </w:p>
-    <w:p>
-      <w:pPr>
-        <w:spacing w:after="160" w:line="259" w:lineRule="auto"/>
-      </w:pPr>
-    </w:p>
-    <w:p>
-      <w:pPr>
-        <w:pStyle w:val="MajorHeading"/>
-      </w:pPr>
-      <w:r>
-        <w:lastRenderedPageBreak/>
-        <w:t>Chapter ii</w:t>
-      </w:r>
-    </w:p>
-    <w:p>
-      <w:pPr>
-        <w:pStyle w:val="MajorHeading"/>
-      </w:pPr>
-      <w:r>
-        <w:t>methods</w:t>
-      </w:r>
-    </w:p>
+    <w:p/>
     <w:p/>
     <w:p>
       <w:pPr>
@@ -2221,7 +1913,10 @@
         <w:jc w:val="both"/>
       </w:pPr>
       <w:r>
-        <w:t>Framework Rationalization</w:t>
+        <w:t>Design</w:t>
+      </w:r>
+      <w:r>
+        <w:t xml:space="preserve"> Rationalization</w:t>
       </w:r>
     </w:p>
     <w:p>
@@ -2229,13 +1924,8 @@
         <w:pStyle w:val="SecondOrderSubheading"/>
         <w:jc w:val="both"/>
       </w:pPr>
-      <w:proofErr w:type="spellStart"/>
-      <w:r>
-        <w:t>Multiobjective</w:t>
-      </w:r>
-      <w:proofErr w:type="spellEnd"/>
-      <w:r>
-        <w:t xml:space="preserve"> Path Optimization</w:t>
+      <w:r>
+        <w:t>Multiobjective Path Optimization</w:t>
       </w:r>
     </w:p>
     <w:p>
@@ -2335,7 +2025,16 @@
           <w:b w:val="0"/>
           <w:szCs w:val="24"/>
         </w:rPr>
-        <w:t xml:space="preserve"> is very common: a weighted sum of factors.  This definition is very intuitive. Each factor contributes to the overall objective through summation while the factor weights dictate the degree of contribution. </w:t>
+        <w:t xml:space="preserve"> is very common: a weighted sum of factors.  This definition is very intuitive. Each factor contributes to the overall objective through summation while the factor weights dictate the degree of </w:t>
+      </w:r>
+      <w:r>
+        <w:rPr>
+          <w:rFonts w:eastAsia="Times New Roman" w:cs="Times New Roman"/>
+          <w:b w:val="0"/>
+          <w:szCs w:val="24"/>
+        </w:rPr>
+        <w:lastRenderedPageBreak/>
+        <w:t xml:space="preserve">contribution. </w:t>
       </w:r>
       <w:r>
         <w:rPr>
@@ -2448,14 +2147,7 @@
               <w:rFonts w:ascii="Cambria Math" w:eastAsia="Times New Roman" w:hAnsi="Cambria Math" w:cs="Times New Roman"/>
               <w:szCs w:val="24"/>
             </w:rPr>
-            <m:t xml:space="preserve">Equation 2)   </m:t>
-          </m:r>
-          <m:r>
-            <w:rPr>
-              <w:rFonts w:ascii="Cambria Math" w:eastAsia="Times New Roman" w:hAnsi="Cambria Math" w:cs="Times New Roman"/>
-              <w:szCs w:val="24"/>
-            </w:rPr>
-            <m:t xml:space="preserve">Zen Score= </m:t>
+            <m:t xml:space="preserve">Equation 2)   Zen Score= </m:t>
           </m:r>
           <m:func>
             <m:funcPr>
@@ -2523,14 +2215,7 @@
               <w:rFonts w:ascii="Cambria Math" w:eastAsia="Times New Roman" w:hAnsi="Cambria Math" w:cs="Times New Roman"/>
               <w:szCs w:val="24"/>
             </w:rPr>
-            <m:t xml:space="preserve"> )*segment distance      </m:t>
-          </m:r>
-          <m:r>
-            <w:rPr>
-              <w:rFonts w:ascii="Cambria Math" w:eastAsia="Times New Roman" w:hAnsi="Cambria Math" w:cs="Times New Roman"/>
-              <w:szCs w:val="24"/>
-            </w:rPr>
-            <m:t xml:space="preserve"> </m:t>
+            <m:t xml:space="preserve"> )*segment distance       </m:t>
           </m:r>
         </m:oMath>
       </m:oMathPara>
@@ -2573,7 +2258,6 @@
           <w:rFonts w:eastAsia="Times New Roman" w:cs="Times New Roman"/>
           <w:szCs w:val="24"/>
         </w:rPr>
-        <w:lastRenderedPageBreak/>
         <w:t xml:space="preserve">Within this formula, there are several quantities of interest: the current time, base time, and segment distance. The current time is the expected time to drive along a segment </w:t>
       </w:r>
       <w:r>
@@ -2706,7 +2390,16 @@
           <w:b w:val="0"/>
           <w:szCs w:val="24"/>
         </w:rPr>
-        <w:t>portion of the project methods were guided by the limitations of data availability. In order to extract real-time traffic information, standard Google Maps API services were utilized. Understandably, the amount of information provided by Google is limited in nature.</w:t>
+        <w:t xml:space="preserve">portion of the project methods were guided by the limitations of data availability. In order to extract real-time traffic information, standard Google Maps API services </w:t>
+      </w:r>
+      <w:r>
+        <w:rPr>
+          <w:rFonts w:eastAsia="Times New Roman" w:cs="Times New Roman"/>
+          <w:b w:val="0"/>
+          <w:szCs w:val="24"/>
+        </w:rPr>
+        <w:lastRenderedPageBreak/>
+        <w:t>were utilized. Understandably, the amount of information provided by Google is limited in nature.</w:t>
       </w:r>
       <w:r>
         <w:rPr>
@@ -2806,7 +2499,6 @@
         <w:jc w:val="both"/>
       </w:pPr>
       <w:r>
-        <w:lastRenderedPageBreak/>
         <w:t>Network Reduction</w:t>
       </w:r>
     </w:p>
@@ -2909,25 +2601,7 @@
           <w:b w:val="0"/>
           <w:szCs w:val="24"/>
         </w:rPr>
-        <w:t xml:space="preserve"> data provided by </w:t>
-      </w:r>
-      <w:proofErr w:type="spellStart"/>
-      <w:r>
-        <w:rPr>
-          <w:rFonts w:eastAsia="Times New Roman" w:cs="Times New Roman"/>
-          <w:b w:val="0"/>
-          <w:szCs w:val="24"/>
-        </w:rPr>
-        <w:t>OpenStreetMap</w:t>
-      </w:r>
-      <w:proofErr w:type="spellEnd"/>
-      <w:r>
-        <w:rPr>
-          <w:rFonts w:eastAsia="Times New Roman" w:cs="Times New Roman"/>
-          <w:b w:val="0"/>
-          <w:szCs w:val="24"/>
-        </w:rPr>
-        <w:t xml:space="preserve"> (OSM). This open license map service provide</w:t>
+        <w:t xml:space="preserve"> data provided by OpenStreetMap (OSM). This open license map service provide</w:t>
       </w:r>
       <w:r>
         <w:rPr>
@@ -2943,18 +2617,8 @@
           <w:b w:val="0"/>
           <w:szCs w:val="24"/>
         </w:rPr>
-        <w:t xml:space="preserve"> </w:t>
-      </w:r>
-      <w:proofErr w:type="spellStart"/>
-      <w:r>
-        <w:rPr>
-          <w:rFonts w:eastAsia="Times New Roman" w:cs="Times New Roman"/>
-          <w:b w:val="0"/>
-          <w:szCs w:val="24"/>
-        </w:rPr>
-        <w:t>geodata</w:t>
-      </w:r>
-      <w:proofErr w:type="spellEnd"/>
+        <w:t xml:space="preserve"> geodata</w:t>
+      </w:r>
       <w:r>
         <w:rPr>
           <w:rFonts w:eastAsia="Times New Roman" w:cs="Times New Roman"/>
@@ -3097,6 +2761,7 @@
         <w:rPr>
           <w:noProof/>
         </w:rPr>
+        <w:lastRenderedPageBreak/>
         <w:drawing>
           <wp:inline distT="0" distB="0" distL="0" distR="0" wp14:anchorId="62F75E4C" wp14:editId="2ED2433F">
             <wp:extent cx="4940135" cy="4235544"/>
@@ -3139,7 +2804,6 @@
         <w:pStyle w:val="MajorHeading"/>
       </w:pPr>
       <w:r>
-        <w:lastRenderedPageBreak/>
         <w:t>Chapter III</w:t>
       </w:r>
     </w:p>
@@ -3240,23 +2904,7 @@
           <w:rFonts w:eastAsia="Times New Roman" w:cs="Times New Roman"/>
           <w:szCs w:val="24"/>
         </w:rPr>
-        <w:t xml:space="preserve">[2] </w:t>
-      </w:r>
-      <w:proofErr w:type="spellStart"/>
-      <w:r>
-        <w:rPr>
-          <w:rFonts w:eastAsia="Times New Roman" w:cs="Times New Roman"/>
-          <w:szCs w:val="24"/>
-        </w:rPr>
-        <w:t>Novaco</w:t>
-      </w:r>
-      <w:proofErr w:type="spellEnd"/>
-      <w:r>
-        <w:rPr>
-          <w:rFonts w:eastAsia="Times New Roman" w:cs="Times New Roman"/>
-          <w:szCs w:val="24"/>
-        </w:rPr>
-        <w:t>, Raymond W., and Oscar Gonzalez I. Commuting and Well-being. Rep. Irvine: University of California, N/A. Print.</w:t>
+        <w:t>[2] Novaco, Raymond W., and Oscar Gonzalez I. Commuting and Well-being. Rep. Irvine: University of California, N/A. Print.</w:t>
       </w:r>
     </w:p>
     <w:p>
@@ -3287,41 +2935,13 @@
         </w:rPr>
         <w:t xml:space="preserve">[4] </w:t>
       </w:r>
-      <w:proofErr w:type="spellStart"/>
       <w:r>
         <w:rPr>
           <w:rFonts w:cs="Times New Roman"/>
           <w:szCs w:val="24"/>
           <w:shd w:val="clear" w:color="auto" w:fill="FFFFFF"/>
         </w:rPr>
-        <w:t>Nuha</w:t>
-      </w:r>
-      <w:proofErr w:type="spellEnd"/>
-      <w:r>
-        <w:rPr>
-          <w:rFonts w:cs="Times New Roman"/>
-          <w:szCs w:val="24"/>
-          <w:shd w:val="clear" w:color="auto" w:fill="FFFFFF"/>
-        </w:rPr>
-        <w:t xml:space="preserve"> A. S. </w:t>
-      </w:r>
-      <w:proofErr w:type="spellStart"/>
-      <w:r>
-        <w:rPr>
-          <w:rFonts w:cs="Times New Roman"/>
-          <w:szCs w:val="24"/>
-          <w:shd w:val="clear" w:color="auto" w:fill="FFFFFF"/>
-        </w:rPr>
-        <w:t>Alwan</w:t>
-      </w:r>
-      <w:proofErr w:type="spellEnd"/>
-      <w:r>
-        <w:rPr>
-          <w:rFonts w:cs="Times New Roman"/>
-          <w:szCs w:val="24"/>
-          <w:shd w:val="clear" w:color="auto" w:fill="FFFFFF"/>
-        </w:rPr>
-        <w:t>, “Performance Analysis of Dijkstra-Based Weighted Sum Minimization Routing Algorithm for Wireless Mesh Networks,”</w:t>
+        <w:t>Nuha A. S. Alwan, “Performance Analysis of Dijkstra-Based Weighted Sum Minimization Routing Algorithm for Wireless Mesh Networks,”</w:t>
       </w:r>
       <w:r>
         <w:rPr>
@@ -3346,23 +2966,7 @@
         <w:spacing w:before="240" w:after="240" w:line="320" w:lineRule="exact"/>
       </w:pPr>
       <w:r>
-        <w:t xml:space="preserve">[5] Why do we perceive logarithmically? Significance, Vol. 10, No. 1. (1 February 2013), pp. 28-31, </w:t>
-      </w:r>
-      <w:proofErr w:type="spellStart"/>
-      <w:r>
-        <w:t>Lav</w:t>
-      </w:r>
-      <w:proofErr w:type="spellEnd"/>
-      <w:r>
-        <w:t xml:space="preserve"> R. </w:t>
-      </w:r>
-      <w:proofErr w:type="spellStart"/>
-      <w:r>
-        <w:t>Varshney</w:t>
-      </w:r>
-      <w:proofErr w:type="spellEnd"/>
-      <w:r>
-        <w:t>, John Z. Sun</w:t>
+        <w:t>[5] Why do we perceive logarithmically? Significance, Vol. 10, No. 1. (1 February 2013), pp. 28-31, Lav R. Varshney, John Z. Sun</w:t>
       </w:r>
     </w:p>
     <w:p>
@@ -3528,8 +3132,6 @@
       <w:pPr>
         <w:pStyle w:val="MajorHeading"/>
       </w:pPr>
-      <w:bookmarkStart w:id="0" w:name="_GoBack"/>
-      <w:bookmarkEnd w:id="0"/>
       <w:r>
         <w:lastRenderedPageBreak/>
         <w:t>Appendix</w:t>
@@ -3554,13 +3156,8 @@
         <w:jc w:val="both"/>
       </w:pPr>
       <w:r>
-        <w:t xml:space="preserve">Code Platform: Python / </w:t>
-      </w:r>
-      <w:proofErr w:type="spellStart"/>
-      <w:r>
-        <w:t>Networkx</w:t>
-      </w:r>
-      <w:proofErr w:type="spellEnd"/>
+        <w:t>Code Platform: Python / Networkx</w:t>
+      </w:r>
       <w:r>
         <w:t xml:space="preserve"> / OSM</w:t>
       </w:r>
@@ -3643,7 +3240,7 @@
           <w:rPr>
             <w:noProof/>
           </w:rPr>
-          <w:t>13</w:t>
+          <w:t>4</w:t>
         </w:r>
         <w:r>
           <w:rPr>
@@ -4766,6 +4363,7 @@
     <w:rsid w:val="000E34DD"/>
     <w:rsid w:val="00331E2B"/>
     <w:rsid w:val="00370967"/>
+    <w:rsid w:val="004944CC"/>
     <w:rsid w:val="0050061C"/>
     <w:rsid w:val="0074617D"/>
     <w:rsid w:val="0081634E"/>

</xml_diff>

<commit_message>
updated thesis and other files
</commit_message>
<xml_diff>
--- a/Thesis/Zen Routing Thesis.docx
+++ b/Thesis/Zen Routing Thesis.docx
@@ -45,6 +45,8 @@
           <w:sz w:val="28"/>
         </w:rPr>
       </w:pPr>
+      <w:bookmarkStart w:id="0" w:name="_GoBack"/>
+      <w:bookmarkEnd w:id="0"/>
     </w:p>
     <w:p>
       <w:pPr>
@@ -1613,6 +1615,136 @@
     </w:p>
     <w:p>
       <w:pPr>
+        <w:ind w:firstLine="720"/>
+        <w:jc w:val="both"/>
+        <w:rPr>
+          <w:rFonts w:eastAsia="Times New Roman" w:cs="Times New Roman"/>
+          <w:szCs w:val="24"/>
+        </w:rPr>
+      </w:pPr>
+    </w:p>
+    <w:p>
+      <w:pPr>
+        <w:ind w:firstLine="720"/>
+        <w:jc w:val="both"/>
+        <w:rPr>
+          <w:rFonts w:eastAsia="Times New Roman" w:cs="Times New Roman"/>
+          <w:szCs w:val="24"/>
+        </w:rPr>
+      </w:pPr>
+    </w:p>
+    <w:p>
+      <w:pPr>
+        <w:ind w:firstLine="720"/>
+        <w:jc w:val="both"/>
+        <w:rPr>
+          <w:rFonts w:eastAsia="Times New Roman" w:cs="Times New Roman"/>
+          <w:szCs w:val="24"/>
+        </w:rPr>
+      </w:pPr>
+    </w:p>
+    <w:p>
+      <w:pPr>
+        <w:ind w:firstLine="720"/>
+        <w:jc w:val="both"/>
+        <w:rPr>
+          <w:rFonts w:eastAsia="Times New Roman" w:cs="Times New Roman"/>
+          <w:szCs w:val="24"/>
+        </w:rPr>
+      </w:pPr>
+    </w:p>
+    <w:p>
+      <w:pPr>
+        <w:ind w:firstLine="720"/>
+        <w:jc w:val="both"/>
+        <w:rPr>
+          <w:rFonts w:eastAsia="Times New Roman" w:cs="Times New Roman"/>
+          <w:szCs w:val="24"/>
+        </w:rPr>
+      </w:pPr>
+    </w:p>
+    <w:p>
+      <w:pPr>
+        <w:ind w:firstLine="720"/>
+        <w:jc w:val="both"/>
+        <w:rPr>
+          <w:rFonts w:eastAsia="Times New Roman" w:cs="Times New Roman"/>
+          <w:szCs w:val="24"/>
+        </w:rPr>
+      </w:pPr>
+    </w:p>
+    <w:p>
+      <w:pPr>
+        <w:ind w:firstLine="720"/>
+        <w:jc w:val="both"/>
+        <w:rPr>
+          <w:rFonts w:eastAsia="Times New Roman" w:cs="Times New Roman"/>
+          <w:szCs w:val="24"/>
+        </w:rPr>
+      </w:pPr>
+    </w:p>
+    <w:p>
+      <w:pPr>
+        <w:ind w:firstLine="720"/>
+        <w:jc w:val="both"/>
+        <w:rPr>
+          <w:rFonts w:eastAsia="Times New Roman" w:cs="Times New Roman"/>
+          <w:szCs w:val="24"/>
+        </w:rPr>
+      </w:pPr>
+    </w:p>
+    <w:p>
+      <w:pPr>
+        <w:ind w:firstLine="720"/>
+        <w:jc w:val="both"/>
+        <w:rPr>
+          <w:rFonts w:eastAsia="Times New Roman" w:cs="Times New Roman"/>
+          <w:szCs w:val="24"/>
+        </w:rPr>
+      </w:pPr>
+    </w:p>
+    <w:p>
+      <w:pPr>
+        <w:ind w:firstLine="720"/>
+        <w:jc w:val="both"/>
+        <w:rPr>
+          <w:rFonts w:eastAsia="Times New Roman" w:cs="Times New Roman"/>
+          <w:szCs w:val="24"/>
+        </w:rPr>
+      </w:pPr>
+    </w:p>
+    <w:p>
+      <w:pPr>
+        <w:ind w:firstLine="720"/>
+        <w:jc w:val="both"/>
+        <w:rPr>
+          <w:rFonts w:eastAsia="Times New Roman" w:cs="Times New Roman"/>
+          <w:szCs w:val="24"/>
+        </w:rPr>
+      </w:pPr>
+    </w:p>
+    <w:p>
+      <w:pPr>
+        <w:ind w:firstLine="720"/>
+        <w:jc w:val="both"/>
+        <w:rPr>
+          <w:rFonts w:eastAsia="Times New Roman" w:cs="Times New Roman"/>
+          <w:szCs w:val="24"/>
+        </w:rPr>
+      </w:pPr>
+    </w:p>
+    <w:p>
+      <w:pPr>
+        <w:ind w:firstLine="720"/>
+        <w:jc w:val="both"/>
+        <w:rPr>
+          <w:rFonts w:eastAsia="Times New Roman" w:cs="Times New Roman"/>
+          <w:szCs w:val="24"/>
+        </w:rPr>
+      </w:pPr>
+    </w:p>
+    <w:p>
+      <w:pPr>
         <w:pStyle w:val="FirstOrderSubheading"/>
         <w:jc w:val="both"/>
         <w:rPr>
@@ -1623,6 +1755,7 @@
         <w:rPr>
           <w:rFonts w:cs="Times New Roman"/>
         </w:rPr>
+        <w:lastRenderedPageBreak/>
         <w:t xml:space="preserve">B.) </w:t>
       </w:r>
       <w:r>
@@ -1727,7 +1860,21 @@
           <w:rFonts w:eastAsia="Times New Roman" w:cs="Times New Roman"/>
           <w:szCs w:val="24"/>
         </w:rPr>
-        <w:t xml:space="preserve">has a numerical </w:t>
+        <w:t xml:space="preserve">has a </w:t>
+      </w:r>
+      <w:r>
+        <w:rPr>
+          <w:rFonts w:eastAsia="Times New Roman" w:cs="Times New Roman"/>
+          <w:szCs w:val="24"/>
+        </w:rPr>
+        <w:t xml:space="preserve">set of </w:t>
+      </w:r>
+      <w:r>
+        <w:rPr>
+          <w:rFonts w:eastAsia="Times New Roman" w:cs="Times New Roman"/>
+          <w:szCs w:val="24"/>
+        </w:rPr>
+        <w:t xml:space="preserve">numerical </w:t>
       </w:r>
       <w:r>
         <w:rPr>
@@ -1735,7 +1882,23 @@
           <w:i/>
           <w:szCs w:val="24"/>
         </w:rPr>
-        <w:t xml:space="preserve">weight </w:t>
+        <w:t>weight</w:t>
+      </w:r>
+      <w:r>
+        <w:rPr>
+          <w:rFonts w:eastAsia="Times New Roman" w:cs="Times New Roman"/>
+          <w:i/>
+          <w:szCs w:val="24"/>
+        </w:rPr>
+        <w:t>s</w:t>
+      </w:r>
+      <w:r>
+        <w:rPr>
+          <w:rFonts w:eastAsia="Times New Roman" w:cs="Times New Roman"/>
+          <w:i/>
+          <w:szCs w:val="24"/>
+        </w:rPr>
+        <w:t xml:space="preserve"> </w:t>
       </w:r>
       <w:r>
         <w:rPr>
@@ -1750,7 +1913,22 @@
           <w:i/>
           <w:szCs w:val="24"/>
         </w:rPr>
-        <w:t>Zen-ness”</w:t>
+        <w:t>Zen”</w:t>
+      </w:r>
+      <w:r>
+        <w:rPr>
+          <w:rFonts w:eastAsia="Times New Roman" w:cs="Times New Roman"/>
+          <w:i/>
+          <w:szCs w:val="24"/>
+        </w:rPr>
+        <w:t xml:space="preserve"> </w:t>
+      </w:r>
+      <w:r>
+        <w:rPr>
+          <w:rFonts w:eastAsia="Times New Roman" w:cs="Times New Roman"/>
+          <w:szCs w:val="24"/>
+        </w:rPr>
+        <w:t>score</w:t>
       </w:r>
       <w:r>
         <w:rPr>
@@ -1764,15 +1942,7 @@
           <w:rFonts w:eastAsia="Times New Roman" w:cs="Times New Roman"/>
           <w:szCs w:val="24"/>
         </w:rPr>
-        <w:t xml:space="preserve">For the final objective, a modified </w:t>
-      </w:r>
-      <w:r>
-        <w:rPr>
-          <w:rFonts w:eastAsia="Times New Roman" w:cs="Times New Roman"/>
-          <w:szCs w:val="24"/>
-        </w:rPr>
-        <w:lastRenderedPageBreak/>
-        <w:t xml:space="preserve">version of Dijkstra’s shortest path algorithm was utilized. </w:t>
+        <w:t xml:space="preserve">For the final objective, a modified version of Dijkstra’s shortest path algorithm was utilized. </w:t>
       </w:r>
       <w:r>
         <w:rPr>
@@ -1797,6 +1967,69 @@
         </w:rPr>
         <w:t>” and driving time) to be accounted for in finding the optimal route.</w:t>
       </w:r>
+    </w:p>
+    <w:p>
+      <w:pPr>
+        <w:ind w:firstLine="720"/>
+        <w:rPr>
+          <w:rFonts w:eastAsia="Times New Roman" w:cs="Times New Roman"/>
+          <w:szCs w:val="24"/>
+        </w:rPr>
+      </w:pPr>
+    </w:p>
+    <w:p>
+      <w:pPr>
+        <w:ind w:firstLine="720"/>
+        <w:rPr>
+          <w:rFonts w:eastAsia="Times New Roman" w:cs="Times New Roman"/>
+          <w:szCs w:val="24"/>
+        </w:rPr>
+      </w:pPr>
+    </w:p>
+    <w:p>
+      <w:pPr>
+        <w:ind w:firstLine="720"/>
+        <w:rPr>
+          <w:rFonts w:eastAsia="Times New Roman" w:cs="Times New Roman"/>
+          <w:szCs w:val="24"/>
+        </w:rPr>
+      </w:pPr>
+    </w:p>
+    <w:p>
+      <w:pPr>
+        <w:ind w:firstLine="720"/>
+        <w:rPr>
+          <w:rFonts w:eastAsia="Times New Roman" w:cs="Times New Roman"/>
+          <w:szCs w:val="24"/>
+        </w:rPr>
+      </w:pPr>
+    </w:p>
+    <w:p>
+      <w:pPr>
+        <w:ind w:firstLine="720"/>
+        <w:rPr>
+          <w:rFonts w:eastAsia="Times New Roman" w:cs="Times New Roman"/>
+          <w:szCs w:val="24"/>
+        </w:rPr>
+      </w:pPr>
+    </w:p>
+    <w:p>
+      <w:pPr>
+        <w:ind w:firstLine="720"/>
+        <w:rPr>
+          <w:rFonts w:eastAsia="Times New Roman" w:cs="Times New Roman"/>
+          <w:szCs w:val="24"/>
+        </w:rPr>
+      </w:pPr>
+    </w:p>
+    <w:p>
+      <w:pPr>
+        <w:ind w:firstLine="720"/>
+        <w:rPr>
+          <w:rFonts w:eastAsia="Times New Roman" w:cs="Times New Roman"/>
+          <w:szCs w:val="24"/>
+        </w:rPr>
+      </w:pPr>
     </w:p>
     <w:p>
       <w:pPr>
@@ -1810,6 +2043,7 @@
         <w:rPr>
           <w:rFonts w:cs="Times New Roman"/>
         </w:rPr>
+        <w:lastRenderedPageBreak/>
         <w:t xml:space="preserve">C.) </w:t>
       </w:r>
       <w:r>
@@ -1903,13 +2137,466 @@
           <w:rFonts w:cs="Times New Roman"/>
           <w:b w:val="0"/>
         </w:rPr>
-        <w:t xml:space="preserve">Mathematical tool used to model pairwise relations between objects. A network graph consists of nodes and edges. An edge can be seen as the connection between two unique nodes. Each edge is assigned a value or weight which models the system in question. </w:t>
-      </w:r>
+        <w:t xml:space="preserve">Mathematical tool used to model pairwise relations between objects. A network graph </w:t>
+      </w:r>
+      <m:oMath>
+        <m:r>
+          <m:rPr>
+            <m:sty m:val="bi"/>
+          </m:rPr>
+          <w:rPr>
+            <w:rFonts w:ascii="Cambria Math" w:eastAsia="Times New Roman" w:hAnsi="Cambria Math" w:cs="Times New Roman"/>
+            <w:szCs w:val="24"/>
+          </w:rPr>
+          <m:t>G</m:t>
+        </m:r>
+        <m:d>
+          <m:dPr>
+            <m:ctrlPr>
+              <w:rPr>
+                <w:rFonts w:ascii="Cambria Math" w:eastAsia="Times New Roman" w:hAnsi="Cambria Math" w:cs="Times New Roman"/>
+                <w:i/>
+                <w:szCs w:val="24"/>
+              </w:rPr>
+            </m:ctrlPr>
+          </m:dPr>
+          <m:e>
+            <m:acc>
+              <m:accPr>
+                <m:chr m:val="⃑"/>
+                <m:ctrlPr>
+                  <w:rPr>
+                    <w:rFonts w:ascii="Cambria Math" w:eastAsia="Times New Roman" w:hAnsi="Cambria Math" w:cs="Times New Roman"/>
+                    <w:i/>
+                    <w:szCs w:val="24"/>
+                  </w:rPr>
+                </m:ctrlPr>
+              </m:accPr>
+              <m:e>
+                <m:r>
+                  <m:rPr>
+                    <m:sty m:val="bi"/>
+                  </m:rPr>
+                  <w:rPr>
+                    <w:rFonts w:ascii="Cambria Math" w:eastAsia="Times New Roman" w:hAnsi="Cambria Math" w:cs="Times New Roman"/>
+                    <w:szCs w:val="24"/>
+                  </w:rPr>
+                  <m:t>N</m:t>
+                </m:r>
+              </m:e>
+            </m:acc>
+            <m:r>
+              <m:rPr>
+                <m:sty m:val="bi"/>
+              </m:rPr>
+              <w:rPr>
+                <w:rFonts w:ascii="Cambria Math" w:eastAsia="Times New Roman" w:hAnsi="Cambria Math" w:cs="Times New Roman"/>
+                <w:szCs w:val="24"/>
+              </w:rPr>
+              <m:t>,</m:t>
+            </m:r>
+            <m:acc>
+              <m:accPr>
+                <m:chr m:val="⃑"/>
+                <m:ctrlPr>
+                  <w:rPr>
+                    <w:rFonts w:ascii="Cambria Math" w:eastAsia="Times New Roman" w:hAnsi="Cambria Math" w:cs="Times New Roman"/>
+                    <w:i/>
+                    <w:szCs w:val="24"/>
+                  </w:rPr>
+                </m:ctrlPr>
+              </m:accPr>
+              <m:e>
+                <m:r>
+                  <m:rPr>
+                    <m:sty m:val="bi"/>
+                  </m:rPr>
+                  <w:rPr>
+                    <w:rFonts w:ascii="Cambria Math" w:eastAsia="Times New Roman" w:hAnsi="Cambria Math" w:cs="Times New Roman"/>
+                    <w:szCs w:val="24"/>
+                  </w:rPr>
+                  <m:t>E</m:t>
+                </m:r>
+              </m:e>
+            </m:acc>
+          </m:e>
+        </m:d>
+        <m:r>
+          <m:rPr>
+            <m:sty m:val="bi"/>
+          </m:rPr>
+          <w:rPr>
+            <w:rFonts w:ascii="Cambria Math" w:eastAsia="Times New Roman" w:hAnsi="Cambria Math" w:cs="Times New Roman"/>
+            <w:szCs w:val="24"/>
+          </w:rPr>
+          <m:t xml:space="preserve"> </m:t>
+        </m:r>
+      </m:oMath>
       <w:r>
         <w:rPr>
           <w:rFonts w:cs="Times New Roman"/>
           <w:b w:val="0"/>
         </w:rPr>
+        <w:t xml:space="preserve">consists of nodes </w:t>
+      </w:r>
+      <m:oMath>
+        <m:acc>
+          <m:accPr>
+            <m:chr m:val="⃑"/>
+            <m:ctrlPr>
+              <w:rPr>
+                <w:rFonts w:ascii="Cambria Math" w:eastAsia="Times New Roman" w:hAnsi="Cambria Math" w:cs="Times New Roman"/>
+                <w:i/>
+                <w:szCs w:val="24"/>
+              </w:rPr>
+            </m:ctrlPr>
+          </m:accPr>
+          <m:e>
+            <m:r>
+              <m:rPr>
+                <m:sty m:val="bi"/>
+              </m:rPr>
+              <w:rPr>
+                <w:rFonts w:ascii="Cambria Math" w:eastAsia="Times New Roman" w:hAnsi="Cambria Math" w:cs="Times New Roman"/>
+                <w:szCs w:val="24"/>
+              </w:rPr>
+              <m:t>N</m:t>
+            </m:r>
+          </m:e>
+        </m:acc>
+      </m:oMath>
+      <w:r>
+        <w:rPr>
+          <w:rFonts w:eastAsiaTheme="minorEastAsia" w:cs="Times New Roman"/>
+          <w:szCs w:val="24"/>
+        </w:rPr>
+        <w:t xml:space="preserve"> </w:t>
+      </w:r>
+      <w:r>
+        <w:rPr>
+          <w:rFonts w:cs="Times New Roman"/>
+          <w:b w:val="0"/>
+        </w:rPr>
+        <w:t>and edges</w:t>
+      </w:r>
+      <m:oMath>
+        <m:r>
+          <w:rPr>
+            <w:rFonts w:ascii="Cambria Math" w:hAnsi="Cambria Math" w:cs="Times New Roman"/>
+          </w:rPr>
+          <m:t xml:space="preserve"> </m:t>
+        </m:r>
+        <m:acc>
+          <m:accPr>
+            <m:chr m:val="⃑"/>
+            <m:ctrlPr>
+              <w:rPr>
+                <w:rFonts w:ascii="Cambria Math" w:eastAsia="Times New Roman" w:hAnsi="Cambria Math" w:cs="Times New Roman"/>
+                <w:i/>
+                <w:szCs w:val="24"/>
+              </w:rPr>
+            </m:ctrlPr>
+          </m:accPr>
+          <m:e>
+            <m:r>
+              <m:rPr>
+                <m:sty m:val="bi"/>
+              </m:rPr>
+              <w:rPr>
+                <w:rFonts w:ascii="Cambria Math" w:eastAsia="Times New Roman" w:hAnsi="Cambria Math" w:cs="Times New Roman"/>
+                <w:szCs w:val="24"/>
+              </w:rPr>
+              <m:t>E</m:t>
+            </m:r>
+          </m:e>
+        </m:acc>
+      </m:oMath>
+      <w:r>
+        <w:rPr>
+          <w:rFonts w:cs="Times New Roman"/>
+          <w:b w:val="0"/>
+        </w:rPr>
+        <w:t xml:space="preserve">. An edge </w:t>
+      </w:r>
+      <m:oMath>
+        <m:r>
+          <m:rPr>
+            <m:sty m:val="bi"/>
+          </m:rPr>
+          <w:rPr>
+            <w:rFonts w:ascii="Cambria Math" w:eastAsia="Times New Roman" w:hAnsi="Cambria Math" w:cs="Times New Roman"/>
+            <w:szCs w:val="24"/>
+          </w:rPr>
+          <m:t>E</m:t>
+        </m:r>
+        <m:d>
+          <m:dPr>
+            <m:ctrlPr>
+              <w:rPr>
+                <w:rFonts w:ascii="Cambria Math" w:eastAsia="Times New Roman" w:hAnsi="Cambria Math" w:cs="Times New Roman"/>
+                <w:i/>
+                <w:szCs w:val="24"/>
+              </w:rPr>
+            </m:ctrlPr>
+          </m:dPr>
+          <m:e>
+            <m:sSub>
+              <m:sSubPr>
+                <m:ctrlPr>
+                  <w:rPr>
+                    <w:rFonts w:ascii="Cambria Math" w:eastAsia="Times New Roman" w:hAnsi="Cambria Math" w:cs="Times New Roman"/>
+                    <w:i/>
+                    <w:szCs w:val="24"/>
+                  </w:rPr>
+                </m:ctrlPr>
+              </m:sSubPr>
+              <m:e>
+                <m:r>
+                  <m:rPr>
+                    <m:sty m:val="bi"/>
+                  </m:rPr>
+                  <w:rPr>
+                    <w:rFonts w:ascii="Cambria Math" w:eastAsia="Times New Roman" w:hAnsi="Cambria Math" w:cs="Times New Roman"/>
+                    <w:szCs w:val="24"/>
+                  </w:rPr>
+                  <m:t>N</m:t>
+                </m:r>
+              </m:e>
+              <m:sub>
+                <m:r>
+                  <m:rPr>
+                    <m:sty m:val="bi"/>
+                  </m:rPr>
+                  <w:rPr>
+                    <w:rFonts w:ascii="Cambria Math" w:eastAsia="Times New Roman" w:hAnsi="Cambria Math" w:cs="Times New Roman"/>
+                    <w:szCs w:val="24"/>
+                  </w:rPr>
+                  <m:t>A</m:t>
+                </m:r>
+              </m:sub>
+            </m:sSub>
+            <m:r>
+              <m:rPr>
+                <m:sty m:val="bi"/>
+              </m:rPr>
+              <w:rPr>
+                <w:rFonts w:ascii="Cambria Math" w:eastAsia="Times New Roman" w:hAnsi="Cambria Math" w:cs="Times New Roman"/>
+                <w:szCs w:val="24"/>
+              </w:rPr>
+              <m:t xml:space="preserve"> , </m:t>
+            </m:r>
+            <m:sSub>
+              <m:sSubPr>
+                <m:ctrlPr>
+                  <w:rPr>
+                    <w:rFonts w:ascii="Cambria Math" w:eastAsia="Times New Roman" w:hAnsi="Cambria Math" w:cs="Times New Roman"/>
+                    <w:i/>
+                    <w:szCs w:val="24"/>
+                  </w:rPr>
+                </m:ctrlPr>
+              </m:sSubPr>
+              <m:e>
+                <m:r>
+                  <m:rPr>
+                    <m:sty m:val="bi"/>
+                  </m:rPr>
+                  <w:rPr>
+                    <w:rFonts w:ascii="Cambria Math" w:eastAsia="Times New Roman" w:hAnsi="Cambria Math" w:cs="Times New Roman"/>
+                    <w:szCs w:val="24"/>
+                  </w:rPr>
+                  <m:t>N</m:t>
+                </m:r>
+              </m:e>
+              <m:sub>
+                <m:r>
+                  <m:rPr>
+                    <m:sty m:val="bi"/>
+                  </m:rPr>
+                  <w:rPr>
+                    <w:rFonts w:ascii="Cambria Math" w:eastAsia="Times New Roman" w:hAnsi="Cambria Math" w:cs="Times New Roman"/>
+                    <w:szCs w:val="24"/>
+                  </w:rPr>
+                  <m:t>B</m:t>
+                </m:r>
+              </m:sub>
+            </m:sSub>
+          </m:e>
+        </m:d>
+        <m:r>
+          <m:rPr>
+            <m:sty m:val="bi"/>
+          </m:rPr>
+          <w:rPr>
+            <w:rFonts w:ascii="Cambria Math" w:eastAsia="Times New Roman" w:hAnsi="Cambria Math" w:cs="Times New Roman"/>
+            <w:szCs w:val="24"/>
+          </w:rPr>
+          <m:t xml:space="preserve"> </m:t>
+        </m:r>
+      </m:oMath>
+      <w:r>
+        <w:rPr>
+          <w:rFonts w:cs="Times New Roman"/>
+          <w:b w:val="0"/>
+        </w:rPr>
+        <w:t>can be seen as the connection between two unique nodes</w:t>
+      </w:r>
+      <w:r>
+        <w:rPr>
+          <w:rFonts w:cs="Times New Roman"/>
+          <w:b w:val="0"/>
+        </w:rPr>
+        <w:t xml:space="preserve"> </w:t>
+      </w:r>
+      <m:oMath>
+        <m:sSub>
+          <m:sSubPr>
+            <m:ctrlPr>
+              <w:rPr>
+                <w:rFonts w:ascii="Cambria Math" w:eastAsia="Times New Roman" w:hAnsi="Cambria Math" w:cs="Times New Roman"/>
+                <w:i/>
+                <w:szCs w:val="24"/>
+              </w:rPr>
+            </m:ctrlPr>
+          </m:sSubPr>
+          <m:e>
+            <m:r>
+              <m:rPr>
+                <m:sty m:val="bi"/>
+              </m:rPr>
+              <w:rPr>
+                <w:rFonts w:ascii="Cambria Math" w:eastAsia="Times New Roman" w:hAnsi="Cambria Math" w:cs="Times New Roman"/>
+                <w:szCs w:val="24"/>
+              </w:rPr>
+              <m:t>N</m:t>
+            </m:r>
+          </m:e>
+          <m:sub>
+            <m:r>
+              <m:rPr>
+                <m:sty m:val="bi"/>
+              </m:rPr>
+              <w:rPr>
+                <w:rFonts w:ascii="Cambria Math" w:eastAsia="Times New Roman" w:hAnsi="Cambria Math" w:cs="Times New Roman"/>
+                <w:szCs w:val="24"/>
+              </w:rPr>
+              <m:t>A</m:t>
+            </m:r>
+          </m:sub>
+        </m:sSub>
+      </m:oMath>
+      <w:r>
+        <w:rPr>
+          <w:rFonts w:eastAsiaTheme="minorEastAsia" w:cs="Times New Roman"/>
+          <w:szCs w:val="24"/>
+        </w:rPr>
+        <w:t xml:space="preserve"> </w:t>
+      </w:r>
+      <w:r>
+        <w:rPr>
+          <w:rFonts w:eastAsiaTheme="minorEastAsia" w:cs="Times New Roman"/>
+          <w:b w:val="0"/>
+          <w:szCs w:val="24"/>
+        </w:rPr>
+        <w:t>and</w:t>
+      </w:r>
+      <m:oMath>
+        <m:r>
+          <w:rPr>
+            <w:rFonts w:ascii="Cambria Math" w:eastAsiaTheme="minorEastAsia" w:hAnsi="Cambria Math" w:cs="Times New Roman"/>
+            <w:szCs w:val="24"/>
+          </w:rPr>
+          <m:t xml:space="preserve"> </m:t>
+        </m:r>
+        <m:sSub>
+          <m:sSubPr>
+            <m:ctrlPr>
+              <w:rPr>
+                <w:rFonts w:ascii="Cambria Math" w:eastAsia="Times New Roman" w:hAnsi="Cambria Math" w:cs="Times New Roman"/>
+                <w:i/>
+                <w:szCs w:val="24"/>
+              </w:rPr>
+            </m:ctrlPr>
+          </m:sSubPr>
+          <m:e>
+            <m:r>
+              <m:rPr>
+                <m:sty m:val="bi"/>
+              </m:rPr>
+              <w:rPr>
+                <w:rFonts w:ascii="Cambria Math" w:eastAsia="Times New Roman" w:hAnsi="Cambria Math" w:cs="Times New Roman"/>
+                <w:szCs w:val="24"/>
+              </w:rPr>
+              <m:t>N</m:t>
+            </m:r>
+          </m:e>
+          <m:sub>
+            <m:r>
+              <m:rPr>
+                <m:sty m:val="bi"/>
+              </m:rPr>
+              <w:rPr>
+                <w:rFonts w:ascii="Cambria Math" w:eastAsia="Times New Roman" w:hAnsi="Cambria Math" w:cs="Times New Roman"/>
+                <w:szCs w:val="24"/>
+              </w:rPr>
+              <m:t>B</m:t>
+            </m:r>
+          </m:sub>
+        </m:sSub>
+      </m:oMath>
+      <w:r>
+        <w:rPr>
+          <w:rFonts w:cs="Times New Roman"/>
+          <w:b w:val="0"/>
+        </w:rPr>
+        <w:t xml:space="preserve">. Each edge is assigned a </w:t>
+      </w:r>
+      <w:r>
+        <w:rPr>
+          <w:rFonts w:cs="Times New Roman"/>
+          <w:b w:val="0"/>
+        </w:rPr>
+        <w:t xml:space="preserve">set of </w:t>
+      </w:r>
+      <w:r>
+        <w:rPr>
+          <w:rFonts w:cs="Times New Roman"/>
+          <w:b w:val="0"/>
+        </w:rPr>
+        <w:t>value</w:t>
+      </w:r>
+      <w:r>
+        <w:rPr>
+          <w:rFonts w:cs="Times New Roman"/>
+          <w:b w:val="0"/>
+        </w:rPr>
+        <w:t>s</w:t>
+      </w:r>
+      <w:r>
+        <w:rPr>
+          <w:rFonts w:cs="Times New Roman"/>
+          <w:b w:val="0"/>
+        </w:rPr>
+        <w:t xml:space="preserve"> or weight</w:t>
+      </w:r>
+      <w:r>
+        <w:rPr>
+          <w:rFonts w:cs="Times New Roman"/>
+          <w:b w:val="0"/>
+        </w:rPr>
+        <w:t>s which model</w:t>
+      </w:r>
+      <w:r>
+        <w:rPr>
+          <w:rFonts w:cs="Times New Roman"/>
+          <w:b w:val="0"/>
+        </w:rPr>
+        <w:t xml:space="preserve"> the system in question. </w:t>
+      </w:r>
+      <w:r>
+        <w:rPr>
+          <w:rFonts w:cs="Times New Roman"/>
+          <w:b w:val="0"/>
+        </w:rPr>
         <w:t>In addition to</w:t>
       </w:r>
       <w:r>
@@ -1924,26 +2611,23 @@
           <w:rFonts w:cs="Times New Roman"/>
           <w:b w:val="0"/>
         </w:rPr>
-        <w:t xml:space="preserve"> directed</w:t>
+        <w:t xml:space="preserve"> </w:t>
       </w:r>
       <w:r>
         <w:rPr>
           <w:rFonts w:cs="Times New Roman"/>
           <w:b w:val="0"/>
+          <w:i/>
+        </w:rPr>
+        <w:t>directed</w:t>
+      </w:r>
+      <w:r>
+        <w:rPr>
+          <w:rFonts w:cs="Times New Roman"/>
+          <w:b w:val="0"/>
         </w:rPr>
         <w:t xml:space="preserve"> network graph with streets modeled as edges and intersections modeled as nodes. </w:t>
       </w:r>
-    </w:p>
-    <w:p>
-      <w:pPr>
-        <w:pStyle w:val="FirstOrderSubheading"/>
-        <w:ind w:firstLine="720"/>
-        <w:jc w:val="both"/>
-        <w:rPr>
-          <w:rFonts w:cs="Times New Roman"/>
-          <w:b w:val="0"/>
-        </w:rPr>
-      </w:pPr>
     </w:p>
     <w:p>
       <w:pPr>
@@ -1951,12 +2635,107 @@
         <w:jc w:val="both"/>
         <w:rPr>
           <w:rFonts w:cs="Times New Roman"/>
-        </w:rPr>
-      </w:pPr>
-      <w:r>
-        <w:rPr>
-          <w:rFonts w:cs="Times New Roman"/>
-        </w:rPr>
+          <w:u w:val="single"/>
+        </w:rPr>
+      </w:pPr>
+      <w:r>
+        <w:rPr>
+          <w:rFonts w:cs="Times New Roman"/>
+          <w:u w:val="single"/>
+        </w:rPr>
+        <w:t xml:space="preserve">Figure 1) </w:t>
+      </w:r>
+      <w:r>
+        <w:rPr>
+          <w:rFonts w:cs="Times New Roman"/>
+          <w:u w:val="single"/>
+        </w:rPr>
+        <w:t>Network Graph Diagram</w:t>
+      </w:r>
+      <w:r>
+        <w:rPr>
+          <w:rFonts w:cs="Times New Roman"/>
+          <w:u w:val="single"/>
+        </w:rPr>
+        <w:t>:</w:t>
+      </w:r>
+    </w:p>
+    <w:p>
+      <w:pPr>
+        <w:pStyle w:val="FirstOrderSubheading"/>
+        <w:rPr>
+          <w:rFonts w:cs="Times New Roman"/>
+          <w:b w:val="0"/>
+        </w:rPr>
+      </w:pPr>
+      <w:r>
+        <w:rPr>
+          <w:rFonts w:cs="Times New Roman"/>
+          <w:b w:val="0"/>
+        </w:rPr>
+        <w:drawing>
+          <wp:inline distT="0" distB="0" distL="0" distR="0" wp14:anchorId="38310BF8" wp14:editId="4AE42120">
+            <wp:extent cx="5943600" cy="2219325"/>
+            <wp:effectExtent l="19050" t="19050" r="19050" b="28575"/>
+            <wp:docPr id="9" name="Picture 9"/>
+            <wp:cNvGraphicFramePr>
+              <a:graphicFrameLocks xmlns:a="http://schemas.openxmlformats.org/drawingml/2006/main" noChangeAspect="1"/>
+            </wp:cNvGraphicFramePr>
+            <a:graphic xmlns:a="http://schemas.openxmlformats.org/drawingml/2006/main">
+              <a:graphicData uri="http://schemas.openxmlformats.org/drawingml/2006/picture">
+                <pic:pic xmlns:pic="http://schemas.openxmlformats.org/drawingml/2006/picture">
+                  <pic:nvPicPr>
+                    <pic:cNvPr id="1" name=""/>
+                    <pic:cNvPicPr/>
+                  </pic:nvPicPr>
+                  <pic:blipFill rotWithShape="1">
+                    <a:blip r:embed="rId8"/>
+                    <a:srcRect t="6426"/>
+                    <a:stretch/>
+                  </pic:blipFill>
+                  <pic:spPr bwMode="auto">
+                    <a:xfrm>
+                      <a:off x="0" y="0"/>
+                      <a:ext cx="5943600" cy="2219325"/>
+                    </a:xfrm>
+                    <a:prstGeom prst="rect">
+                      <a:avLst/>
+                    </a:prstGeom>
+                    <a:ln w="9525" cap="flat" cmpd="sng" algn="ctr">
+                      <a:solidFill>
+                        <a:sysClr val="windowText" lastClr="000000"/>
+                      </a:solidFill>
+                      <a:prstDash val="solid"/>
+                      <a:round/>
+                      <a:headEnd type="none" w="med" len="med"/>
+                      <a:tailEnd type="none" w="med" len="med"/>
+                    </a:ln>
+                    <a:extLst>
+                      <a:ext uri="{53640926-AAD7-44D8-BBD7-CCE9431645EC}">
+                        <a14:shadowObscured xmlns:a14="http://schemas.microsoft.com/office/drawing/2010/main"/>
+                      </a:ext>
+                    </a:extLst>
+                  </pic:spPr>
+                </pic:pic>
+              </a:graphicData>
+            </a:graphic>
+          </wp:inline>
+        </w:drawing>
+      </w:r>
+    </w:p>
+    <w:p>
+      <w:pPr>
+        <w:pStyle w:val="SecondOrderSubheading"/>
+        <w:jc w:val="both"/>
+        <w:rPr>
+          <w:rFonts w:cs="Times New Roman"/>
+        </w:rPr>
+      </w:pPr>
+      <w:r>
+        <w:rPr>
+          <w:rFonts w:cs="Times New Roman"/>
+        </w:rPr>
+        <w:lastRenderedPageBreak/>
         <w:t xml:space="preserve">C.2) </w:t>
       </w:r>
       <w:r>
@@ -1974,6 +2753,13 @@
           <w:szCs w:val="24"/>
         </w:rPr>
       </w:pPr>
+      <w:r>
+        <w:rPr>
+          <w:rFonts w:eastAsia="Times New Roman" w:cs="Times New Roman"/>
+          <w:szCs w:val="24"/>
+        </w:rPr>
+        <w:t xml:space="preserve">Subnetwork component which is useful in the context of traffic routing. </w:t>
+      </w:r>
       <w:r>
         <w:rPr>
           <w:rFonts w:eastAsia="Times New Roman" w:cs="Times New Roman"/>
@@ -2076,7 +2862,52 @@
           <w:rFonts w:eastAsia="Times New Roman" w:cs="Times New Roman"/>
           <w:szCs w:val="24"/>
         </w:rPr>
-        <w:t xml:space="preserve"> can be defined as a list of nodes such that each subsequent pair of nodes in the list is a well-defined edge. </w:t>
+        <w:t xml:space="preserve"> can be defined as a list of nodes such that each subsequent pair of nodes in the list is a well-defined edge</w:t>
+      </w:r>
+      <w:r>
+        <w:rPr>
+          <w:rFonts w:eastAsia="Times New Roman" w:cs="Times New Roman"/>
+          <w:szCs w:val="24"/>
+        </w:rPr>
+        <w:t xml:space="preserve"> of the given network graph</w:t>
+      </w:r>
+      <w:r>
+        <w:rPr>
+          <w:rFonts w:eastAsia="Times New Roman" w:cs="Times New Roman"/>
+          <w:szCs w:val="24"/>
+        </w:rPr>
+        <w:t xml:space="preserve">. </w:t>
+      </w:r>
+    </w:p>
+    <w:p>
+      <w:pPr>
+        <w:pStyle w:val="SecondOrderSubheading"/>
+        <w:jc w:val="both"/>
+        <w:rPr>
+          <w:rFonts w:cs="Times New Roman"/>
+          <w:u w:val="single"/>
+        </w:rPr>
+      </w:pPr>
+      <w:r>
+        <w:rPr>
+          <w:rFonts w:cs="Times New Roman"/>
+          <w:u w:val="single"/>
+        </w:rPr>
+        <w:t>Definition 1</w:t>
+      </w:r>
+      <w:r>
+        <w:rPr>
+          <w:rFonts w:cs="Times New Roman"/>
+          <w:u w:val="single"/>
+        </w:rPr>
+        <w:t xml:space="preserve">) </w:t>
+      </w:r>
+      <w:r>
+        <w:rPr>
+          <w:rFonts w:cs="Times New Roman"/>
+          <w:u w:val="single"/>
+        </w:rPr>
+        <w:t>Network Graph Path:</w:t>
       </w:r>
     </w:p>
     <w:tbl>
@@ -2806,17 +3637,6 @@
     <w:p>
       <w:pPr>
         <w:pStyle w:val="FirstOrderSubheading"/>
-        <w:ind w:firstLine="720"/>
-        <w:jc w:val="both"/>
-        <w:rPr>
-          <w:rFonts w:cs="Times New Roman"/>
-          <w:b w:val="0"/>
-        </w:rPr>
-      </w:pPr>
-    </w:p>
-    <w:p>
-      <w:pPr>
-        <w:pStyle w:val="FirstOrderSubheading"/>
         <w:jc w:val="both"/>
         <w:rPr>
           <w:rFonts w:cs="Times New Roman"/>
@@ -2859,54 +3679,276 @@
           <w:rFonts w:cs="Times New Roman"/>
           <w:b w:val="0"/>
         </w:rPr>
-        <w:t>Given a network graph and two nodes of interest, a shortest path algorithm quickly determines the shortest path between these two nodes. Shortest path in this context is usually defined as the path that connects the two desired nodes and minimizes the sum of the edge values or weights along the path. In the context of the project presented, the shortest path algorithm is used to find the optimal “Zen” route.</w:t>
-      </w:r>
-    </w:p>
-    <w:p>
-      <w:pPr>
-        <w:pStyle w:val="SecondOrderSubheading"/>
-        <w:jc w:val="both"/>
-        <w:rPr>
-          <w:rFonts w:cs="Times New Roman"/>
-        </w:rPr>
-      </w:pPr>
-    </w:p>
-    <w:p>
-      <w:pPr>
-        <w:pStyle w:val="SecondOrderSubheading"/>
-        <w:jc w:val="both"/>
-        <w:rPr>
-          <w:rFonts w:cs="Times New Roman"/>
-        </w:rPr>
-      </w:pPr>
-    </w:p>
-    <w:p>
-      <w:pPr>
-        <w:pStyle w:val="SecondOrderSubheading"/>
-        <w:jc w:val="both"/>
-        <w:rPr>
-          <w:rFonts w:cs="Times New Roman"/>
-        </w:rPr>
-      </w:pPr>
-      <w:r>
-        <w:rPr>
-          <w:rFonts w:cs="Times New Roman"/>
-        </w:rPr>
-        <w:t xml:space="preserve">C.4) </w:t>
-      </w:r>
-      <w:proofErr w:type="spellStart"/>
-      <w:r>
-        <w:rPr>
-          <w:rFonts w:cs="Times New Roman"/>
-        </w:rPr>
-        <w:t>GoogleMaps</w:t>
-      </w:r>
-      <w:proofErr w:type="spellEnd"/>
-      <w:r>
-        <w:rPr>
-          <w:rFonts w:cs="Times New Roman"/>
-        </w:rPr>
-        <w:t xml:space="preserve"> API Set</w:t>
+        <w:t>Given a network graph</w:t>
+      </w:r>
+      <w:r>
+        <w:rPr>
+          <w:rFonts w:cs="Times New Roman"/>
+          <w:b w:val="0"/>
+        </w:rPr>
+        <w:t xml:space="preserve"> </w:t>
+      </w:r>
+      <m:oMath>
+        <m:r>
+          <m:rPr>
+            <m:sty m:val="bi"/>
+          </m:rPr>
+          <w:rPr>
+            <w:rFonts w:ascii="Cambria Math" w:eastAsia="Times New Roman" w:hAnsi="Cambria Math" w:cs="Times New Roman"/>
+            <w:szCs w:val="24"/>
+          </w:rPr>
+          <m:t>G</m:t>
+        </m:r>
+        <m:d>
+          <m:dPr>
+            <m:ctrlPr>
+              <w:rPr>
+                <w:rFonts w:ascii="Cambria Math" w:eastAsia="Times New Roman" w:hAnsi="Cambria Math" w:cs="Times New Roman"/>
+                <w:i/>
+                <w:szCs w:val="24"/>
+              </w:rPr>
+            </m:ctrlPr>
+          </m:dPr>
+          <m:e>
+            <m:acc>
+              <m:accPr>
+                <m:chr m:val="⃑"/>
+                <m:ctrlPr>
+                  <w:rPr>
+                    <w:rFonts w:ascii="Cambria Math" w:eastAsia="Times New Roman" w:hAnsi="Cambria Math" w:cs="Times New Roman"/>
+                    <w:i/>
+                    <w:szCs w:val="24"/>
+                  </w:rPr>
+                </m:ctrlPr>
+              </m:accPr>
+              <m:e>
+                <m:r>
+                  <m:rPr>
+                    <m:sty m:val="bi"/>
+                  </m:rPr>
+                  <w:rPr>
+                    <w:rFonts w:ascii="Cambria Math" w:eastAsia="Times New Roman" w:hAnsi="Cambria Math" w:cs="Times New Roman"/>
+                    <w:szCs w:val="24"/>
+                  </w:rPr>
+                  <m:t>N</m:t>
+                </m:r>
+              </m:e>
+            </m:acc>
+            <m:r>
+              <m:rPr>
+                <m:sty m:val="bi"/>
+              </m:rPr>
+              <w:rPr>
+                <w:rFonts w:ascii="Cambria Math" w:eastAsia="Times New Roman" w:hAnsi="Cambria Math" w:cs="Times New Roman"/>
+                <w:szCs w:val="24"/>
+              </w:rPr>
+              <m:t>,</m:t>
+            </m:r>
+            <m:acc>
+              <m:accPr>
+                <m:chr m:val="⃑"/>
+                <m:ctrlPr>
+                  <w:rPr>
+                    <w:rFonts w:ascii="Cambria Math" w:eastAsia="Times New Roman" w:hAnsi="Cambria Math" w:cs="Times New Roman"/>
+                    <w:i/>
+                    <w:szCs w:val="24"/>
+                  </w:rPr>
+                </m:ctrlPr>
+              </m:accPr>
+              <m:e>
+                <m:r>
+                  <m:rPr>
+                    <m:sty m:val="bi"/>
+                  </m:rPr>
+                  <w:rPr>
+                    <w:rFonts w:ascii="Cambria Math" w:eastAsia="Times New Roman" w:hAnsi="Cambria Math" w:cs="Times New Roman"/>
+                    <w:szCs w:val="24"/>
+                  </w:rPr>
+                  <m:t>E</m:t>
+                </m:r>
+              </m:e>
+            </m:acc>
+          </m:e>
+        </m:d>
+        <m:r>
+          <m:rPr>
+            <m:sty m:val="bi"/>
+          </m:rPr>
+          <w:rPr>
+            <w:rFonts w:ascii="Cambria Math" w:eastAsia="Times New Roman" w:hAnsi="Cambria Math" w:cs="Times New Roman"/>
+            <w:szCs w:val="24"/>
+          </w:rPr>
+          <m:t xml:space="preserve">  </m:t>
+        </m:r>
+      </m:oMath>
+      <w:r>
+        <w:rPr>
+          <w:rFonts w:cs="Times New Roman"/>
+          <w:b w:val="0"/>
+        </w:rPr>
+        <w:t>and two nodes of interest</w:t>
+      </w:r>
+      <w:r>
+        <w:rPr>
+          <w:rFonts w:cs="Times New Roman"/>
+          <w:b w:val="0"/>
+        </w:rPr>
+        <w:t xml:space="preserve"> </w:t>
+      </w:r>
+      <m:oMath>
+        <m:sSub>
+          <m:sSubPr>
+            <m:ctrlPr>
+              <w:rPr>
+                <w:rFonts w:ascii="Cambria Math" w:eastAsia="Times New Roman" w:hAnsi="Cambria Math" w:cs="Times New Roman"/>
+                <w:i/>
+                <w:szCs w:val="24"/>
+              </w:rPr>
+            </m:ctrlPr>
+          </m:sSubPr>
+          <m:e>
+            <m:r>
+              <m:rPr>
+                <m:sty m:val="bi"/>
+              </m:rPr>
+              <w:rPr>
+                <w:rFonts w:ascii="Cambria Math" w:eastAsia="Times New Roman" w:hAnsi="Cambria Math" w:cs="Times New Roman"/>
+                <w:szCs w:val="24"/>
+              </w:rPr>
+              <m:t>N</m:t>
+            </m:r>
+          </m:e>
+          <m:sub>
+            <m:r>
+              <m:rPr>
+                <m:sty m:val="bi"/>
+              </m:rPr>
+              <w:rPr>
+                <w:rFonts w:ascii="Cambria Math" w:eastAsia="Times New Roman" w:hAnsi="Cambria Math" w:cs="Times New Roman"/>
+                <w:szCs w:val="24"/>
+              </w:rPr>
+              <m:t>O</m:t>
+            </m:r>
+          </m:sub>
+        </m:sSub>
+        <m:r>
+          <m:rPr>
+            <m:sty m:val="bi"/>
+          </m:rPr>
+          <w:rPr>
+            <w:rFonts w:ascii="Cambria Math" w:eastAsia="Times New Roman" w:hAnsi="Cambria Math" w:cs="Times New Roman"/>
+            <w:szCs w:val="24"/>
+          </w:rPr>
+          <m:t xml:space="preserve"> </m:t>
+        </m:r>
+      </m:oMath>
+      <w:r>
+        <w:rPr>
+          <w:rFonts w:eastAsiaTheme="minorEastAsia" w:cs="Times New Roman"/>
+          <w:b w:val="0"/>
+          <w:szCs w:val="24"/>
+        </w:rPr>
+        <w:t>and</w:t>
+      </w:r>
+      <w:r>
+        <w:rPr>
+          <w:rFonts w:eastAsiaTheme="minorEastAsia" w:cs="Times New Roman"/>
+          <w:szCs w:val="24"/>
+        </w:rPr>
+        <w:t xml:space="preserve"> </w:t>
+      </w:r>
+      <m:oMath>
+        <m:sSub>
+          <m:sSubPr>
+            <m:ctrlPr>
+              <w:rPr>
+                <w:rFonts w:ascii="Cambria Math" w:eastAsia="Times New Roman" w:hAnsi="Cambria Math" w:cs="Times New Roman"/>
+                <w:i/>
+                <w:szCs w:val="24"/>
+              </w:rPr>
+            </m:ctrlPr>
+          </m:sSubPr>
+          <m:e>
+            <m:r>
+              <m:rPr>
+                <m:sty m:val="bi"/>
+              </m:rPr>
+              <w:rPr>
+                <w:rFonts w:ascii="Cambria Math" w:eastAsia="Times New Roman" w:hAnsi="Cambria Math" w:cs="Times New Roman"/>
+                <w:szCs w:val="24"/>
+              </w:rPr>
+              <m:t>N</m:t>
+            </m:r>
+          </m:e>
+          <m:sub>
+            <m:r>
+              <m:rPr>
+                <m:sty m:val="bi"/>
+              </m:rPr>
+              <w:rPr>
+                <w:rFonts w:ascii="Cambria Math" w:eastAsia="Times New Roman" w:hAnsi="Cambria Math" w:cs="Times New Roman"/>
+                <w:szCs w:val="24"/>
+              </w:rPr>
+              <m:t>D</m:t>
+            </m:r>
+          </m:sub>
+        </m:sSub>
+      </m:oMath>
+      <w:r>
+        <w:rPr>
+          <w:rFonts w:cs="Times New Roman"/>
+          <w:b w:val="0"/>
+        </w:rPr>
+        <w:t xml:space="preserve"> a shortest path algorithm quickly determines the shortest path between </w:t>
+      </w:r>
+      <w:r>
+        <w:rPr>
+          <w:rFonts w:cs="Times New Roman"/>
+          <w:b w:val="0"/>
+        </w:rPr>
+        <w:t>origin and destination</w:t>
+      </w:r>
+      <w:r>
+        <w:rPr>
+          <w:rFonts w:cs="Times New Roman"/>
+          <w:b w:val="0"/>
+        </w:rPr>
+        <w:t xml:space="preserve">. </w:t>
+      </w:r>
+      <w:r>
+        <w:rPr>
+          <w:rFonts w:cs="Times New Roman"/>
+          <w:b w:val="0"/>
+        </w:rPr>
+        <w:t>The s</w:t>
+      </w:r>
+      <w:r>
+        <w:rPr>
+          <w:rFonts w:cs="Times New Roman"/>
+          <w:b w:val="0"/>
+        </w:rPr>
+        <w:t>h</w:t>
+      </w:r>
+      <w:r>
+        <w:rPr>
+          <w:rFonts w:cs="Times New Roman"/>
+          <w:b w:val="0"/>
+        </w:rPr>
+        <w:t xml:space="preserve">ortest path in this context is </w:t>
+      </w:r>
+      <w:r>
+        <w:rPr>
+          <w:rFonts w:cs="Times New Roman"/>
+          <w:b w:val="0"/>
+        </w:rPr>
+        <w:t>defined as the path that connects the two desired nodes and minimizes the sum of the edge values or weights along the path. In the context of the project presented, the shortest path algorithm is used t</w:t>
+      </w:r>
+      <w:r>
+        <w:rPr>
+          <w:rFonts w:cs="Times New Roman"/>
+          <w:b w:val="0"/>
+        </w:rPr>
+        <w:t>o find the optimal “Zen” route.</w:t>
       </w:r>
     </w:p>
     <w:p>
@@ -2919,13 +3961,77 @@
           <w:b w:val="0"/>
         </w:rPr>
       </w:pPr>
-      <w:r>
+    </w:p>
+    <w:p>
+      <w:pPr>
+        <w:pStyle w:val="SecondOrderSubheading"/>
+        <w:jc w:val="both"/>
+        <w:rPr>
+          <w:rFonts w:cs="Times New Roman"/>
+        </w:rPr>
+      </w:pPr>
+      <w:r>
+        <w:rPr>
+          <w:rFonts w:cs="Times New Roman"/>
+        </w:rPr>
+        <w:t xml:space="preserve">C.4) </w:t>
+      </w:r>
+      <w:proofErr w:type="spellStart"/>
+      <w:r>
+        <w:rPr>
+          <w:rFonts w:cs="Times New Roman"/>
+        </w:rPr>
+        <w:t>GoogleMaps</w:t>
+      </w:r>
+      <w:proofErr w:type="spellEnd"/>
+      <w:r>
+        <w:rPr>
+          <w:rFonts w:cs="Times New Roman"/>
+        </w:rPr>
+        <w:t xml:space="preserve"> API Set</w:t>
+      </w:r>
+    </w:p>
+    <w:p>
+      <w:pPr>
+        <w:pStyle w:val="FirstOrderSubheading"/>
+        <w:ind w:firstLine="720"/>
+        <w:jc w:val="both"/>
         <w:rPr>
           <w:rFonts w:cs="Times New Roman"/>
           <w:b w:val="0"/>
         </w:rPr>
+      </w:pPr>
+      <w:r>
+        <w:rPr>
+          <w:rFonts w:cs="Times New Roman"/>
+          <w:b w:val="0"/>
+        </w:rPr>
         <w:t xml:space="preserve">An Application Program Interface or API, is a set of routines which enables access to a built code library or data set. In the context of the project presented, the API sets are provided by Google. Furthermore, these API sets are utilized to access real-time traffic data such as road congestion and accident presence. </w:t>
       </w:r>
+    </w:p>
+    <w:p>
+      <w:pPr>
+        <w:rPr>
+          <w:rFonts w:eastAsia="Times New Roman" w:cs="Times New Roman"/>
+          <w:szCs w:val="24"/>
+        </w:rPr>
+      </w:pPr>
+    </w:p>
+    <w:p>
+      <w:pPr>
+        <w:rPr>
+          <w:rFonts w:eastAsia="Times New Roman" w:cs="Times New Roman"/>
+          <w:szCs w:val="24"/>
+        </w:rPr>
+      </w:pPr>
+    </w:p>
+    <w:p>
+      <w:pPr>
+        <w:rPr>
+          <w:rFonts w:eastAsia="Times New Roman" w:cs="Times New Roman"/>
+          <w:szCs w:val="24"/>
+        </w:rPr>
+      </w:pPr>
     </w:p>
     <w:p>
       <w:pPr>
@@ -3003,11 +4109,122 @@
           <w:rFonts w:cs="Times New Roman"/>
         </w:rPr>
       </w:pPr>
-      <w:r>
-        <w:rPr>
-          <w:rFonts w:cs="Times New Roman"/>
-        </w:rPr>
-        <w:lastRenderedPageBreak/>
+    </w:p>
+    <w:p>
+      <w:pPr>
+        <w:pStyle w:val="MajorHeading"/>
+        <w:rPr>
+          <w:rFonts w:cs="Times New Roman"/>
+        </w:rPr>
+      </w:pPr>
+    </w:p>
+    <w:p>
+      <w:pPr>
+        <w:pStyle w:val="MajorHeading"/>
+        <w:rPr>
+          <w:rFonts w:cs="Times New Roman"/>
+        </w:rPr>
+      </w:pPr>
+    </w:p>
+    <w:p>
+      <w:pPr>
+        <w:pStyle w:val="MajorHeading"/>
+        <w:rPr>
+          <w:rFonts w:cs="Times New Roman"/>
+        </w:rPr>
+      </w:pPr>
+    </w:p>
+    <w:p>
+      <w:pPr>
+        <w:pStyle w:val="MajorHeading"/>
+        <w:rPr>
+          <w:rFonts w:cs="Times New Roman"/>
+        </w:rPr>
+      </w:pPr>
+    </w:p>
+    <w:p>
+      <w:pPr>
+        <w:pStyle w:val="MajorHeading"/>
+        <w:rPr>
+          <w:rFonts w:cs="Times New Roman"/>
+        </w:rPr>
+      </w:pPr>
+    </w:p>
+    <w:p>
+      <w:pPr>
+        <w:pStyle w:val="MajorHeading"/>
+        <w:rPr>
+          <w:rFonts w:cs="Times New Roman"/>
+        </w:rPr>
+      </w:pPr>
+    </w:p>
+    <w:p>
+      <w:pPr>
+        <w:pStyle w:val="MajorHeading"/>
+        <w:rPr>
+          <w:rFonts w:cs="Times New Roman"/>
+        </w:rPr>
+      </w:pPr>
+    </w:p>
+    <w:p>
+      <w:pPr>
+        <w:pStyle w:val="MajorHeading"/>
+        <w:rPr>
+          <w:rFonts w:cs="Times New Roman"/>
+        </w:rPr>
+      </w:pPr>
+    </w:p>
+    <w:p>
+      <w:pPr>
+        <w:pStyle w:val="MajorHeading"/>
+        <w:rPr>
+          <w:rFonts w:cs="Times New Roman"/>
+        </w:rPr>
+      </w:pPr>
+    </w:p>
+    <w:p>
+      <w:pPr>
+        <w:pStyle w:val="MajorHeading"/>
+        <w:rPr>
+          <w:rFonts w:cs="Times New Roman"/>
+        </w:rPr>
+      </w:pPr>
+    </w:p>
+    <w:p>
+      <w:pPr>
+        <w:pStyle w:val="MajorHeading"/>
+        <w:rPr>
+          <w:rFonts w:cs="Times New Roman"/>
+        </w:rPr>
+      </w:pPr>
+    </w:p>
+    <w:p>
+      <w:pPr>
+        <w:pStyle w:val="MajorHeading"/>
+        <w:rPr>
+          <w:rFonts w:cs="Times New Roman"/>
+        </w:rPr>
+      </w:pPr>
+    </w:p>
+    <w:p>
+      <w:pPr>
+        <w:pStyle w:val="MajorHeading"/>
+        <w:rPr>
+          <w:rFonts w:cs="Times New Roman"/>
+        </w:rPr>
+      </w:pPr>
+    </w:p>
+    <w:p>
+      <w:pPr>
+        <w:pStyle w:val="MajorHeading"/>
+        <w:rPr>
+          <w:rFonts w:cs="Times New Roman"/>
+        </w:rPr>
+      </w:pPr>
+      <w:r>
+        <w:rPr>
+          <w:rFonts w:cs="Times New Roman"/>
+        </w:rPr>
         <w:t>Chapter ii</w:t>
       </w:r>
     </w:p>
@@ -3065,13 +4282,7 @@
         <w:rPr>
           <w:rFonts w:cs="Times New Roman"/>
         </w:rPr>
-        <w:t xml:space="preserve">A.1) </w:t>
-      </w:r>
-      <w:r>
-        <w:rPr>
-          <w:rFonts w:cs="Times New Roman"/>
-        </w:rPr>
-        <w:t>Mathematical Background</w:t>
+        <w:t>A.1) Mathematical Background</w:t>
       </w:r>
     </w:p>
     <w:p>
@@ -3196,11 +4407,23 @@
         <w:jc w:val="both"/>
         <w:rPr>
           <w:rFonts w:cs="Times New Roman"/>
-        </w:rPr>
-      </w:pPr>
-      <w:r>
-        <w:rPr>
-          <w:rFonts w:cs="Times New Roman"/>
+          <w:szCs w:val="24"/>
+          <w:u w:val="single"/>
+        </w:rPr>
+      </w:pPr>
+      <w:r>
+        <w:rPr>
+          <w:rFonts w:cs="Times New Roman"/>
+          <w:szCs w:val="24"/>
+          <w:u w:val="single"/>
+        </w:rPr>
+        <w:t xml:space="preserve">Problem 1) </w:t>
+      </w:r>
+      <w:r>
+        <w:rPr>
+          <w:rFonts w:cs="Times New Roman"/>
+          <w:szCs w:val="24"/>
+          <w:u w:val="single"/>
         </w:rPr>
         <w:t>Single-Objective Optimization</w:t>
       </w:r>
@@ -4126,6 +5349,30 @@
     </w:p>
     <w:p>
       <w:pPr>
+        <w:rPr>
+          <w:rFonts w:eastAsia="Times New Roman" w:cs="Times New Roman"/>
+          <w:szCs w:val="24"/>
+        </w:rPr>
+      </w:pPr>
+    </w:p>
+    <w:p>
+      <w:pPr>
+        <w:rPr>
+          <w:rFonts w:eastAsia="Times New Roman" w:cs="Times New Roman"/>
+          <w:szCs w:val="24"/>
+        </w:rPr>
+      </w:pPr>
+    </w:p>
+    <w:p>
+      <w:pPr>
+        <w:rPr>
+          <w:rFonts w:eastAsia="Times New Roman" w:cs="Times New Roman"/>
+          <w:szCs w:val="24"/>
+        </w:rPr>
+      </w:pPr>
+    </w:p>
+    <w:p>
+      <w:pPr>
         <w:pStyle w:val="SecondOrderSubheading"/>
         <w:jc w:val="both"/>
         <w:rPr>
@@ -4136,7 +5383,20 @@
         <w:rPr>
           <w:rFonts w:cs="Times New Roman"/>
         </w:rPr>
-        <w:t>A.2) Shortest-time Routing</w:t>
+        <w:lastRenderedPageBreak/>
+        <w:t xml:space="preserve">A.2) Shortest-time </w:t>
+      </w:r>
+      <w:r>
+        <w:rPr>
+          <w:rFonts w:cs="Times New Roman"/>
+        </w:rPr>
+        <w:t xml:space="preserve">Traffic </w:t>
+      </w:r>
+      <w:r>
+        <w:rPr>
+          <w:rFonts w:cs="Times New Roman"/>
+        </w:rPr>
+        <w:t>Routing</w:t>
       </w:r>
     </w:p>
     <w:p>
@@ -4465,15 +5725,7 @@
           <w:rFonts w:eastAsia="Times New Roman" w:cs="Times New Roman"/>
           <w:szCs w:val="24"/>
         </w:rPr>
-        <w:t xml:space="preserve">The </w:t>
-      </w:r>
-      <w:r>
-        <w:rPr>
-          <w:rFonts w:eastAsia="Times New Roman" w:cs="Times New Roman"/>
-          <w:szCs w:val="24"/>
-        </w:rPr>
-        <w:lastRenderedPageBreak/>
-        <w:t xml:space="preserve">objective function </w:t>
+        <w:t xml:space="preserve">The objective function </w:t>
       </w:r>
       <w:r>
         <w:rPr>
@@ -4661,12 +5913,35 @@
       <w:r>
         <w:rPr>
           <w:rFonts w:cs="Times New Roman"/>
-        </w:rPr>
-        <w:t xml:space="preserve">Shortest Time </w:t>
-      </w:r>
-      <w:r>
-        <w:rPr>
-          <w:rFonts w:cs="Times New Roman"/>
+          <w:u w:val="single"/>
+        </w:rPr>
+        <w:t>Problem 2</w:t>
+      </w:r>
+      <w:r>
+        <w:rPr>
+          <w:rFonts w:cs="Times New Roman"/>
+          <w:u w:val="single"/>
+        </w:rPr>
+        <w:t xml:space="preserve">) </w:t>
+      </w:r>
+      <w:r>
+        <w:rPr>
+          <w:rFonts w:cs="Times New Roman"/>
+          <w:u w:val="single"/>
+        </w:rPr>
+        <w:t>Shortest-</w:t>
+      </w:r>
+      <w:r>
+        <w:rPr>
+          <w:rFonts w:cs="Times New Roman"/>
+          <w:u w:val="single"/>
+        </w:rPr>
+        <w:t xml:space="preserve">Time </w:t>
+      </w:r>
+      <w:r>
+        <w:rPr>
+          <w:rFonts w:cs="Times New Roman"/>
+          <w:u w:val="single"/>
         </w:rPr>
         <w:t>Routing Problem</w:t>
       </w:r>
@@ -5564,7 +6839,14 @@
           <w:rFonts w:eastAsia="Times New Roman" w:cs="Times New Roman"/>
           <w:szCs w:val="24"/>
         </w:rPr>
-        <w:t xml:space="preserve">was chosen, because it </w:t>
+        <w:t>was chosen,</w:t>
+      </w:r>
+      <w:r>
+        <w:rPr>
+          <w:rFonts w:eastAsia="Times New Roman" w:cs="Times New Roman"/>
+          <w:szCs w:val="24"/>
+        </w:rPr>
+        <w:t xml:space="preserve"> because it </w:t>
       </w:r>
       <w:r>
         <w:rPr>
@@ -5758,7 +7040,15 @@
           <w:rFonts w:eastAsia="Times New Roman" w:cs="Times New Roman"/>
           <w:szCs w:val="24"/>
         </w:rPr>
-        <w:t xml:space="preserve"> increases. More specifically, this</w:t>
+        <w:t xml:space="preserve"> </w:t>
+      </w:r>
+      <w:r>
+        <w:rPr>
+          <w:rFonts w:eastAsia="Times New Roman" w:cs="Times New Roman"/>
+          <w:szCs w:val="24"/>
+        </w:rPr>
+        <w:lastRenderedPageBreak/>
+        <w:t>increases. More specifically, this</w:t>
       </w:r>
       <w:r>
         <w:rPr>
@@ -5871,6 +7161,14 @@
     </w:p>
     <w:p>
       <w:pPr>
+        <w:rPr>
+          <w:rFonts w:eastAsia="Times New Roman" w:cs="Times New Roman"/>
+          <w:szCs w:val="24"/>
+        </w:rPr>
+      </w:pPr>
+    </w:p>
+    <w:p>
+      <w:pPr>
         <w:pStyle w:val="SecondOrderSubheading"/>
         <w:jc w:val="both"/>
         <w:rPr>
@@ -5881,13 +7179,7 @@
         <w:rPr>
           <w:rFonts w:cs="Times New Roman"/>
         </w:rPr>
-        <w:t>A.3</w:t>
-      </w:r>
-      <w:r>
-        <w:rPr>
-          <w:rFonts w:cs="Times New Roman"/>
-        </w:rPr>
-        <w:t xml:space="preserve">) </w:t>
+        <w:t xml:space="preserve">A.3) </w:t>
       </w:r>
       <w:r>
         <w:rPr>
@@ -5898,37 +7190,165 @@
     </w:p>
     <w:p>
       <w:pPr>
-        <w:ind w:firstLine="720"/>
-        <w:rPr>
-          <w:rFonts w:eastAsia="Times New Roman" w:cs="Times New Roman"/>
-          <w:szCs w:val="24"/>
-        </w:rPr>
-      </w:pPr>
-    </w:p>
-    <w:p>
-      <w:pPr>
-        <w:ind w:firstLine="720"/>
-        <w:rPr>
-          <w:rFonts w:eastAsia="Times New Roman" w:cs="Times New Roman"/>
-          <w:szCs w:val="24"/>
-        </w:rPr>
-      </w:pPr>
-    </w:p>
-    <w:p>
-      <w:pPr>
-        <w:ind w:firstLine="720"/>
-        <w:rPr>
-          <w:rFonts w:eastAsia="Times New Roman" w:cs="Times New Roman"/>
-          <w:szCs w:val="24"/>
-        </w:rPr>
-      </w:pPr>
-      <w:r>
-        <w:rPr>
-          <w:rFonts w:eastAsia="Times New Roman" w:cs="Times New Roman"/>
-          <w:szCs w:val="24"/>
-        </w:rPr>
-        <w:br/>
-      </w:r>
+        <w:pStyle w:val="SecondOrderSubheading"/>
+        <w:jc w:val="both"/>
+        <w:rPr>
+          <w:rFonts w:cs="Times New Roman"/>
+        </w:rPr>
+      </w:pPr>
+    </w:p>
+    <w:p>
+      <w:pPr>
+        <w:pStyle w:val="SecondOrderSubheading"/>
+        <w:jc w:val="both"/>
+        <w:rPr>
+          <w:rFonts w:cs="Times New Roman"/>
+        </w:rPr>
+      </w:pPr>
+    </w:p>
+    <w:p>
+      <w:pPr>
+        <w:pStyle w:val="SecondOrderSubheading"/>
+        <w:jc w:val="both"/>
+        <w:rPr>
+          <w:rFonts w:cs="Times New Roman"/>
+        </w:rPr>
+      </w:pPr>
+    </w:p>
+    <w:p>
+      <w:pPr>
+        <w:pStyle w:val="SecondOrderSubheading"/>
+        <w:jc w:val="both"/>
+        <w:rPr>
+          <w:rFonts w:cs="Times New Roman"/>
+        </w:rPr>
+      </w:pPr>
+    </w:p>
+    <w:p>
+      <w:pPr>
+        <w:pStyle w:val="SecondOrderSubheading"/>
+        <w:jc w:val="both"/>
+        <w:rPr>
+          <w:rFonts w:cs="Times New Roman"/>
+        </w:rPr>
+      </w:pPr>
+    </w:p>
+    <w:p>
+      <w:pPr>
+        <w:pStyle w:val="SecondOrderSubheading"/>
+        <w:jc w:val="both"/>
+        <w:rPr>
+          <w:rFonts w:cs="Times New Roman"/>
+        </w:rPr>
+      </w:pPr>
+    </w:p>
+    <w:p>
+      <w:pPr>
+        <w:pStyle w:val="SecondOrderSubheading"/>
+        <w:jc w:val="both"/>
+        <w:rPr>
+          <w:rFonts w:cs="Times New Roman"/>
+        </w:rPr>
+      </w:pPr>
+    </w:p>
+    <w:p>
+      <w:pPr>
+        <w:pStyle w:val="SecondOrderSubheading"/>
+        <w:jc w:val="both"/>
+        <w:rPr>
+          <w:rFonts w:cs="Times New Roman"/>
+        </w:rPr>
+      </w:pPr>
+    </w:p>
+    <w:p>
+      <w:pPr>
+        <w:pStyle w:val="SecondOrderSubheading"/>
+        <w:jc w:val="both"/>
+        <w:rPr>
+          <w:rFonts w:cs="Times New Roman"/>
+        </w:rPr>
+      </w:pPr>
+    </w:p>
+    <w:p>
+      <w:pPr>
+        <w:pStyle w:val="SecondOrderSubheading"/>
+        <w:jc w:val="both"/>
+        <w:rPr>
+          <w:rFonts w:cs="Times New Roman"/>
+        </w:rPr>
+      </w:pPr>
+    </w:p>
+    <w:p>
+      <w:pPr>
+        <w:pStyle w:val="SecondOrderSubheading"/>
+        <w:jc w:val="both"/>
+        <w:rPr>
+          <w:rFonts w:cs="Times New Roman"/>
+        </w:rPr>
+      </w:pPr>
+    </w:p>
+    <w:p>
+      <w:pPr>
+        <w:pStyle w:val="SecondOrderSubheading"/>
+        <w:jc w:val="both"/>
+        <w:rPr>
+          <w:rFonts w:cs="Times New Roman"/>
+        </w:rPr>
+      </w:pPr>
+    </w:p>
+    <w:p>
+      <w:pPr>
+        <w:pStyle w:val="SecondOrderSubheading"/>
+        <w:jc w:val="both"/>
+        <w:rPr>
+          <w:rFonts w:cs="Times New Roman"/>
+        </w:rPr>
+      </w:pPr>
+    </w:p>
+    <w:p>
+      <w:pPr>
+        <w:pStyle w:val="SecondOrderSubheading"/>
+        <w:jc w:val="both"/>
+        <w:rPr>
+          <w:rFonts w:cs="Times New Roman"/>
+        </w:rPr>
+      </w:pPr>
+    </w:p>
+    <w:p>
+      <w:pPr>
+        <w:pStyle w:val="SecondOrderSubheading"/>
+        <w:jc w:val="both"/>
+        <w:rPr>
+          <w:rFonts w:cs="Times New Roman"/>
+        </w:rPr>
+      </w:pPr>
+    </w:p>
+    <w:p>
+      <w:pPr>
+        <w:pStyle w:val="SecondOrderSubheading"/>
+        <w:jc w:val="both"/>
+        <w:rPr>
+          <w:rFonts w:cs="Times New Roman"/>
+        </w:rPr>
+      </w:pPr>
+    </w:p>
+    <w:p>
+      <w:pPr>
+        <w:pStyle w:val="SecondOrderSubheading"/>
+        <w:jc w:val="both"/>
+        <w:rPr>
+          <w:rFonts w:cs="Times New Roman"/>
+        </w:rPr>
+      </w:pPr>
+    </w:p>
+    <w:p>
+      <w:pPr>
+        <w:pStyle w:val="SecondOrderSubheading"/>
+        <w:jc w:val="both"/>
+        <w:rPr>
+          <w:rFonts w:cs="Times New Roman"/>
+        </w:rPr>
+      </w:pPr>
     </w:p>
     <w:p>
       <w:pPr>
@@ -5942,6 +7362,7 @@
         <w:rPr>
           <w:rFonts w:cs="Times New Roman"/>
         </w:rPr>
+        <w:lastRenderedPageBreak/>
         <w:t xml:space="preserve">B.) </w:t>
       </w:r>
       <w:r>
@@ -5992,7 +7413,21 @@
           <w:rFonts w:eastAsia="Times New Roman" w:cs="Times New Roman"/>
           <w:szCs w:val="24"/>
         </w:rPr>
-        <w:t xml:space="preserve"> As opposed to the single-objective optimization demonstrated in the previous section, “Zen” routing incorporates multiple, unique objectives. This new problem</w:t>
+        <w:t xml:space="preserve"> As opposed to the single-objective optimization </w:t>
+      </w:r>
+      <w:r>
+        <w:rPr>
+          <w:rFonts w:eastAsia="Times New Roman" w:cs="Times New Roman"/>
+          <w:szCs w:val="24"/>
+        </w:rPr>
+        <w:t xml:space="preserve">problem </w:t>
+      </w:r>
+      <w:r>
+        <w:rPr>
+          <w:rFonts w:eastAsia="Times New Roman" w:cs="Times New Roman"/>
+          <w:szCs w:val="24"/>
+        </w:rPr>
+        <w:t>demonstrated in the previous section, “Zen” routing incorporates multiple, unique objectives. This new problem</w:t>
       </w:r>
       <w:r>
         <w:rPr>
@@ -6036,19 +7471,27 @@
         <w:jc w:val="both"/>
         <w:rPr>
           <w:rFonts w:cs="Times New Roman"/>
-        </w:rPr>
-      </w:pPr>
-      <w:proofErr w:type="spellStart"/>
-      <w:r>
-        <w:rPr>
-          <w:rFonts w:cs="Times New Roman"/>
-        </w:rPr>
-        <w:t>Mutliple</w:t>
-      </w:r>
-      <w:proofErr w:type="spellEnd"/>
-      <w:r>
-        <w:rPr>
-          <w:rFonts w:cs="Times New Roman"/>
+          <w:u w:val="single"/>
+        </w:rPr>
+      </w:pPr>
+      <w:r>
+        <w:rPr>
+          <w:rFonts w:cs="Times New Roman"/>
+          <w:u w:val="single"/>
+        </w:rPr>
+        <w:t xml:space="preserve">Problem 3) </w:t>
+      </w:r>
+      <w:r>
+        <w:rPr>
+          <w:rFonts w:cs="Times New Roman"/>
+          <w:u w:val="single"/>
+        </w:rPr>
+        <w:t>Multiple</w:t>
+      </w:r>
+      <w:r>
+        <w:rPr>
+          <w:rFonts w:cs="Times New Roman"/>
+          <w:u w:val="single"/>
         </w:rPr>
         <w:t>-Objective Optimization</w:t>
       </w:r>
@@ -6256,14 +7699,7 @@
                     <w:rFonts w:ascii="Cambria Math" w:eastAsia="Times New Roman" w:hAnsi="Cambria Math" w:cs="Times New Roman"/>
                     <w:szCs w:val="24"/>
                   </w:rPr>
-                  <m:t>,</m:t>
-                </m:r>
-                <m:r>
-                  <w:rPr>
-                    <w:rFonts w:ascii="Cambria Math" w:eastAsia="Times New Roman" w:hAnsi="Cambria Math" w:cs="Times New Roman"/>
-                    <w:szCs w:val="24"/>
-                  </w:rPr>
-                  <m:t>…,</m:t>
+                  <m:t>,…,</m:t>
                 </m:r>
                 <m:sSub>
                   <m:sSubPr>
@@ -6795,7 +8231,6 @@
     <w:p>
       <w:pPr>
         <w:spacing w:before="120" w:after="120"/>
-        <w:ind w:firstLine="720"/>
         <w:rPr>
           <w:rFonts w:eastAsia="Times New Roman" w:cs="Times New Roman"/>
           <w:szCs w:val="24"/>
@@ -6837,6 +8272,13 @@
           <w:rFonts w:eastAsia="Times New Roman" w:cs="Times New Roman"/>
           <w:szCs w:val="24"/>
         </w:rPr>
+        <w:t xml:space="preserve">Similar to single-objective optimization, there are given sets of inequality and equality constraints. The modification is that now there are several, unique objectives to be optimized simultaneously. </w:t>
+      </w:r>
+      <w:r>
+        <w:rPr>
+          <w:rFonts w:eastAsia="Times New Roman" w:cs="Times New Roman"/>
+          <w:szCs w:val="24"/>
+        </w:rPr>
         <w:t xml:space="preserve">Solutions to </w:t>
       </w:r>
       <w:r>
@@ -6907,14 +8349,119 @@
           <w:rFonts w:eastAsia="Times New Roman" w:cs="Times New Roman"/>
           <w:szCs w:val="24"/>
         </w:rPr>
-        <w:t>What is interesting about the multi-objective optimization problem is that there is</w:t>
-      </w:r>
-      <w:r>
-        <w:rPr>
-          <w:rFonts w:eastAsia="Times New Roman" w:cs="Times New Roman"/>
-          <w:szCs w:val="24"/>
-        </w:rPr>
-        <w:t xml:space="preserve"> no global solution which is considered optimal (withholding trivial cases). There is a set of “best” solutions which are termed as Pareto optimal. Each Pareto optimal solution is defined such that there is no other possible solution which will provide a better value for one objective without detracting from any other objectives. In the language of the literature, no other solution dominates a solution which </w:t>
+        <w:t xml:space="preserve">The </w:t>
+      </w:r>
+      <w:r>
+        <w:rPr>
+          <w:rFonts w:eastAsia="Times New Roman" w:cs="Times New Roman"/>
+          <w:szCs w:val="24"/>
+        </w:rPr>
+        <w:t xml:space="preserve">multi-objective optimization problem is </w:t>
+      </w:r>
+      <w:r>
+        <w:rPr>
+          <w:rFonts w:eastAsia="Times New Roman" w:cs="Times New Roman"/>
+          <w:szCs w:val="24"/>
+        </w:rPr>
+        <w:t xml:space="preserve">interesting in </w:t>
+      </w:r>
+      <w:r>
+        <w:rPr>
+          <w:rFonts w:eastAsia="Times New Roman" w:cs="Times New Roman"/>
+          <w:szCs w:val="24"/>
+        </w:rPr>
+        <w:t>that there is</w:t>
+      </w:r>
+      <w:r>
+        <w:rPr>
+          <w:rFonts w:eastAsia="Times New Roman" w:cs="Times New Roman"/>
+          <w:szCs w:val="24"/>
+        </w:rPr>
+        <w:t xml:space="preserve"> no global solution which is considered </w:t>
+      </w:r>
+      <w:r>
+        <w:rPr>
+          <w:rFonts w:eastAsia="Times New Roman" w:cs="Times New Roman"/>
+          <w:szCs w:val="24"/>
+        </w:rPr>
+        <w:t xml:space="preserve">“best” </w:t>
+      </w:r>
+      <w:r>
+        <w:rPr>
+          <w:rFonts w:eastAsia="Times New Roman" w:cs="Times New Roman"/>
+          <w:szCs w:val="24"/>
+        </w:rPr>
+        <w:t xml:space="preserve">(withholding trivial cases). </w:t>
+      </w:r>
+      <w:r>
+        <w:rPr>
+          <w:rFonts w:eastAsia="Times New Roman" w:cs="Times New Roman"/>
+          <w:szCs w:val="24"/>
+        </w:rPr>
+        <w:t>Instead, t</w:t>
+      </w:r>
+      <w:r>
+        <w:rPr>
+          <w:rFonts w:eastAsia="Times New Roman" w:cs="Times New Roman"/>
+          <w:szCs w:val="24"/>
+        </w:rPr>
+        <w:t xml:space="preserve">here is a set of “best” solutions which are termed </w:t>
+      </w:r>
+      <w:r>
+        <w:rPr>
+          <w:rFonts w:eastAsia="Times New Roman" w:cs="Times New Roman"/>
+          <w:szCs w:val="24"/>
+        </w:rPr>
+        <w:t xml:space="preserve">in the literature </w:t>
+      </w:r>
+      <w:r>
+        <w:rPr>
+          <w:rFonts w:eastAsia="Times New Roman" w:cs="Times New Roman"/>
+          <w:szCs w:val="24"/>
+        </w:rPr>
+        <w:t xml:space="preserve">as Pareto optimal. </w:t>
+      </w:r>
+      <w:r>
+        <w:rPr>
+          <w:rFonts w:eastAsia="Times New Roman" w:cs="Times New Roman"/>
+          <w:szCs w:val="24"/>
+        </w:rPr>
+        <w:t xml:space="preserve">A </w:t>
+      </w:r>
+      <w:r>
+        <w:rPr>
+          <w:rFonts w:eastAsia="Times New Roman" w:cs="Times New Roman"/>
+          <w:szCs w:val="24"/>
+        </w:rPr>
+        <w:t xml:space="preserve">solution is </w:t>
+      </w:r>
+      <w:r>
+        <w:rPr>
+          <w:rFonts w:eastAsia="Times New Roman" w:cs="Times New Roman"/>
+          <w:szCs w:val="24"/>
+        </w:rPr>
+        <w:t>deemed Pareto optimal when</w:t>
+      </w:r>
+      <w:r>
+        <w:rPr>
+          <w:rFonts w:eastAsia="Times New Roman" w:cs="Times New Roman"/>
+          <w:szCs w:val="24"/>
+        </w:rPr>
+        <w:t xml:space="preserve"> there is no other possible solution which will provide a </w:t>
+      </w:r>
+      <w:r>
+        <w:rPr>
+          <w:rFonts w:eastAsia="Times New Roman" w:cs="Times New Roman"/>
+          <w:szCs w:val="24"/>
+        </w:rPr>
+        <w:t>more beneficial</w:t>
+      </w:r>
+      <w:r>
+        <w:rPr>
+          <w:rFonts w:eastAsia="Times New Roman" w:cs="Times New Roman"/>
+          <w:szCs w:val="24"/>
+        </w:rPr>
+        <w:t xml:space="preserve"> value for one objective without detracting from any other objectives. In the language of the literature, no other solution dominates a solution which </w:t>
       </w:r>
       <w:r>
         <w:rPr>
@@ -6937,20 +8484,37 @@
         <w:jc w:val="both"/>
         <w:rPr>
           <w:rFonts w:cs="Times New Roman"/>
-        </w:rPr>
-      </w:pPr>
-      <w:r>
-        <w:rPr>
-          <w:rFonts w:cs="Times New Roman"/>
+          <w:u w:val="single"/>
+        </w:rPr>
+      </w:pPr>
+      <w:r>
+        <w:rPr>
+          <w:rFonts w:cs="Times New Roman"/>
+          <w:u w:val="single"/>
         </w:rPr>
         <w:lastRenderedPageBreak/>
+        <w:t xml:space="preserve">Figure 2) </w:t>
+      </w:r>
+      <w:r>
+        <w:rPr>
+          <w:rFonts w:cs="Times New Roman"/>
+          <w:u w:val="single"/>
+        </w:rPr>
         <w:t xml:space="preserve">Example of </w:t>
       </w:r>
       <w:r>
         <w:rPr>
           <w:rFonts w:cs="Times New Roman"/>
+          <w:u w:val="single"/>
         </w:rPr>
         <w:t>Pareto Optimality</w:t>
+      </w:r>
+      <w:r>
+        <w:rPr>
+          <w:rFonts w:cs="Times New Roman"/>
+          <w:u w:val="single"/>
+        </w:rPr>
+        <w:t>:</w:t>
       </w:r>
     </w:p>
     <w:p>
@@ -6983,7 +8547,7 @@
                     </pic:cNvPicPr>
                   </pic:nvPicPr>
                   <pic:blipFill>
-                    <a:blip r:embed="rId8">
+                    <a:blip r:embed="rId9">
                       <a:extLst>
                         <a:ext uri="{28A0092B-C50C-407E-A947-70E740481C1C}">
                           <a14:useLocalDpi xmlns:a14="http://schemas.microsoft.com/office/drawing/2010/main" val="0"/>
@@ -7021,16 +8585,17 @@
         <w:rPr>
           <w:rFonts w:eastAsia="Times New Roman" w:cs="Times New Roman"/>
           <w:i/>
-          <w:sz w:val="18"/>
-          <w:szCs w:val="18"/>
+          <w:sz w:val="20"/>
+          <w:szCs w:val="20"/>
         </w:rPr>
       </w:pPr>
       <w:r>
         <w:rPr>
           <w:rFonts w:eastAsia="Times New Roman" w:cs="Times New Roman"/>
           <w:i/>
-          <w:sz w:val="18"/>
-          <w:szCs w:val="18"/>
+          <w:sz w:val="20"/>
+          <w:szCs w:val="20"/>
+          <w:u w:val="single"/>
         </w:rPr>
         <w:t>Note:</w:t>
       </w:r>
@@ -7038,10 +8603,28 @@
         <w:rPr>
           <w:rFonts w:eastAsia="Times New Roman" w:cs="Times New Roman"/>
           <w:i/>
-          <w:sz w:val="18"/>
-          <w:szCs w:val="18"/>
-        </w:rPr>
-        <w:t xml:space="preserve"> optimal solutions minimize the objectives </w:t>
+          <w:sz w:val="20"/>
+          <w:szCs w:val="20"/>
+        </w:rPr>
+        <w:t xml:space="preserve"> optimal solutions</w:t>
+      </w:r>
+      <w:r>
+        <w:rPr>
+          <w:rFonts w:eastAsia="Times New Roman" w:cs="Times New Roman"/>
+          <w:i/>
+          <w:sz w:val="20"/>
+          <w:szCs w:val="20"/>
+        </w:rPr>
+        <w:t xml:space="preserve"> in this case</w:t>
+      </w:r>
+      <w:r>
+        <w:rPr>
+          <w:rFonts w:eastAsia="Times New Roman" w:cs="Times New Roman"/>
+          <w:i/>
+          <w:sz w:val="20"/>
+          <w:szCs w:val="20"/>
+        </w:rPr>
+        <w:t xml:space="preserve"> minimize the objectives </w:t>
       </w:r>
       <m:oMath>
         <m:sSub>
@@ -7050,8 +8633,8 @@
               <w:rPr>
                 <w:rFonts w:ascii="Cambria Math" w:eastAsia="Times New Roman" w:hAnsi="Cambria Math" w:cs="Times New Roman"/>
                 <w:i/>
-                <w:sz w:val="18"/>
-                <w:szCs w:val="18"/>
+                <w:sz w:val="20"/>
+                <w:szCs w:val="20"/>
               </w:rPr>
             </m:ctrlPr>
           </m:sSubPr>
@@ -7059,8 +8642,8 @@
             <m:r>
               <w:rPr>
                 <w:rFonts w:ascii="Cambria Math" w:eastAsia="Times New Roman" w:hAnsi="Cambria Math" w:cs="Times New Roman"/>
-                <w:sz w:val="18"/>
-                <w:szCs w:val="18"/>
+                <w:sz w:val="20"/>
+                <w:szCs w:val="20"/>
               </w:rPr>
               <m:t>f</m:t>
             </m:r>
@@ -7069,8 +8652,8 @@
             <m:r>
               <w:rPr>
                 <w:rFonts w:ascii="Cambria Math" w:eastAsia="Times New Roman" w:hAnsi="Cambria Math" w:cs="Times New Roman"/>
-                <w:sz w:val="18"/>
-                <w:szCs w:val="18"/>
+                <w:sz w:val="20"/>
+                <w:szCs w:val="20"/>
               </w:rPr>
               <m:t>1</m:t>
             </m:r>
@@ -7081,8 +8664,8 @@
         <w:rPr>
           <w:rFonts w:eastAsia="Times New Roman" w:cs="Times New Roman"/>
           <w:i/>
-          <w:sz w:val="18"/>
-          <w:szCs w:val="18"/>
+          <w:sz w:val="20"/>
+          <w:szCs w:val="20"/>
         </w:rPr>
         <w:t xml:space="preserve"> and</w:t>
       </w:r>
@@ -7090,8 +8673,8 @@
         <m:r>
           <w:rPr>
             <w:rFonts w:ascii="Cambria Math" w:eastAsia="Times New Roman" w:hAnsi="Cambria Math" w:cs="Times New Roman"/>
-            <w:sz w:val="18"/>
-            <w:szCs w:val="18"/>
+            <w:sz w:val="20"/>
+            <w:szCs w:val="20"/>
           </w:rPr>
           <m:t xml:space="preserve"> </m:t>
         </m:r>
@@ -7101,8 +8684,8 @@
               <w:rPr>
                 <w:rFonts w:ascii="Cambria Math" w:eastAsia="Times New Roman" w:hAnsi="Cambria Math" w:cs="Times New Roman"/>
                 <w:i/>
-                <w:sz w:val="18"/>
-                <w:szCs w:val="18"/>
+                <w:sz w:val="20"/>
+                <w:szCs w:val="20"/>
               </w:rPr>
             </m:ctrlPr>
           </m:sSubPr>
@@ -7110,8 +8693,8 @@
             <m:r>
               <w:rPr>
                 <w:rFonts w:ascii="Cambria Math" w:eastAsia="Times New Roman" w:hAnsi="Cambria Math" w:cs="Times New Roman"/>
-                <w:sz w:val="18"/>
-                <w:szCs w:val="18"/>
+                <w:sz w:val="20"/>
+                <w:szCs w:val="20"/>
               </w:rPr>
               <m:t>f</m:t>
             </m:r>
@@ -7120,8 +8703,8 @@
             <m:r>
               <w:rPr>
                 <w:rFonts w:ascii="Cambria Math" w:eastAsia="Times New Roman" w:hAnsi="Cambria Math" w:cs="Times New Roman"/>
-                <w:sz w:val="18"/>
-                <w:szCs w:val="18"/>
+                <w:sz w:val="20"/>
+                <w:szCs w:val="20"/>
               </w:rPr>
               <m:t>2</m:t>
             </m:r>
@@ -7132,8 +8715,8 @@
         <w:rPr>
           <w:rFonts w:eastAsia="Times New Roman" w:cs="Times New Roman"/>
           <w:i/>
-          <w:sz w:val="18"/>
-          <w:szCs w:val="18"/>
+          <w:sz w:val="20"/>
+          <w:szCs w:val="20"/>
         </w:rPr>
         <w:t>.</w:t>
       </w:r>
@@ -7151,7 +8734,42 @@
           <w:rFonts w:eastAsia="Times New Roman" w:cs="Times New Roman"/>
           <w:szCs w:val="24"/>
         </w:rPr>
-        <w:t xml:space="preserve">The line connecting the points at the border of the solution space is termed the Pareto frontier and is the set of Pareto optimal points. Assuming all possible solutions are present and represented by the square boxes, it is easy to see how the connected points are Pareto optimal. </w:t>
+        <w:t>The line connecting the points at the border of the solution space is termed the Pareto frontier and is the set of Pareto optimal points. Assuming all possible solutions are present</w:t>
+      </w:r>
+      <w:r>
+        <w:rPr>
+          <w:rFonts w:eastAsia="Times New Roman" w:cs="Times New Roman"/>
+          <w:szCs w:val="24"/>
+        </w:rPr>
+        <w:t xml:space="preserve"> in the figure (each </w:t>
+      </w:r>
+      <w:r>
+        <w:rPr>
+          <w:rFonts w:eastAsia="Times New Roman" w:cs="Times New Roman"/>
+          <w:szCs w:val="24"/>
+        </w:rPr>
+        <w:t xml:space="preserve">represented by </w:t>
+      </w:r>
+      <w:r>
+        <w:rPr>
+          <w:rFonts w:eastAsia="Times New Roman" w:cs="Times New Roman"/>
+          <w:szCs w:val="24"/>
+        </w:rPr>
+        <w:t>a square box)</w:t>
+      </w:r>
+      <w:r>
+        <w:rPr>
+          <w:rFonts w:eastAsia="Times New Roman" w:cs="Times New Roman"/>
+          <w:szCs w:val="24"/>
+        </w:rPr>
+        <w:t xml:space="preserve">, it is easy to see how the connected points are Pareto optimal. </w:t>
+      </w:r>
+      <w:r>
+        <w:rPr>
+          <w:rFonts w:eastAsia="Times New Roman" w:cs="Times New Roman"/>
+          <w:szCs w:val="24"/>
+        </w:rPr>
+        <w:t xml:space="preserve">If any new solution was found to exist on the left-hand side of the Pareto frontier, then it would take the place of one of the Pareto optimal solutions. </w:t>
       </w:r>
     </w:p>
     <w:p>
@@ -7203,22 +8821,6 @@
           <w:szCs w:val="24"/>
         </w:rPr>
         <w:t xml:space="preserve">tackle this issue and the one which was chosen for the “Zen” routing scheme is described in the subsequent section. </w:t>
-      </w:r>
-    </w:p>
-    <w:p>
-      <w:pPr>
-        <w:spacing w:before="120" w:after="120"/>
-        <w:rPr>
-          <w:rFonts w:eastAsia="Times New Roman" w:cs="Times New Roman"/>
-          <w:szCs w:val="24"/>
-        </w:rPr>
-      </w:pPr>
-      <w:r>
-        <w:rPr>
-          <w:rFonts w:eastAsia="Times New Roman" w:cs="Times New Roman"/>
-          <w:szCs w:val="24"/>
-        </w:rPr>
-        <w:tab/>
       </w:r>
     </w:p>
     <w:p>
@@ -7252,19 +8854,7 @@
           <w:rFonts w:cs="Times New Roman"/>
         </w:rPr>
         <w:lastRenderedPageBreak/>
-        <w:t>B.2</w:t>
-      </w:r>
-      <w:r>
-        <w:rPr>
-          <w:rFonts w:cs="Times New Roman"/>
-        </w:rPr>
-        <w:t xml:space="preserve">) </w:t>
-      </w:r>
-      <w:r>
-        <w:rPr>
-          <w:rFonts w:cs="Times New Roman"/>
-        </w:rPr>
-        <w:t>Zen Routing Scheme</w:t>
+        <w:t>B.2) Zen Routing Scheme</w:t>
       </w:r>
     </w:p>
     <w:p>
@@ -7282,13 +8872,27 @@
           <w:i w:val="0"/>
         </w:rPr>
         <w:tab/>
-        <w:t xml:space="preserve">In order to achieve one unique solution among the set of “best” driving paths, the multi-objective problem is reduced to a single-objective problem. This reduction allows for the use of the shortest path algorithms developed for single-objective optimization such as Dijkstra’s algorithm. So, how </w:t>
+        <w:t xml:space="preserve">In order to achieve one unique solution among the set of </w:t>
       </w:r>
       <w:r>
         <w:rPr>
           <w:rFonts w:cs="Times New Roman"/>
           <w:i w:val="0"/>
         </w:rPr>
+        <w:t>Pareto optimal</w:t>
+      </w:r>
+      <w:r>
+        <w:rPr>
+          <w:rFonts w:cs="Times New Roman"/>
+          <w:i w:val="0"/>
+        </w:rPr>
+        <w:t xml:space="preserve"> driving paths, the multi-objective problem is reduced to a single-objective problem. This reduction allows for the use of the shortest path algorithms developed for single-objective optimization such as Dijkstra’s algorithm. So, how </w:t>
+      </w:r>
+      <w:r>
+        <w:rPr>
+          <w:rFonts w:cs="Times New Roman"/>
+          <w:i w:val="0"/>
+        </w:rPr>
         <w:t>is</w:t>
       </w:r>
       <w:r>
@@ -7384,15 +8988,7 @@
           <w:i w:val="0"/>
           <w:szCs w:val="24"/>
         </w:rPr>
-        <w:t>raffic congestion, path distance, route predictability, and path time</w:t>
-      </w:r>
-      <w:r>
-        <w:rPr>
-          <w:rFonts w:eastAsia="Times New Roman" w:cs="Times New Roman"/>
-          <w:i w:val="0"/>
-          <w:szCs w:val="24"/>
-        </w:rPr>
-        <w:t>)</w:t>
+        <w:t>raffic congestion, path distance, route predictability, and path time)</w:t>
       </w:r>
       <w:r>
         <w:rPr>
@@ -7435,19 +9031,22 @@
         <w:jc w:val="both"/>
         <w:rPr>
           <w:rFonts w:cs="Times New Roman"/>
-        </w:rPr>
-      </w:pPr>
-      <w:r>
-        <w:rPr>
-          <w:rFonts w:cs="Times New Roman"/>
-        </w:rPr>
-        <w:t>Zen R</w:t>
-      </w:r>
-      <w:r>
-        <w:rPr>
-          <w:rFonts w:cs="Times New Roman"/>
-        </w:rPr>
-        <w:t>outing Problem</w:t>
+          <w:u w:val="single"/>
+        </w:rPr>
+      </w:pPr>
+      <w:r>
+        <w:rPr>
+          <w:rFonts w:cs="Times New Roman"/>
+          <w:u w:val="single"/>
+        </w:rPr>
+        <w:t xml:space="preserve">Problem 4) </w:t>
+      </w:r>
+      <w:r>
+        <w:rPr>
+          <w:rFonts w:cs="Times New Roman"/>
+          <w:u w:val="single"/>
+        </w:rPr>
+        <w:t>Zen Routing Problem</w:t>
       </w:r>
     </w:p>
     <w:tbl>
@@ -8273,23 +9872,7 @@
                 <w:rFonts w:eastAsia="Times New Roman" w:cs="Times New Roman"/>
                 <w:szCs w:val="24"/>
               </w:rPr>
-              <w:t xml:space="preserve">  ,  a</w:t>
-            </w:r>
-            <w:proofErr w:type="spellStart"/>
-            <w:r>
-              <w:rPr>
-                <w:rFonts w:eastAsia="Times New Roman" w:cs="Times New Roman"/>
-                <w:szCs w:val="24"/>
-              </w:rPr>
-              <w:t>nd</w:t>
-            </w:r>
-            <w:proofErr w:type="spellEnd"/>
-            <w:r>
-              <w:rPr>
-                <w:rFonts w:eastAsia="Times New Roman" w:cs="Times New Roman"/>
-                <w:szCs w:val="24"/>
-              </w:rPr>
-              <w:t xml:space="preserve">   </w:t>
+              <w:t xml:space="preserve">  ,  and   </w:t>
             </w:r>
             <m:oMath>
               <m:sSub>
@@ -8769,7 +10352,21 @@
           <w:rFonts w:eastAsia="Times New Roman" w:cs="Times New Roman"/>
           <w:szCs w:val="24"/>
         </w:rPr>
-        <w:t xml:space="preserve">Each person has their own unique perspective on the tradeoff between path time and stress incurred while driving. </w:t>
+        <w:t>Each person has their own unique perspective on the tradeoff</w:t>
+      </w:r>
+      <w:r>
+        <w:rPr>
+          <w:rFonts w:eastAsia="Times New Roman" w:cs="Times New Roman"/>
+          <w:szCs w:val="24"/>
+        </w:rPr>
+        <w:t>s between various path factors</w:t>
+      </w:r>
+      <w:r>
+        <w:rPr>
+          <w:rFonts w:eastAsia="Times New Roman" w:cs="Times New Roman"/>
+          <w:szCs w:val="24"/>
+        </w:rPr>
+        <w:t xml:space="preserve">. </w:t>
       </w:r>
       <w:r>
         <w:rPr>
@@ -8797,14 +10394,28 @@
           <w:rFonts w:eastAsia="Times New Roman" w:cs="Times New Roman"/>
           <w:szCs w:val="24"/>
         </w:rPr>
-        <w:t xml:space="preserve"> Regardless of </w:t>
-      </w:r>
-      <w:r>
-        <w:rPr>
-          <w:rFonts w:eastAsia="Times New Roman" w:cs="Times New Roman"/>
-          <w:szCs w:val="24"/>
-        </w:rPr>
-        <w:t xml:space="preserve">what factor weights are chosen, the resulting path solution from Dijkstra’s algorithm is Pareto optimal; therefore, the choice of which Pareto optimal point is “best” is individually determined. In later sections, methods for inferring a user’s factor weights </w:t>
+        <w:t xml:space="preserve"> Regardless of how the</w:t>
+      </w:r>
+      <w:r>
+        <w:rPr>
+          <w:rFonts w:eastAsia="Times New Roman" w:cs="Times New Roman"/>
+          <w:szCs w:val="24"/>
+        </w:rPr>
+        <w:t xml:space="preserve"> factor weights are chosen, the resulting path solution from Dijkstra’s algorithm is Pareto optimal; therefore, the choi</w:t>
+      </w:r>
+      <w:r>
+        <w:rPr>
+          <w:rFonts w:eastAsia="Times New Roman" w:cs="Times New Roman"/>
+          <w:szCs w:val="24"/>
+        </w:rPr>
+        <w:t>ce of which Pareto optimal path to take</w:t>
+      </w:r>
+      <w:r>
+        <w:rPr>
+          <w:rFonts w:eastAsia="Times New Roman" w:cs="Times New Roman"/>
+          <w:szCs w:val="24"/>
+        </w:rPr>
+        <w:t xml:space="preserve"> is individually determined. In later sections, methods for inferring a user’s factor weights </w:t>
       </w:r>
       <m:oMath>
         <m:acc>
@@ -8856,19 +10467,7 @@
         <w:rPr>
           <w:rFonts w:cs="Times New Roman"/>
         </w:rPr>
-        <w:t>B.3</w:t>
-      </w:r>
-      <w:r>
-        <w:rPr>
-          <w:rFonts w:cs="Times New Roman"/>
-        </w:rPr>
-        <w:t xml:space="preserve">) Zen Routing </w:t>
-      </w:r>
-      <w:r>
-        <w:rPr>
-          <w:rFonts w:cs="Times New Roman"/>
-        </w:rPr>
-        <w:t>Example</w:t>
+        <w:t>B.3) Zen Routing Example</w:t>
       </w:r>
     </w:p>
     <w:p>
@@ -9021,47 +10620,37 @@
     </w:p>
     <w:p>
       <w:pPr>
-        <w:rPr>
-          <w:rFonts w:eastAsia="Times New Roman" w:cs="Times New Roman"/>
-          <w:b/>
-          <w:szCs w:val="24"/>
-        </w:rPr>
-      </w:pPr>
-      <m:oMathPara>
-        <m:oMathParaPr>
-          <m:jc m:val="left"/>
-        </m:oMathParaPr>
-        <m:oMath>
-          <m:r>
-            <w:rPr>
-              <w:rFonts w:ascii="Cambria Math" w:eastAsia="Times New Roman" w:hAnsi="Cambria Math" w:cs="Times New Roman"/>
-              <w:szCs w:val="24"/>
-            </w:rPr>
-            <m:t xml:space="preserve">Equation 2)  </m:t>
-          </m:r>
-          <m:r>
-            <w:rPr>
-              <w:rFonts w:ascii="Cambria Math" w:eastAsia="Times New Roman" w:hAnsi="Cambria Math" w:cs="Times New Roman"/>
-              <w:szCs w:val="24"/>
-            </w:rPr>
-            <m:t xml:space="preserve"> </m:t>
-          </m:r>
-        </m:oMath>
-      </m:oMathPara>
+        <w:pStyle w:val="SecondOrderSubheading"/>
+        <w:jc w:val="both"/>
+        <w:rPr>
+          <w:rFonts w:cs="Times New Roman"/>
+          <w:u w:val="single"/>
+        </w:rPr>
+      </w:pPr>
+      <w:r>
+        <w:rPr>
+          <w:rFonts w:cs="Times New Roman"/>
+          <w:u w:val="single"/>
+        </w:rPr>
+        <w:t>Equation 1):</w:t>
+      </w:r>
     </w:p>
     <w:tbl>
       <w:tblPr>
         <w:tblStyle w:val="TableGrid"/>
-        <w:tblW w:w="0" w:type="auto"/>
+        <w:tblW w:w="9175" w:type="dxa"/>
         <w:tblLook w:val="04A0" w:firstRow="1" w:lastRow="0" w:firstColumn="1" w:lastColumn="0" w:noHBand="0" w:noVBand="1"/>
       </w:tblPr>
       <w:tblGrid>
-        <w:gridCol w:w="9350"/>
+        <w:gridCol w:w="9175"/>
       </w:tblGrid>
       <w:tr>
+        <w:trPr>
+          <w:trHeight w:val="773"/>
+        </w:trPr>
         <w:tc>
           <w:tcPr>
-            <w:tcW w:w="9350" w:type="dxa"/>
+            <w:tcW w:w="9175" w:type="dxa"/>
           </w:tcPr>
           <w:p>
             <w:pPr>
@@ -9069,249 +10658,7 @@
               <w:jc w:val="both"/>
               <w:rPr>
                 <w:rFonts w:eastAsia="Times New Roman" w:cs="Times New Roman"/>
-                <w:szCs w:val="24"/>
-              </w:rPr>
-            </w:pPr>
-            <m:oMathPara>
-              <m:oMathParaPr>
-                <m:jc m:val="left"/>
-              </m:oMathParaPr>
-              <m:oMath>
-                <m:r>
-                  <m:rPr>
-                    <m:sty m:val="bi"/>
-                  </m:rPr>
-                  <w:rPr>
-                    <w:rFonts w:ascii="Cambria Math" w:eastAsia="Times New Roman" w:hAnsi="Cambria Math" w:cs="Times New Roman"/>
-                    <w:szCs w:val="24"/>
-                  </w:rPr>
-                  <m:t xml:space="preserve">Zen Score= </m:t>
-                </m:r>
-                <m:func>
-                  <m:funcPr>
-                    <m:ctrlPr>
-                      <w:rPr>
-                        <w:rFonts w:ascii="Cambria Math" w:eastAsia="Times New Roman" w:hAnsi="Cambria Math" w:cs="Times New Roman"/>
-                        <w:i/>
-                        <w:szCs w:val="24"/>
-                      </w:rPr>
-                    </m:ctrlPr>
-                  </m:funcPr>
-                  <m:fName>
-                    <m:r>
-                      <m:rPr>
-                        <m:sty m:val="b"/>
-                      </m:rPr>
-                      <w:rPr>
-                        <w:rFonts w:ascii="Cambria Math" w:eastAsia="Times New Roman" w:hAnsi="Cambria Math" w:cs="Times New Roman"/>
-                        <w:szCs w:val="24"/>
-                      </w:rPr>
-                      <m:t>ln</m:t>
-                    </m:r>
-                  </m:fName>
-                  <m:e>
-                    <m:r>
-                      <m:rPr>
-                        <m:sty m:val="bi"/>
-                      </m:rPr>
-                      <w:rPr>
-                        <w:rFonts w:ascii="Cambria Math" w:eastAsia="Times New Roman" w:hAnsi="Cambria Math" w:cs="Times New Roman"/>
-                        <w:szCs w:val="24"/>
-                      </w:rPr>
-                      <m:t>(1+</m:t>
-                    </m:r>
-                    <m:f>
-                      <m:fPr>
-                        <m:ctrlPr>
-                          <w:rPr>
-                            <w:rFonts w:ascii="Cambria Math" w:eastAsia="Times New Roman" w:hAnsi="Cambria Math" w:cs="Times New Roman"/>
-                            <w:i/>
-                            <w:szCs w:val="24"/>
-                          </w:rPr>
-                        </m:ctrlPr>
-                      </m:fPr>
-                      <m:num>
-                        <m:sSub>
-                          <m:sSubPr>
-                            <m:ctrlPr>
-                              <w:rPr>
-                                <w:rFonts w:ascii="Cambria Math" w:eastAsia="Times New Roman" w:hAnsi="Cambria Math" w:cs="Times New Roman"/>
-                                <w:b w:val="0"/>
-                                <w:i/>
-                                <w:szCs w:val="24"/>
-                              </w:rPr>
-                            </m:ctrlPr>
-                          </m:sSubPr>
-                          <m:e>
-                            <m:r>
-                              <w:rPr>
-                                <w:rFonts w:ascii="Cambria Math" w:eastAsia="Times New Roman" w:hAnsi="Cambria Math" w:cs="Times New Roman"/>
-                                <w:szCs w:val="24"/>
-                              </w:rPr>
-                              <m:t>t</m:t>
-                            </m:r>
-                          </m:e>
-                          <m:sub>
-                            <m:r>
-                              <w:rPr>
-                                <w:rFonts w:ascii="Cambria Math" w:eastAsia="Times New Roman" w:hAnsi="Cambria Math" w:cs="Times New Roman"/>
-                                <w:szCs w:val="24"/>
-                              </w:rPr>
-                              <m:t>current</m:t>
-                            </m:r>
-                          </m:sub>
-                        </m:sSub>
-                        <m:r>
-                          <m:rPr>
-                            <m:sty m:val="bi"/>
-                          </m:rPr>
-                          <w:rPr>
-                            <w:rFonts w:ascii="Cambria Math" w:eastAsia="Times New Roman" w:hAnsi="Cambria Math" w:cs="Times New Roman"/>
-                            <w:szCs w:val="24"/>
-                          </w:rPr>
-                          <m:t>-</m:t>
-                        </m:r>
-                        <m:sSub>
-                          <m:sSubPr>
-                            <m:ctrlPr>
-                              <w:rPr>
-                                <w:rFonts w:ascii="Cambria Math" w:eastAsia="Times New Roman" w:hAnsi="Cambria Math" w:cs="Times New Roman"/>
-                                <w:b w:val="0"/>
-                                <w:i/>
-                                <w:szCs w:val="24"/>
-                              </w:rPr>
-                            </m:ctrlPr>
-                          </m:sSubPr>
-                          <m:e>
-                            <m:r>
-                              <w:rPr>
-                                <w:rFonts w:ascii="Cambria Math" w:eastAsia="Times New Roman" w:hAnsi="Cambria Math" w:cs="Times New Roman"/>
-                                <w:szCs w:val="24"/>
-                              </w:rPr>
-                              <m:t>t</m:t>
-                            </m:r>
-                          </m:e>
-                          <m:sub>
-                            <m:r>
-                              <w:rPr>
-                                <w:rFonts w:ascii="Cambria Math" w:eastAsia="Times New Roman" w:hAnsi="Cambria Math" w:cs="Times New Roman"/>
-                                <w:szCs w:val="24"/>
-                              </w:rPr>
-                              <m:t>base</m:t>
-                            </m:r>
-                          </m:sub>
-                        </m:sSub>
-                      </m:num>
-                      <m:den>
-                        <m:sSub>
-                          <m:sSubPr>
-                            <m:ctrlPr>
-                              <w:rPr>
-                                <w:rFonts w:ascii="Cambria Math" w:eastAsia="Times New Roman" w:hAnsi="Cambria Math" w:cs="Times New Roman"/>
-                                <w:b w:val="0"/>
-                                <w:i/>
-                                <w:szCs w:val="24"/>
-                              </w:rPr>
-                            </m:ctrlPr>
-                          </m:sSubPr>
-                          <m:e>
-                            <m:r>
-                              <w:rPr>
-                                <w:rFonts w:ascii="Cambria Math" w:eastAsia="Times New Roman" w:hAnsi="Cambria Math" w:cs="Times New Roman"/>
-                                <w:szCs w:val="24"/>
-                              </w:rPr>
-                              <m:t>t</m:t>
-                            </m:r>
-                          </m:e>
-                          <m:sub>
-                            <m:r>
-                              <w:rPr>
-                                <w:rFonts w:ascii="Cambria Math" w:eastAsia="Times New Roman" w:hAnsi="Cambria Math" w:cs="Times New Roman"/>
-                                <w:szCs w:val="24"/>
-                              </w:rPr>
-                              <m:t>base</m:t>
-                            </m:r>
-                          </m:sub>
-                        </m:sSub>
-                      </m:den>
-                    </m:f>
-                  </m:e>
-                </m:func>
-                <m:r>
-                  <m:rPr>
-                    <m:sty m:val="bi"/>
-                  </m:rPr>
-                  <w:rPr>
-                    <w:rFonts w:ascii="Cambria Math" w:eastAsia="Times New Roman" w:hAnsi="Cambria Math" w:cs="Times New Roman"/>
-                    <w:szCs w:val="24"/>
-                  </w:rPr>
-                  <m:t xml:space="preserve"> )∙</m:t>
-                </m:r>
-                <m:sSub>
-                  <m:sSubPr>
-                    <m:ctrlPr>
-                      <w:rPr>
-                        <w:rFonts w:ascii="Cambria Math" w:eastAsia="Times New Roman" w:hAnsi="Cambria Math" w:cs="Times New Roman"/>
-                        <w:b w:val="0"/>
-                        <w:i/>
-                        <w:szCs w:val="24"/>
-                      </w:rPr>
-                    </m:ctrlPr>
-                  </m:sSubPr>
-                  <m:e>
-                    <m:r>
-                      <w:rPr>
-                        <w:rFonts w:ascii="Cambria Math" w:eastAsia="Times New Roman" w:hAnsi="Cambria Math" w:cs="Times New Roman"/>
-                        <w:szCs w:val="24"/>
-                      </w:rPr>
-                      <m:t>d</m:t>
-                    </m:r>
-                  </m:e>
-                  <m:sub>
-                    <m:r>
-                      <w:rPr>
-                        <w:rFonts w:ascii="Cambria Math" w:eastAsia="Times New Roman" w:hAnsi="Cambria Math" w:cs="Times New Roman"/>
-                        <w:szCs w:val="24"/>
-                      </w:rPr>
-                      <m:t>segment</m:t>
-                    </m:r>
-                  </m:sub>
-                </m:sSub>
-                <m:r>
-                  <w:rPr>
-                    <w:rFonts w:ascii="Cambria Math" w:eastAsia="Times New Roman" w:hAnsi="Cambria Math" w:cs="Times New Roman"/>
-                    <w:szCs w:val="24"/>
-                  </w:rPr>
-                  <m:t xml:space="preserve"> </m:t>
-                </m:r>
-                <m:r>
-                  <m:rPr>
-                    <m:sty m:val="bi"/>
-                  </m:rPr>
-                  <w:rPr>
-                    <w:rFonts w:ascii="Cambria Math" w:eastAsia="Times New Roman" w:hAnsi="Cambria Math" w:cs="Times New Roman"/>
-                    <w:szCs w:val="24"/>
-                  </w:rPr>
-                  <m:t xml:space="preserve">     </m:t>
-                </m:r>
-                <m:r>
-                  <m:rPr>
-                    <m:sty m:val="bi"/>
-                  </m:rPr>
-                  <w:rPr>
-                    <w:rFonts w:ascii="Cambria Math" w:eastAsia="Times New Roman" w:hAnsi="Cambria Math" w:cs="Times New Roman"/>
-                    <w:szCs w:val="24"/>
-                  </w:rPr>
-                  <m:t xml:space="preserve"> </m:t>
-                </m:r>
-              </m:oMath>
-            </m:oMathPara>
-          </w:p>
-          <w:p>
-            <w:pPr>
-              <w:jc w:val="right"/>
-              <w:rPr>
-                <w:rFonts w:eastAsia="Times New Roman" w:cs="Times New Roman"/>
+                <w:b w:val="0"/>
                 <w:szCs w:val="24"/>
               </w:rPr>
             </w:pPr>
@@ -9321,7 +10668,356 @@
                   <w:rFonts w:ascii="Cambria Math" w:eastAsia="Times New Roman" w:hAnsi="Cambria Math" w:cs="Times New Roman"/>
                   <w:szCs w:val="24"/>
                 </w:rPr>
-                <m:t>∀  current time≥base time≥0</m:t>
+                <m:t>Zen Score</m:t>
+              </m:r>
+              <m:r>
+                <w:rPr>
+                  <w:rFonts w:ascii="Cambria Math" w:eastAsia="Times New Roman" w:hAnsi="Cambria Math" w:cs="Times New Roman"/>
+                  <w:szCs w:val="24"/>
+                </w:rPr>
+                <m:t xml:space="preserve"> Z</m:t>
+              </m:r>
+              <m:r>
+                <w:rPr>
+                  <w:rFonts w:ascii="Cambria Math" w:eastAsia="Times New Roman" w:hAnsi="Cambria Math" w:cs="Times New Roman"/>
+                  <w:szCs w:val="24"/>
+                </w:rPr>
+                <m:t xml:space="preserve">= </m:t>
+              </m:r>
+              <m:func>
+                <m:funcPr>
+                  <m:ctrlPr>
+                    <w:rPr>
+                      <w:rFonts w:ascii="Cambria Math" w:eastAsia="Times New Roman" w:hAnsi="Cambria Math" w:cs="Times New Roman"/>
+                      <w:b w:val="0"/>
+                      <w:i/>
+                      <w:szCs w:val="24"/>
+                    </w:rPr>
+                  </m:ctrlPr>
+                </m:funcPr>
+                <m:fName>
+                  <m:r>
+                    <m:rPr>
+                      <m:sty m:val="p"/>
+                    </m:rPr>
+                    <w:rPr>
+                      <w:rFonts w:ascii="Cambria Math" w:eastAsia="Times New Roman" w:hAnsi="Cambria Math" w:cs="Times New Roman"/>
+                      <w:szCs w:val="24"/>
+                    </w:rPr>
+                    <m:t>ln</m:t>
+                  </m:r>
+                </m:fName>
+                <m:e>
+                  <m:r>
+                    <w:rPr>
+                      <w:rFonts w:ascii="Cambria Math" w:eastAsia="Times New Roman" w:hAnsi="Cambria Math" w:cs="Times New Roman"/>
+                      <w:szCs w:val="24"/>
+                    </w:rPr>
+                    <m:t>(1+</m:t>
+                  </m:r>
+                  <m:f>
+                    <m:fPr>
+                      <m:ctrlPr>
+                        <w:rPr>
+                          <w:rFonts w:ascii="Cambria Math" w:eastAsia="Times New Roman" w:hAnsi="Cambria Math" w:cs="Times New Roman"/>
+                          <w:b w:val="0"/>
+                          <w:i/>
+                          <w:szCs w:val="24"/>
+                        </w:rPr>
+                      </m:ctrlPr>
+                    </m:fPr>
+                    <m:num>
+                      <m:sSub>
+                        <m:sSubPr>
+                          <m:ctrlPr>
+                            <w:rPr>
+                              <w:rFonts w:ascii="Cambria Math" w:eastAsia="Times New Roman" w:hAnsi="Cambria Math" w:cs="Times New Roman"/>
+                              <w:b w:val="0"/>
+                              <w:i/>
+                              <w:szCs w:val="24"/>
+                            </w:rPr>
+                          </m:ctrlPr>
+                        </m:sSubPr>
+                        <m:e>
+                          <m:r>
+                            <w:rPr>
+                              <w:rFonts w:ascii="Cambria Math" w:eastAsia="Times New Roman" w:hAnsi="Cambria Math" w:cs="Times New Roman"/>
+                              <w:szCs w:val="24"/>
+                            </w:rPr>
+                            <m:t>t</m:t>
+                          </m:r>
+                        </m:e>
+                        <m:sub>
+                          <m:r>
+                            <w:rPr>
+                              <w:rFonts w:ascii="Cambria Math" w:eastAsia="Times New Roman" w:hAnsi="Cambria Math" w:cs="Times New Roman"/>
+                              <w:szCs w:val="24"/>
+                            </w:rPr>
+                            <m:t>current</m:t>
+                          </m:r>
+                        </m:sub>
+                      </m:sSub>
+                      <m:r>
+                        <w:rPr>
+                          <w:rFonts w:ascii="Cambria Math" w:eastAsia="Times New Roman" w:hAnsi="Cambria Math" w:cs="Times New Roman"/>
+                          <w:szCs w:val="24"/>
+                        </w:rPr>
+                        <m:t xml:space="preserve"> </m:t>
+                      </m:r>
+                      <m:r>
+                        <w:rPr>
+                          <w:rFonts w:ascii="Cambria Math" w:eastAsia="Times New Roman" w:hAnsi="Cambria Math" w:cs="Times New Roman"/>
+                          <w:szCs w:val="24"/>
+                        </w:rPr>
+                        <m:t>-</m:t>
+                      </m:r>
+                      <m:sSub>
+                        <m:sSubPr>
+                          <m:ctrlPr>
+                            <w:rPr>
+                              <w:rFonts w:ascii="Cambria Math" w:eastAsia="Times New Roman" w:hAnsi="Cambria Math" w:cs="Times New Roman"/>
+                              <w:b w:val="0"/>
+                              <w:i/>
+                              <w:szCs w:val="24"/>
+                            </w:rPr>
+                          </m:ctrlPr>
+                        </m:sSubPr>
+                        <m:e>
+                          <m:r>
+                            <w:rPr>
+                              <w:rFonts w:ascii="Cambria Math" w:eastAsia="Times New Roman" w:hAnsi="Cambria Math" w:cs="Times New Roman"/>
+                              <w:szCs w:val="24"/>
+                            </w:rPr>
+                            <m:t xml:space="preserve"> </m:t>
+                          </m:r>
+                          <m:r>
+                            <w:rPr>
+                              <w:rFonts w:ascii="Cambria Math" w:eastAsia="Times New Roman" w:hAnsi="Cambria Math" w:cs="Times New Roman"/>
+                              <w:szCs w:val="24"/>
+                            </w:rPr>
+                            <m:t>t</m:t>
+                          </m:r>
+                        </m:e>
+                        <m:sub>
+                          <m:r>
+                            <w:rPr>
+                              <w:rFonts w:ascii="Cambria Math" w:eastAsia="Times New Roman" w:hAnsi="Cambria Math" w:cs="Times New Roman"/>
+                              <w:szCs w:val="24"/>
+                            </w:rPr>
+                            <m:t>base</m:t>
+                          </m:r>
+                        </m:sub>
+                      </m:sSub>
+                    </m:num>
+                    <m:den>
+                      <m:sSub>
+                        <m:sSubPr>
+                          <m:ctrlPr>
+                            <w:rPr>
+                              <w:rFonts w:ascii="Cambria Math" w:eastAsia="Times New Roman" w:hAnsi="Cambria Math" w:cs="Times New Roman"/>
+                              <w:b w:val="0"/>
+                              <w:i/>
+                              <w:szCs w:val="24"/>
+                            </w:rPr>
+                          </m:ctrlPr>
+                        </m:sSubPr>
+                        <m:e>
+                          <m:r>
+                            <w:rPr>
+                              <w:rFonts w:ascii="Cambria Math" w:eastAsia="Times New Roman" w:hAnsi="Cambria Math" w:cs="Times New Roman"/>
+                              <w:szCs w:val="24"/>
+                            </w:rPr>
+                            <m:t>t</m:t>
+                          </m:r>
+                        </m:e>
+                        <m:sub>
+                          <m:r>
+                            <w:rPr>
+                              <w:rFonts w:ascii="Cambria Math" w:eastAsia="Times New Roman" w:hAnsi="Cambria Math" w:cs="Times New Roman"/>
+                              <w:szCs w:val="24"/>
+                            </w:rPr>
+                            <m:t>base</m:t>
+                          </m:r>
+                        </m:sub>
+                      </m:sSub>
+                    </m:den>
+                  </m:f>
+                </m:e>
+              </m:func>
+              <m:r>
+                <w:rPr>
+                  <w:rFonts w:ascii="Cambria Math" w:eastAsia="Times New Roman" w:hAnsi="Cambria Math" w:cs="Times New Roman"/>
+                  <w:szCs w:val="24"/>
+                </w:rPr>
+                <m:t xml:space="preserve"> )∙</m:t>
+              </m:r>
+              <m:sSub>
+                <m:sSubPr>
+                  <m:ctrlPr>
+                    <w:rPr>
+                      <w:rFonts w:ascii="Cambria Math" w:eastAsia="Times New Roman" w:hAnsi="Cambria Math" w:cs="Times New Roman"/>
+                      <w:b w:val="0"/>
+                      <w:i/>
+                      <w:szCs w:val="24"/>
+                    </w:rPr>
+                  </m:ctrlPr>
+                </m:sSubPr>
+                <m:e>
+                  <m:r>
+                    <w:rPr>
+                      <w:rFonts w:ascii="Cambria Math" w:eastAsia="Times New Roman" w:hAnsi="Cambria Math" w:cs="Times New Roman"/>
+                      <w:szCs w:val="24"/>
+                    </w:rPr>
+                    <m:t>d</m:t>
+                  </m:r>
+                </m:e>
+                <m:sub>
+                  <m:r>
+                    <w:rPr>
+                      <w:rFonts w:ascii="Cambria Math" w:eastAsia="Times New Roman" w:hAnsi="Cambria Math" w:cs="Times New Roman"/>
+                      <w:szCs w:val="24"/>
+                    </w:rPr>
+                    <m:t>segment</m:t>
+                  </m:r>
+                </m:sub>
+              </m:sSub>
+              <m:r>
+                <w:rPr>
+                  <w:rFonts w:ascii="Cambria Math" w:eastAsia="Times New Roman" w:hAnsi="Cambria Math" w:cs="Times New Roman"/>
+                  <w:szCs w:val="24"/>
+                </w:rPr>
+                <m:t xml:space="preserve">  </m:t>
+              </m:r>
+              <m:r>
+                <w:rPr>
+                  <w:rFonts w:ascii="Cambria Math" w:eastAsia="Times New Roman" w:hAnsi="Cambria Math" w:cs="Times New Roman"/>
+                  <w:szCs w:val="24"/>
+                </w:rPr>
+                <m:t xml:space="preserve">    </m:t>
+              </m:r>
+              <m:r>
+                <w:rPr>
+                  <w:rFonts w:ascii="Cambria Math" w:eastAsia="Times New Roman" w:hAnsi="Cambria Math" w:cs="Times New Roman"/>
+                  <w:szCs w:val="24"/>
+                </w:rPr>
+                <m:t xml:space="preserve">      </m:t>
+              </m:r>
+              <m:r>
+                <w:rPr>
+                  <w:rFonts w:ascii="Cambria Math" w:eastAsia="Times New Roman" w:hAnsi="Cambria Math" w:cs="Times New Roman"/>
+                  <w:szCs w:val="24"/>
+                </w:rPr>
+                <m:t xml:space="preserve"> </m:t>
+              </m:r>
+              <m:r>
+                <m:rPr>
+                  <m:sty m:val="bi"/>
+                </m:rPr>
+                <w:rPr>
+                  <w:rFonts w:ascii="Cambria Math" w:eastAsia="Times New Roman" w:hAnsi="Cambria Math" w:cs="Times New Roman"/>
+                  <w:szCs w:val="24"/>
+                </w:rPr>
+                <m:t>∀</m:t>
+              </m:r>
+              <m:r>
+                <m:rPr>
+                  <m:sty m:val="bi"/>
+                </m:rPr>
+                <w:rPr>
+                  <w:rFonts w:ascii="Cambria Math" w:eastAsia="Times New Roman" w:hAnsi="Cambria Math" w:cs="Times New Roman"/>
+                  <w:szCs w:val="24"/>
+                </w:rPr>
+                <m:t xml:space="preserve"> </m:t>
+              </m:r>
+              <m:r>
+                <m:rPr>
+                  <m:sty m:val="bi"/>
+                </m:rPr>
+                <w:rPr>
+                  <w:rFonts w:ascii="Cambria Math" w:eastAsia="Times New Roman" w:hAnsi="Cambria Math" w:cs="Times New Roman"/>
+                  <w:szCs w:val="24"/>
+                </w:rPr>
+                <m:t xml:space="preserve">  </m:t>
+              </m:r>
+              <m:sSub>
+                <m:sSubPr>
+                  <m:ctrlPr>
+                    <w:rPr>
+                      <w:rFonts w:ascii="Cambria Math" w:eastAsia="Times New Roman" w:hAnsi="Cambria Math" w:cs="Times New Roman"/>
+                      <w:b w:val="0"/>
+                      <w:i/>
+                      <w:szCs w:val="24"/>
+                    </w:rPr>
+                  </m:ctrlPr>
+                </m:sSubPr>
+                <m:e>
+                  <m:r>
+                    <w:rPr>
+                      <w:rFonts w:ascii="Cambria Math" w:eastAsia="Times New Roman" w:hAnsi="Cambria Math" w:cs="Times New Roman"/>
+                      <w:szCs w:val="24"/>
+                    </w:rPr>
+                    <m:t>t</m:t>
+                  </m:r>
+                </m:e>
+                <m:sub>
+                  <m:r>
+                    <w:rPr>
+                      <w:rFonts w:ascii="Cambria Math" w:eastAsia="Times New Roman" w:hAnsi="Cambria Math" w:cs="Times New Roman"/>
+                      <w:szCs w:val="24"/>
+                    </w:rPr>
+                    <m:t>current</m:t>
+                  </m:r>
+                </m:sub>
+              </m:sSub>
+              <m:r>
+                <m:rPr>
+                  <m:sty m:val="bi"/>
+                </m:rPr>
+                <w:rPr>
+                  <w:rFonts w:ascii="Cambria Math" w:eastAsia="Times New Roman" w:hAnsi="Cambria Math" w:cs="Times New Roman"/>
+                  <w:szCs w:val="24"/>
+                </w:rPr>
+                <m:t>≥</m:t>
+              </m:r>
+              <m:sSub>
+                <m:sSubPr>
+                  <m:ctrlPr>
+                    <w:rPr>
+                      <w:rFonts w:ascii="Cambria Math" w:eastAsia="Times New Roman" w:hAnsi="Cambria Math" w:cs="Times New Roman"/>
+                      <w:b w:val="0"/>
+                      <w:i/>
+                      <w:szCs w:val="24"/>
+                    </w:rPr>
+                  </m:ctrlPr>
+                </m:sSubPr>
+                <m:e>
+                  <m:r>
+                    <w:rPr>
+                      <w:rFonts w:ascii="Cambria Math" w:eastAsia="Times New Roman" w:hAnsi="Cambria Math" w:cs="Times New Roman"/>
+                      <w:szCs w:val="24"/>
+                    </w:rPr>
+                    <m:t>t</m:t>
+                  </m:r>
+                </m:e>
+                <m:sub>
+                  <m:r>
+                    <w:rPr>
+                      <w:rFonts w:ascii="Cambria Math" w:eastAsia="Times New Roman" w:hAnsi="Cambria Math" w:cs="Times New Roman"/>
+                      <w:szCs w:val="24"/>
+                    </w:rPr>
+                    <m:t>base</m:t>
+                  </m:r>
+                </m:sub>
+              </m:sSub>
+              <m:r>
+                <m:rPr>
+                  <m:sty m:val="bi"/>
+                </m:rPr>
+                <w:rPr>
+                  <w:rFonts w:ascii="Cambria Math" w:eastAsia="Times New Roman" w:hAnsi="Cambria Math" w:cs="Times New Roman"/>
+                  <w:szCs w:val="24"/>
+                </w:rPr>
+                <m:t>≥0</m:t>
               </m:r>
             </m:oMath>
             <w:r>
@@ -9360,7 +11056,7 @@
           <w:szCs w:val="24"/>
         </w:rPr>
         <w:lastRenderedPageBreak/>
-        <w:t xml:space="preserve">Within this formula, there are several quantities of interest: the current time, base time, and segment distance. The current time is the expected time to drive along a segment </w:t>
+        <w:t xml:space="preserve">Within this formula, there are several quantities of interest: the </w:t>
       </w:r>
       <w:r>
         <w:rPr>
@@ -9368,6 +11064,90 @@
           <w:i/>
           <w:szCs w:val="24"/>
         </w:rPr>
+        <w:t>curr</w:t>
+      </w:r>
+      <w:r>
+        <w:rPr>
+          <w:rFonts w:eastAsia="Times New Roman" w:cs="Times New Roman"/>
+          <w:i/>
+          <w:szCs w:val="24"/>
+        </w:rPr>
+        <w:t>ent-time</w:t>
+      </w:r>
+      <w:r>
+        <w:rPr>
+          <w:rFonts w:eastAsia="Times New Roman" w:cs="Times New Roman"/>
+          <w:szCs w:val="24"/>
+        </w:rPr>
+        <w:t xml:space="preserve">, </w:t>
+      </w:r>
+      <w:r>
+        <w:rPr>
+          <w:rFonts w:eastAsia="Times New Roman" w:cs="Times New Roman"/>
+          <w:i/>
+          <w:szCs w:val="24"/>
+        </w:rPr>
+        <w:t>base-</w:t>
+      </w:r>
+      <w:r>
+        <w:rPr>
+          <w:rFonts w:eastAsia="Times New Roman" w:cs="Times New Roman"/>
+          <w:i/>
+          <w:szCs w:val="24"/>
+        </w:rPr>
+        <w:t>time</w:t>
+      </w:r>
+      <w:r>
+        <w:rPr>
+          <w:rFonts w:eastAsia="Times New Roman" w:cs="Times New Roman"/>
+          <w:szCs w:val="24"/>
+        </w:rPr>
+        <w:t xml:space="preserve">, and </w:t>
+      </w:r>
+      <w:r>
+        <w:rPr>
+          <w:rFonts w:eastAsia="Times New Roman" w:cs="Times New Roman"/>
+          <w:i/>
+          <w:szCs w:val="24"/>
+        </w:rPr>
+        <w:t>segment distance</w:t>
+      </w:r>
+      <w:r>
+        <w:rPr>
+          <w:rFonts w:eastAsia="Times New Roman" w:cs="Times New Roman"/>
+          <w:szCs w:val="24"/>
+        </w:rPr>
+        <w:t xml:space="preserve">. The </w:t>
+      </w:r>
+      <w:r>
+        <w:rPr>
+          <w:rFonts w:eastAsia="Times New Roman" w:cs="Times New Roman"/>
+          <w:i/>
+          <w:szCs w:val="24"/>
+        </w:rPr>
+        <w:t>current-</w:t>
+      </w:r>
+      <w:r>
+        <w:rPr>
+          <w:rFonts w:eastAsia="Times New Roman" w:cs="Times New Roman"/>
+          <w:i/>
+          <w:szCs w:val="24"/>
+        </w:rPr>
+        <w:t>time</w:t>
+      </w:r>
+      <w:r>
+        <w:rPr>
+          <w:rFonts w:eastAsia="Times New Roman" w:cs="Times New Roman"/>
+          <w:szCs w:val="24"/>
+        </w:rPr>
+        <w:t xml:space="preserve"> is the expected time to drive along a segment </w:t>
+      </w:r>
+      <w:r>
+        <w:rPr>
+          <w:rFonts w:eastAsia="Times New Roman" w:cs="Times New Roman"/>
+          <w:i/>
+          <w:szCs w:val="24"/>
+        </w:rPr>
         <w:t xml:space="preserve">with </w:t>
       </w:r>
       <w:r>
@@ -9375,7 +11155,7 @@
           <w:rFonts w:eastAsia="Times New Roman" w:cs="Times New Roman"/>
           <w:szCs w:val="24"/>
         </w:rPr>
-        <w:t xml:space="preserve">current roadway traffic levels accounted for. The base time is the expected time to drive along a segment </w:t>
+        <w:t xml:space="preserve">current roadway traffic levels accounted for. The </w:t>
       </w:r>
       <w:r>
         <w:rPr>
@@ -9383,6 +11163,29 @@
           <w:i/>
           <w:szCs w:val="24"/>
         </w:rPr>
+        <w:t>base-</w:t>
+      </w:r>
+      <w:r>
+        <w:rPr>
+          <w:rFonts w:eastAsia="Times New Roman" w:cs="Times New Roman"/>
+          <w:i/>
+          <w:szCs w:val="24"/>
+        </w:rPr>
+        <w:t>time</w:t>
+      </w:r>
+      <w:r>
+        <w:rPr>
+          <w:rFonts w:eastAsia="Times New Roman" w:cs="Times New Roman"/>
+          <w:szCs w:val="24"/>
+        </w:rPr>
+        <w:t xml:space="preserve"> is the expected time to drive along a segment </w:t>
+      </w:r>
+      <w:r>
+        <w:rPr>
+          <w:rFonts w:eastAsia="Times New Roman" w:cs="Times New Roman"/>
+          <w:i/>
+          <w:szCs w:val="24"/>
+        </w:rPr>
         <w:t xml:space="preserve">without </w:t>
       </w:r>
       <w:r>
@@ -9425,7 +11228,67 @@
           <w:rFonts w:eastAsia="Times New Roman" w:cs="Times New Roman"/>
           <w:szCs w:val="24"/>
         </w:rPr>
-        <w:t xml:space="preserve">This difference is divided by the base time because the ratio of traffic time to base time is more indicative than the traffic time alone. </w:t>
+        <w:t>This di</w:t>
+      </w:r>
+      <w:r>
+        <w:rPr>
+          <w:rFonts w:eastAsia="Times New Roman" w:cs="Times New Roman"/>
+          <w:szCs w:val="24"/>
+        </w:rPr>
+        <w:t xml:space="preserve">fference is divided by the </w:t>
+      </w:r>
+      <w:r>
+        <w:rPr>
+          <w:rFonts w:eastAsia="Times New Roman" w:cs="Times New Roman"/>
+          <w:i/>
+          <w:szCs w:val="24"/>
+        </w:rPr>
+        <w:t>base-</w:t>
+      </w:r>
+      <w:r>
+        <w:rPr>
+          <w:rFonts w:eastAsia="Times New Roman" w:cs="Times New Roman"/>
+          <w:i/>
+          <w:szCs w:val="24"/>
+        </w:rPr>
+        <w:t>time</w:t>
+      </w:r>
+      <w:r>
+        <w:rPr>
+          <w:rFonts w:eastAsia="Times New Roman" w:cs="Times New Roman"/>
+          <w:szCs w:val="24"/>
+        </w:rPr>
+        <w:t xml:space="preserve"> because th</w:t>
+      </w:r>
+      <w:r>
+        <w:rPr>
+          <w:rFonts w:eastAsia="Times New Roman" w:cs="Times New Roman"/>
+          <w:szCs w:val="24"/>
+        </w:rPr>
+        <w:t xml:space="preserve">e ratio of traffic time to </w:t>
+      </w:r>
+      <w:r>
+        <w:rPr>
+          <w:rFonts w:eastAsia="Times New Roman" w:cs="Times New Roman"/>
+          <w:i/>
+          <w:szCs w:val="24"/>
+        </w:rPr>
+        <w:t>base-</w:t>
+      </w:r>
+      <w:r>
+        <w:rPr>
+          <w:rFonts w:eastAsia="Times New Roman" w:cs="Times New Roman"/>
+          <w:i/>
+          <w:szCs w:val="24"/>
+        </w:rPr>
+        <w:t>time</w:t>
+      </w:r>
+      <w:r>
+        <w:rPr>
+          <w:rFonts w:eastAsia="Times New Roman" w:cs="Times New Roman"/>
+          <w:szCs w:val="24"/>
+        </w:rPr>
+        <w:t xml:space="preserve"> is more indicative than the traffic time alone. </w:t>
       </w:r>
       <w:r>
         <w:rPr>
@@ -9453,7 +11316,22 @@
           <w:rFonts w:eastAsia="Times New Roman" w:cs="Times New Roman"/>
           <w:szCs w:val="24"/>
         </w:rPr>
-        <w:t xml:space="preserve">traffic. The last input to the metric, segment distance, is multiplied to account for the distance over which the traffic congestion occurs. </w:t>
+        <w:t xml:space="preserve">traffic. The last input to the metric, </w:t>
+      </w:r>
+      <w:r>
+        <w:rPr>
+          <w:rFonts w:eastAsia="Times New Roman" w:cs="Times New Roman"/>
+          <w:i/>
+          <w:szCs w:val="24"/>
+        </w:rPr>
+        <w:t>segment distance</w:t>
+      </w:r>
+      <w:r>
+        <w:rPr>
+          <w:rFonts w:eastAsia="Times New Roman" w:cs="Times New Roman"/>
+          <w:szCs w:val="24"/>
+        </w:rPr>
+        <w:t xml:space="preserve">, is multiplied to account for the distance over which the traffic congestion occurs. </w:t>
       </w:r>
     </w:p>
     <w:p>
@@ -9485,8 +11363,6 @@
         </w:rPr>
         <w:t>Data Extraction</w:t>
       </w:r>
-      <w:bookmarkStart w:id="0" w:name="_GoBack"/>
-      <w:bookmarkEnd w:id="0"/>
     </w:p>
     <w:p>
       <w:pPr>
@@ -9886,46 +11762,20 @@
         <w:rPr>
           <w:rFonts w:eastAsia="Times New Roman" w:cs="Times New Roman"/>
           <w:b w:val="0"/>
-          <w:szCs w:val="24"/>
-        </w:rPr>
-      </w:pPr>
-    </w:p>
-    <w:p>
-      <w:pPr>
-        <w:pStyle w:val="SecondOrderSubheading"/>
-        <w:jc w:val="both"/>
-        <w:rPr>
-          <w:rFonts w:cs="Times New Roman"/>
-          <w:sz w:val="22"/>
-        </w:rPr>
-      </w:pPr>
-      <w:r>
-        <w:rPr>
-          <w:rFonts w:cs="Times New Roman"/>
-          <w:sz w:val="22"/>
-        </w:rPr>
-        <w:t xml:space="preserve">Figure </w:t>
-      </w:r>
-      <w:r>
-        <w:rPr>
-          <w:rFonts w:cs="Times New Roman"/>
-          <w:sz w:val="22"/>
-        </w:rPr>
-        <w:t xml:space="preserve">(2) </w:t>
-      </w:r>
-      <w:r>
-        <w:rPr>
-          <w:rFonts w:cs="Times New Roman"/>
-          <w:sz w:val="22"/>
-        </w:rPr>
-        <w:t>Reduced Network Graph</w:t>
-      </w:r>
-      <w:r>
-        <w:rPr>
-          <w:rFonts w:cs="Times New Roman"/>
-          <w:sz w:val="22"/>
-        </w:rPr>
-        <w:t>:</w:t>
+          <w:i/>
+          <w:szCs w:val="24"/>
+          <w:u w:val="single"/>
+        </w:rPr>
+      </w:pPr>
+      <w:r>
+        <w:rPr>
+          <w:rFonts w:eastAsia="Times New Roman" w:cs="Times New Roman"/>
+          <w:b w:val="0"/>
+          <w:i/>
+          <w:szCs w:val="24"/>
+          <w:u w:val="single"/>
+        </w:rPr>
+        <w:t>Figure 3) Reduced Network Nodes:</w:t>
       </w:r>
     </w:p>
     <w:p>
@@ -9957,7 +11807,9 @@
                     <pic:cNvPicPr/>
                   </pic:nvPicPr>
                   <pic:blipFill>
-                    <a:blip r:embed="rId9"/>
+                    <a:blip r:embed="rId10">
+                      <a:grayscl/>
+                    </a:blip>
                     <a:stretch>
                       <a:fillRect/>
                     </a:stretch>
@@ -10079,6 +11931,123 @@
     </w:p>
     <w:p>
       <w:pPr>
+        <w:pStyle w:val="FirstOrderSubheading"/>
+        <w:jc w:val="both"/>
+        <w:rPr>
+          <w:rFonts w:cs="Times New Roman"/>
+        </w:rPr>
+      </w:pPr>
+    </w:p>
+    <w:p>
+      <w:pPr>
+        <w:pStyle w:val="FirstOrderSubheading"/>
+        <w:jc w:val="both"/>
+        <w:rPr>
+          <w:rFonts w:cs="Times New Roman"/>
+        </w:rPr>
+      </w:pPr>
+    </w:p>
+    <w:p>
+      <w:pPr>
+        <w:pStyle w:val="FirstOrderSubheading"/>
+        <w:jc w:val="both"/>
+        <w:rPr>
+          <w:rFonts w:cs="Times New Roman"/>
+        </w:rPr>
+      </w:pPr>
+    </w:p>
+    <w:p>
+      <w:pPr>
+        <w:pStyle w:val="FirstOrderSubheading"/>
+        <w:jc w:val="both"/>
+        <w:rPr>
+          <w:rFonts w:cs="Times New Roman"/>
+        </w:rPr>
+      </w:pPr>
+    </w:p>
+    <w:p>
+      <w:pPr>
+        <w:pStyle w:val="FirstOrderSubheading"/>
+        <w:jc w:val="both"/>
+        <w:rPr>
+          <w:rFonts w:cs="Times New Roman"/>
+        </w:rPr>
+      </w:pPr>
+    </w:p>
+    <w:p>
+      <w:pPr>
+        <w:pStyle w:val="FirstOrderSubheading"/>
+        <w:jc w:val="both"/>
+        <w:rPr>
+          <w:rFonts w:cs="Times New Roman"/>
+        </w:rPr>
+      </w:pPr>
+    </w:p>
+    <w:p>
+      <w:pPr>
+        <w:pStyle w:val="FirstOrderSubheading"/>
+        <w:jc w:val="both"/>
+        <w:rPr>
+          <w:rFonts w:cs="Times New Roman"/>
+        </w:rPr>
+      </w:pPr>
+    </w:p>
+    <w:p>
+      <w:pPr>
+        <w:pStyle w:val="FirstOrderSubheading"/>
+        <w:jc w:val="both"/>
+        <w:rPr>
+          <w:rFonts w:cs="Times New Roman"/>
+        </w:rPr>
+      </w:pPr>
+    </w:p>
+    <w:p>
+      <w:pPr>
+        <w:pStyle w:val="FirstOrderSubheading"/>
+        <w:jc w:val="both"/>
+        <w:rPr>
+          <w:rFonts w:cs="Times New Roman"/>
+        </w:rPr>
+      </w:pPr>
+    </w:p>
+    <w:p>
+      <w:pPr>
+        <w:pStyle w:val="FirstOrderSubheading"/>
+        <w:jc w:val="both"/>
+        <w:rPr>
+          <w:rFonts w:cs="Times New Roman"/>
+        </w:rPr>
+      </w:pPr>
+    </w:p>
+    <w:p>
+      <w:pPr>
+        <w:pStyle w:val="FirstOrderSubheading"/>
+        <w:jc w:val="both"/>
+        <w:rPr>
+          <w:rFonts w:cs="Times New Roman"/>
+        </w:rPr>
+      </w:pPr>
+    </w:p>
+    <w:p>
+      <w:pPr>
+        <w:pStyle w:val="FirstOrderSubheading"/>
+        <w:jc w:val="both"/>
+        <w:rPr>
+          <w:rFonts w:cs="Times New Roman"/>
+        </w:rPr>
+      </w:pPr>
+    </w:p>
+    <w:p>
+      <w:pPr>
+        <w:pStyle w:val="FirstOrderSubheading"/>
+        <w:jc w:val="both"/>
+        <w:rPr>
+          <w:rFonts w:cs="Times New Roman"/>
+        </w:rPr>
+      </w:pPr>
+    </w:p>
+    <w:p>
+      <w:pPr>
         <w:pStyle w:val="MajorHeading"/>
         <w:rPr>
           <w:rFonts w:cs="Times New Roman"/>
@@ -10088,6 +12057,7 @@
         <w:rPr>
           <w:rFonts w:cs="Times New Roman"/>
         </w:rPr>
+        <w:lastRenderedPageBreak/>
         <w:t>Chapter III</w:t>
       </w:r>
     </w:p>
@@ -10703,7 +12673,7 @@
           <w:rPr>
             <w:noProof/>
           </w:rPr>
-          <w:t>12</w:t>
+          <w:t>19</w:t>
         </w:r>
         <w:r>
           <w:rPr>
@@ -11428,7 +13398,6 @@
   <w:style w:type="character" w:default="1" w:styleId="DefaultParagraphFont">
     <w:name w:val="Default Paragraph Font"/>
     <w:uiPriority w:val="1"/>
-    <w:semiHidden/>
     <w:unhideWhenUsed/>
   </w:style>
   <w:style w:type="table" w:default="1" w:styleId="TableNormal">
@@ -11849,6 +13818,7 @@
     <w:rsid w:val="00C86FCF"/>
     <w:rsid w:val="00C872D1"/>
     <w:rsid w:val="00D43A15"/>
+    <w:rsid w:val="00E23E2B"/>
     <w:rsid w:val="00FF299B"/>
   </w:rsids>
   <m:mathPr>
@@ -12298,7 +14268,7 @@
     <w:basedOn w:val="DefaultParagraphFont"/>
     <w:uiPriority w:val="99"/>
     <w:semiHidden/>
-    <w:rsid w:val="00C872D1"/>
+    <w:rsid w:val="00E23E2B"/>
     <w:rPr>
       <w:color w:val="808080"/>
     </w:rPr>

</xml_diff>

<commit_message>
adding thesis figures and userweights
</commit_message>
<xml_diff>
--- a/Thesis/Zen Routing Thesis.docx
+++ b/Thesis/Zen Routing Thesis.docx
@@ -77,12 +77,14 @@
           <w:rFonts w:cs="Times New Roman"/>
         </w:rPr>
       </w:pPr>
+      <w:proofErr w:type="gramStart"/>
       <w:r>
         <w:rPr>
           <w:rFonts w:cs="Times New Roman"/>
         </w:rPr>
         <w:t>by</w:t>
       </w:r>
+      <w:proofErr w:type="gramEnd"/>
     </w:p>
     <w:sdt>
       <w:sdtPr>
@@ -168,11 +170,19 @@
           <w:rFonts w:cs="Times New Roman"/>
         </w:rPr>
       </w:pPr>
-      <w:r>
-        <w:rPr>
-          <w:rFonts w:cs="Times New Roman"/>
-        </w:rPr>
-        <w:t>in partial fulfillment of the requirements for the designation as an</w:t>
+      <w:proofErr w:type="gramStart"/>
+      <w:r>
+        <w:rPr>
+          <w:rFonts w:cs="Times New Roman"/>
+        </w:rPr>
+        <w:t>in</w:t>
+      </w:r>
+      <w:proofErr w:type="gramEnd"/>
+      <w:r>
+        <w:rPr>
+          <w:rFonts w:cs="Times New Roman"/>
+        </w:rPr>
+        <w:t xml:space="preserve"> partial fulfillment of the requirements for the designation as an</w:t>
       </w:r>
     </w:p>
     <w:p>
@@ -276,8 +286,16 @@
             <w:rPr>
               <w:rFonts w:cs="Times New Roman"/>
             </w:rPr>
-            <w:t>Jean-Francois Chamberland</w:t>
+            <w:t xml:space="preserve">Jean-Francois </w:t>
           </w:r>
+          <w:proofErr w:type="spellStart"/>
+          <w:r>
+            <w:rPr>
+              <w:rFonts w:cs="Times New Roman"/>
+            </w:rPr>
+            <w:t>Chamberland</w:t>
+          </w:r>
+          <w:proofErr w:type="spellEnd"/>
         </w:sdtContent>
       </w:sdt>
     </w:p>
@@ -1227,8 +1245,16 @@
             <w:rPr>
               <w:rFonts w:cs="Times New Roman"/>
             </w:rPr>
-            <w:t>Jean-Francois Chamberland</w:t>
+            <w:t xml:space="preserve">Jean-Francois </w:t>
           </w:r>
+          <w:proofErr w:type="spellStart"/>
+          <w:r>
+            <w:rPr>
+              <w:rFonts w:cs="Times New Roman"/>
+            </w:rPr>
+            <w:t>Chamberland</w:t>
+          </w:r>
+          <w:proofErr w:type="spellEnd"/>
         </w:sdtContent>
       </w:sdt>
     </w:p>
@@ -1771,7 +1797,23 @@
           <w:rFonts w:eastAsia="Times New Roman" w:cs="Times New Roman"/>
           <w:szCs w:val="24"/>
         </w:rPr>
-        <w:t xml:space="preserve">In order to approach the project goal of stress-sensitive traffic routing, three primary components were identified: I) A framework for describing roadways and intersections. II) A mathematical model for evaluating the stress-related characteristics of a route. III) A method for selecting the optimal route.  With these objectives in mind, simple yet powerful mathematical descriptions were chosen by the research team. For the first objective, a directed network graph structure was used in order to describe a city’s traffic network. Within this scheme, the network graph </w:t>
+        <w:t xml:space="preserve">In order to approach the project goal of stress-sensitive traffic routing, three primary components were identified: I) </w:t>
+      </w:r>
+      <w:proofErr w:type="gramStart"/>
+      <w:r>
+        <w:rPr>
+          <w:rFonts w:eastAsia="Times New Roman" w:cs="Times New Roman"/>
+          <w:szCs w:val="24"/>
+        </w:rPr>
+        <w:t>A</w:t>
+      </w:r>
+      <w:proofErr w:type="gramEnd"/>
+      <w:r>
+        <w:rPr>
+          <w:rFonts w:eastAsia="Times New Roman" w:cs="Times New Roman"/>
+          <w:szCs w:val="24"/>
+        </w:rPr>
+        <w:t xml:space="preserve"> framework for describing roadways and intersections. II) A mathematical model for evaluating the stress-related characteristics of a route. III) A method for selecting the optimal route.  With these objectives in mind, simple yet powerful mathematical descriptions were chosen by the research team. For the first objective, a directed network graph structure was used in order to describe a city’s traffic network. Within this scheme, the network graph </w:t>
       </w:r>
       <w:r>
         <w:rPr>
@@ -2081,9 +2123,6 @@
       </w:r>
       <m:oMath>
         <m:r>
-          <m:rPr>
-            <m:sty m:val="bi"/>
-          </m:rPr>
           <w:rPr>
             <w:rFonts w:ascii="Cambria Math" w:eastAsia="Times New Roman" w:hAnsi="Cambria Math" w:cs="Times New Roman"/>
             <w:szCs w:val="24"/>
@@ -2095,6 +2134,7 @@
             <m:ctrlPr>
               <w:rPr>
                 <w:rFonts w:ascii="Cambria Math" w:eastAsia="Times New Roman" w:hAnsi="Cambria Math" w:cs="Times New Roman"/>
+                <w:b w:val="0"/>
                 <w:i/>
                 <w:szCs w:val="24"/>
               </w:rPr>
@@ -2107,6 +2147,7 @@
                 <m:ctrlPr>
                   <w:rPr>
                     <w:rFonts w:ascii="Cambria Math" w:eastAsia="Times New Roman" w:hAnsi="Cambria Math" w:cs="Times New Roman"/>
+                    <w:b w:val="0"/>
                     <w:i/>
                     <w:szCs w:val="24"/>
                   </w:rPr>
@@ -2114,9 +2155,6 @@
               </m:accPr>
               <m:e>
                 <m:r>
-                  <m:rPr>
-                    <m:sty m:val="bi"/>
-                  </m:rPr>
                   <w:rPr>
                     <w:rFonts w:ascii="Cambria Math" w:eastAsia="Times New Roman" w:hAnsi="Cambria Math" w:cs="Times New Roman"/>
                     <w:szCs w:val="24"/>
@@ -2126,9 +2164,6 @@
               </m:e>
             </m:acc>
             <m:r>
-              <m:rPr>
-                <m:sty m:val="bi"/>
-              </m:rPr>
               <w:rPr>
                 <w:rFonts w:ascii="Cambria Math" w:eastAsia="Times New Roman" w:hAnsi="Cambria Math" w:cs="Times New Roman"/>
                 <w:szCs w:val="24"/>
@@ -2141,6 +2176,7 @@
                 <m:ctrlPr>
                   <w:rPr>
                     <w:rFonts w:ascii="Cambria Math" w:eastAsia="Times New Roman" w:hAnsi="Cambria Math" w:cs="Times New Roman"/>
+                    <w:b w:val="0"/>
                     <w:i/>
                     <w:szCs w:val="24"/>
                   </w:rPr>
@@ -2148,9 +2184,6 @@
               </m:accPr>
               <m:e>
                 <m:r>
-                  <m:rPr>
-                    <m:sty m:val="bi"/>
-                  </m:rPr>
                   <w:rPr>
                     <w:rFonts w:ascii="Cambria Math" w:eastAsia="Times New Roman" w:hAnsi="Cambria Math" w:cs="Times New Roman"/>
                     <w:szCs w:val="24"/>
@@ -2162,9 +2195,6 @@
           </m:e>
         </m:d>
         <m:r>
-          <m:rPr>
-            <m:sty m:val="bi"/>
-          </m:rPr>
           <w:rPr>
             <w:rFonts w:ascii="Cambria Math" w:eastAsia="Times New Roman" w:hAnsi="Cambria Math" w:cs="Times New Roman"/>
             <w:szCs w:val="24"/>
@@ -2186,6 +2216,7 @@
             <m:ctrlPr>
               <w:rPr>
                 <w:rFonts w:ascii="Cambria Math" w:eastAsia="Times New Roman" w:hAnsi="Cambria Math" w:cs="Times New Roman"/>
+                <w:b w:val="0"/>
                 <w:i/>
                 <w:szCs w:val="24"/>
               </w:rPr>
@@ -2193,9 +2224,6 @@
           </m:accPr>
           <m:e>
             <m:r>
-              <m:rPr>
-                <m:sty m:val="bi"/>
-              </m:rPr>
               <w:rPr>
                 <w:rFonts w:ascii="Cambria Math" w:eastAsia="Times New Roman" w:hAnsi="Cambria Math" w:cs="Times New Roman"/>
                 <w:szCs w:val="24"/>
@@ -2208,6 +2236,7 @@
       <w:r>
         <w:rPr>
           <w:rFonts w:eastAsiaTheme="minorEastAsia" w:cs="Times New Roman"/>
+          <w:b w:val="0"/>
           <w:szCs w:val="24"/>
         </w:rPr>
         <w:t xml:space="preserve"> </w:t>
@@ -2221,9 +2250,6 @@
       </w:r>
       <m:oMath>
         <m:r>
-          <m:rPr>
-            <m:sty m:val="bi"/>
-          </m:rPr>
           <w:rPr>
             <w:rFonts w:ascii="Cambria Math" w:hAnsi="Cambria Math" w:cs="Times New Roman"/>
           </w:rPr>
@@ -2235,6 +2261,7 @@
             <m:ctrlPr>
               <w:rPr>
                 <w:rFonts w:ascii="Cambria Math" w:eastAsia="Times New Roman" w:hAnsi="Cambria Math" w:cs="Times New Roman"/>
+                <w:b w:val="0"/>
                 <w:i/>
                 <w:szCs w:val="24"/>
               </w:rPr>
@@ -2242,9 +2269,6 @@
           </m:accPr>
           <m:e>
             <m:r>
-              <m:rPr>
-                <m:sty m:val="bi"/>
-              </m:rPr>
               <w:rPr>
                 <w:rFonts w:ascii="Cambria Math" w:eastAsia="Times New Roman" w:hAnsi="Cambria Math" w:cs="Times New Roman"/>
                 <w:szCs w:val="24"/>
@@ -2263,9 +2287,6 @@
       </w:r>
       <m:oMath>
         <m:r>
-          <m:rPr>
-            <m:sty m:val="bi"/>
-          </m:rPr>
           <w:rPr>
             <w:rFonts w:ascii="Cambria Math" w:eastAsia="Times New Roman" w:hAnsi="Cambria Math" w:cs="Times New Roman"/>
             <w:szCs w:val="24"/>
@@ -2277,6 +2298,7 @@
             <m:ctrlPr>
               <w:rPr>
                 <w:rFonts w:ascii="Cambria Math" w:eastAsia="Times New Roman" w:hAnsi="Cambria Math" w:cs="Times New Roman"/>
+                <w:b w:val="0"/>
                 <w:i/>
                 <w:szCs w:val="24"/>
               </w:rPr>
@@ -2288,6 +2310,7 @@
                 <m:ctrlPr>
                   <w:rPr>
                     <w:rFonts w:ascii="Cambria Math" w:eastAsia="Times New Roman" w:hAnsi="Cambria Math" w:cs="Times New Roman"/>
+                    <w:b w:val="0"/>
                     <w:i/>
                     <w:szCs w:val="24"/>
                   </w:rPr>
@@ -2295,9 +2318,6 @@
               </m:sSubPr>
               <m:e>
                 <m:r>
-                  <m:rPr>
-                    <m:sty m:val="bi"/>
-                  </m:rPr>
                   <w:rPr>
                     <w:rFonts w:ascii="Cambria Math" w:eastAsia="Times New Roman" w:hAnsi="Cambria Math" w:cs="Times New Roman"/>
                     <w:szCs w:val="24"/>
@@ -2307,9 +2327,6 @@
               </m:e>
               <m:sub>
                 <m:r>
-                  <m:rPr>
-                    <m:sty m:val="bi"/>
-                  </m:rPr>
                   <w:rPr>
                     <w:rFonts w:ascii="Cambria Math" w:eastAsia="Times New Roman" w:hAnsi="Cambria Math" w:cs="Times New Roman"/>
                     <w:szCs w:val="24"/>
@@ -2319,9 +2336,6 @@
               </m:sub>
             </m:sSub>
             <m:r>
-              <m:rPr>
-                <m:sty m:val="bi"/>
-              </m:rPr>
               <w:rPr>
                 <w:rFonts w:ascii="Cambria Math" w:eastAsia="Times New Roman" w:hAnsi="Cambria Math" w:cs="Times New Roman"/>
                 <w:szCs w:val="24"/>
@@ -2333,6 +2347,7 @@
                 <m:ctrlPr>
                   <w:rPr>
                     <w:rFonts w:ascii="Cambria Math" w:eastAsia="Times New Roman" w:hAnsi="Cambria Math" w:cs="Times New Roman"/>
+                    <w:b w:val="0"/>
                     <w:i/>
                     <w:szCs w:val="24"/>
                   </w:rPr>
@@ -2340,9 +2355,6 @@
               </m:sSubPr>
               <m:e>
                 <m:r>
-                  <m:rPr>
-                    <m:sty m:val="bi"/>
-                  </m:rPr>
                   <w:rPr>
                     <w:rFonts w:ascii="Cambria Math" w:eastAsia="Times New Roman" w:hAnsi="Cambria Math" w:cs="Times New Roman"/>
                     <w:szCs w:val="24"/>
@@ -2352,9 +2364,6 @@
               </m:e>
               <m:sub>
                 <m:r>
-                  <m:rPr>
-                    <m:sty m:val="bi"/>
-                  </m:rPr>
                   <w:rPr>
                     <w:rFonts w:ascii="Cambria Math" w:eastAsia="Times New Roman" w:hAnsi="Cambria Math" w:cs="Times New Roman"/>
                     <w:szCs w:val="24"/>
@@ -2366,9 +2375,6 @@
           </m:e>
         </m:d>
         <m:r>
-          <m:rPr>
-            <m:sty m:val="bi"/>
-          </m:rPr>
           <w:rPr>
             <w:rFonts w:ascii="Cambria Math" w:eastAsia="Times New Roman" w:hAnsi="Cambria Math" w:cs="Times New Roman"/>
             <w:szCs w:val="24"/>
@@ -2396,6 +2402,7 @@
             <m:ctrlPr>
               <w:rPr>
                 <w:rFonts w:ascii="Cambria Math" w:eastAsia="Times New Roman" w:hAnsi="Cambria Math" w:cs="Times New Roman"/>
+                <w:b w:val="0"/>
                 <w:i/>
                 <w:szCs w:val="24"/>
               </w:rPr>
@@ -2403,9 +2410,6 @@
           </m:sSubPr>
           <m:e>
             <m:r>
-              <m:rPr>
-                <m:sty m:val="bi"/>
-              </m:rPr>
               <w:rPr>
                 <w:rFonts w:ascii="Cambria Math" w:eastAsia="Times New Roman" w:hAnsi="Cambria Math" w:cs="Times New Roman"/>
                 <w:szCs w:val="24"/>
@@ -2415,9 +2419,6 @@
           </m:e>
           <m:sub>
             <m:r>
-              <m:rPr>
-                <m:sty m:val="bi"/>
-              </m:rPr>
               <w:rPr>
                 <w:rFonts w:ascii="Cambria Math" w:eastAsia="Times New Roman" w:hAnsi="Cambria Math" w:cs="Times New Roman"/>
                 <w:szCs w:val="24"/>
@@ -2430,23 +2431,13 @@
       <w:r>
         <w:rPr>
           <w:rFonts w:eastAsiaTheme="minorEastAsia" w:cs="Times New Roman"/>
-          <w:szCs w:val="24"/>
-        </w:rPr>
-        <w:t xml:space="preserve"> </w:t>
-      </w:r>
-      <w:r>
-        <w:rPr>
-          <w:rFonts w:eastAsiaTheme="minorEastAsia" w:cs="Times New Roman"/>
           <w:b w:val="0"/>
           <w:szCs w:val="24"/>
         </w:rPr>
-        <w:t>and</w:t>
+        <w:t xml:space="preserve"> and</w:t>
       </w:r>
       <m:oMath>
         <m:r>
-          <m:rPr>
-            <m:sty m:val="bi"/>
-          </m:rPr>
           <w:rPr>
             <w:rFonts w:ascii="Cambria Math" w:eastAsiaTheme="minorEastAsia" w:hAnsi="Cambria Math" w:cs="Times New Roman"/>
             <w:szCs w:val="24"/>
@@ -2458,6 +2449,7 @@
             <m:ctrlPr>
               <w:rPr>
                 <w:rFonts w:ascii="Cambria Math" w:eastAsia="Times New Roman" w:hAnsi="Cambria Math" w:cs="Times New Roman"/>
+                <w:b w:val="0"/>
                 <w:i/>
                 <w:szCs w:val="24"/>
               </w:rPr>
@@ -2465,9 +2457,6 @@
           </m:sSubPr>
           <m:e>
             <m:r>
-              <m:rPr>
-                <m:sty m:val="bi"/>
-              </m:rPr>
               <w:rPr>
                 <w:rFonts w:ascii="Cambria Math" w:eastAsia="Times New Roman" w:hAnsi="Cambria Math" w:cs="Times New Roman"/>
                 <w:szCs w:val="24"/>
@@ -2477,9 +2466,6 @@
           </m:e>
           <m:sub>
             <m:r>
-              <m:rPr>
-                <m:sty m:val="bi"/>
-              </m:rPr>
               <w:rPr>
                 <w:rFonts w:ascii="Cambria Math" w:eastAsia="Times New Roman" w:hAnsi="Cambria Math" w:cs="Times New Roman"/>
                 <w:szCs w:val="24"/>
@@ -2494,7 +2480,14 @@
           <w:rFonts w:cs="Times New Roman"/>
           <w:b w:val="0"/>
         </w:rPr>
-        <w:t xml:space="preserve">. Each edge is assigned a </w:t>
+        <w:t>. Each edge is assigned</w:t>
+      </w:r>
+      <w:r>
+        <w:rPr>
+          <w:rFonts w:cs="Times New Roman"/>
+          <w:b w:val="0"/>
+        </w:rPr>
+        <w:t xml:space="preserve"> a </w:t>
       </w:r>
       <w:r>
         <w:rPr>
@@ -3923,11 +3916,19 @@
         </w:rPr>
         <w:t xml:space="preserve">C.4) </w:t>
       </w:r>
-      <w:r>
-        <w:rPr>
-          <w:rFonts w:cs="Times New Roman"/>
-        </w:rPr>
-        <w:t>GoogleMaps API Set</w:t>
+      <w:proofErr w:type="spellStart"/>
+      <w:r>
+        <w:rPr>
+          <w:rFonts w:cs="Times New Roman"/>
+        </w:rPr>
+        <w:t>GoogleMaps</w:t>
+      </w:r>
+      <w:proofErr w:type="spellEnd"/>
+      <w:r>
+        <w:rPr>
+          <w:rFonts w:cs="Times New Roman"/>
+        </w:rPr>
+        <w:t xml:space="preserve"> API Set</w:t>
       </w:r>
     </w:p>
     <w:p>
@@ -5620,8 +5621,17 @@
           <w:rFonts w:eastAsia="Times New Roman" w:cs="Times New Roman"/>
           <w:szCs w:val="24"/>
         </w:rPr>
-        <w:t xml:space="preserve"> and </w:t>
-      </w:r>
+        <w:t xml:space="preserve"> </w:t>
+      </w:r>
+      <w:proofErr w:type="gramStart"/>
+      <w:r>
+        <w:rPr>
+          <w:rFonts w:eastAsia="Times New Roman" w:cs="Times New Roman"/>
+          <w:szCs w:val="24"/>
+        </w:rPr>
+        <w:t xml:space="preserve">and </w:t>
+      </w:r>
+      <w:proofErr w:type="gramEnd"/>
       <m:oMath>
         <m:sSub>
           <m:sSubPr>
@@ -6928,12 +6938,21 @@
           <m:t xml:space="preserve"> </m:t>
         </m:r>
       </m:oMath>
-      <w:r>
-        <w:rPr>
-          <w:rFonts w:eastAsia="Times New Roman" w:cs="Times New Roman"/>
-          <w:szCs w:val="24"/>
-        </w:rPr>
-        <w:t>is the number of graph nodes. In other words, the</w:t>
+      <w:proofErr w:type="gramStart"/>
+      <w:r>
+        <w:rPr>
+          <w:rFonts w:eastAsia="Times New Roman" w:cs="Times New Roman"/>
+          <w:szCs w:val="24"/>
+        </w:rPr>
+        <w:t>is the number of graph nodes</w:t>
+      </w:r>
+      <w:proofErr w:type="gramEnd"/>
+      <w:r>
+        <w:rPr>
+          <w:rFonts w:eastAsia="Times New Roman" w:cs="Times New Roman"/>
+          <w:szCs w:val="24"/>
+        </w:rPr>
+        <w:t>. In other words, the</w:t>
       </w:r>
       <w:r>
         <w:rPr>
@@ -8575,7 +8594,16 @@
           <w:rFonts w:eastAsia="Times New Roman" w:cs="Times New Roman"/>
           <w:szCs w:val="24"/>
         </w:rPr>
-        <w:t xml:space="preserve">Solutions to </w:t>
+        <w:t>Solutions to</w:t>
+      </w:r>
+      <w:bookmarkStart w:id="0" w:name="_GoBack"/>
+      <w:bookmarkEnd w:id="0"/>
+      <w:r>
+        <w:rPr>
+          <w:rFonts w:eastAsia="Times New Roman" w:cs="Times New Roman"/>
+          <w:szCs w:val="24"/>
+        </w:rPr>
+        <w:t xml:space="preserve"> </w:t>
       </w:r>
       <w:r>
         <w:rPr>
@@ -13180,14 +13208,32 @@
           <w:b w:val="0"/>
           <w:szCs w:val="24"/>
         </w:rPr>
-        <w:t xml:space="preserve"> data provided by OpenStreetMap (OSM). This open license map service provide</w:t>
-      </w:r>
+        <w:t xml:space="preserve"> data provided by </w:t>
+      </w:r>
+      <w:proofErr w:type="spellStart"/>
       <w:r>
         <w:rPr>
           <w:rFonts w:eastAsia="Times New Roman" w:cs="Times New Roman"/>
           <w:b w:val="0"/>
           <w:szCs w:val="24"/>
         </w:rPr>
+        <w:t>OpenStreetMap</w:t>
+      </w:r>
+      <w:proofErr w:type="spellEnd"/>
+      <w:r>
+        <w:rPr>
+          <w:rFonts w:eastAsia="Times New Roman" w:cs="Times New Roman"/>
+          <w:b w:val="0"/>
+          <w:szCs w:val="24"/>
+        </w:rPr>
+        <w:t xml:space="preserve"> (OSM). This open license map service provide</w:t>
+      </w:r>
+      <w:r>
+        <w:rPr>
+          <w:rFonts w:eastAsia="Times New Roman" w:cs="Times New Roman"/>
+          <w:b w:val="0"/>
+          <w:szCs w:val="24"/>
+        </w:rPr>
         <w:t>s</w:t>
       </w:r>
       <w:r>
@@ -13196,8 +13242,18 @@
           <w:b w:val="0"/>
           <w:szCs w:val="24"/>
         </w:rPr>
-        <w:t xml:space="preserve"> geodata</w:t>
-      </w:r>
+        <w:t xml:space="preserve"> </w:t>
+      </w:r>
+      <w:proofErr w:type="spellStart"/>
+      <w:r>
+        <w:rPr>
+          <w:rFonts w:eastAsia="Times New Roman" w:cs="Times New Roman"/>
+          <w:b w:val="0"/>
+          <w:szCs w:val="24"/>
+        </w:rPr>
+        <w:t>geodata</w:t>
+      </w:r>
+      <w:proofErr w:type="spellEnd"/>
       <w:r>
         <w:rPr>
           <w:rFonts w:eastAsia="Times New Roman" w:cs="Times New Roman"/>
@@ -13644,7 +13700,23 @@
           <w:rFonts w:cs="Times New Roman"/>
           <w:i w:val="0"/>
         </w:rPr>
-        <w:t xml:space="preserve">With a similar mechanism as the Zen Route, a safe route application can be implemented where the main goal is to give the users directions to a destination the safest way possible. Navigation application often only focus on the time it takes to get to a destination but are not as responsive to accidents, natural events, and safety in general. A safe route application could focus on updating the routes as safety information is acquired. This could include but not be limited to: frozen roads, snow, roads under water, car accidents, debris on the road, wildlife, and even long road segments without a gas station or access to help. </w:t>
+        <w:t xml:space="preserve">With a similar mechanism as the Zen Route, a safe route application can be implemented where the main goal is to give the users directions to a destination the safest way possible. Navigation application often only focus on the time it takes to get to a destination but are not as responsive to accidents, natural events, and safety in general. A safe route application could focus on updating the routes as safety information is acquired. This could include but not be limited to: frozen roads, snow, roads under water, car accidents, </w:t>
+      </w:r>
+      <w:proofErr w:type="gramStart"/>
+      <w:r>
+        <w:rPr>
+          <w:rFonts w:cs="Times New Roman"/>
+          <w:i w:val="0"/>
+        </w:rPr>
+        <w:t>debris</w:t>
+      </w:r>
+      <w:proofErr w:type="gramEnd"/>
+      <w:r>
+        <w:rPr>
+          <w:rFonts w:cs="Times New Roman"/>
+          <w:i w:val="0"/>
+        </w:rPr>
+        <w:t xml:space="preserve"> on the road, wildlife, and even long road segments without a gas station or access to help. </w:t>
       </w:r>
     </w:p>
     <w:p>
@@ -13808,16 +13880,23 @@
           <w:rFonts w:eastAsia="Times New Roman" w:cs="Times New Roman"/>
           <w:szCs w:val="24"/>
         </w:rPr>
-        <w:t>, etc… This could help drivers by getting better insurance rates since they have data that proves the type of drivers they are</w:t>
-      </w:r>
-      <w:bookmarkStart w:id="0" w:name="_GoBack"/>
-      <w:bookmarkEnd w:id="0"/>
-      <w:r>
-        <w:rPr>
-          <w:rFonts w:eastAsia="Times New Roman" w:cs="Times New Roman"/>
-          <w:szCs w:val="24"/>
-        </w:rPr>
-        <w:t xml:space="preserve">. </w:t>
+        <w:t xml:space="preserve">, </w:t>
+      </w:r>
+      <w:proofErr w:type="spellStart"/>
+      <w:r>
+        <w:rPr>
+          <w:rFonts w:eastAsia="Times New Roman" w:cs="Times New Roman"/>
+          <w:szCs w:val="24"/>
+        </w:rPr>
+        <w:t>etc</w:t>
+      </w:r>
+      <w:proofErr w:type="spellEnd"/>
+      <w:r>
+        <w:rPr>
+          <w:rFonts w:eastAsia="Times New Roman" w:cs="Times New Roman"/>
+          <w:szCs w:val="24"/>
+        </w:rPr>
+        <w:t xml:space="preserve">… This could help drivers by getting better insurance rates since they have data that proves the type of drivers they are. </w:t>
       </w:r>
       <w:r>
         <w:rPr>
@@ -13870,7 +13949,23 @@
           <w:rFonts w:eastAsia="Times New Roman" w:cs="Times New Roman"/>
           <w:szCs w:val="24"/>
         </w:rPr>
-        <w:t>[2] Novaco, Raymond W., and Oscar Gonzalez I. Commuting and Well-being. Rep. Irvine: University of California, N/A. Print.</w:t>
+        <w:t xml:space="preserve">[2] </w:t>
+      </w:r>
+      <w:proofErr w:type="spellStart"/>
+      <w:r>
+        <w:rPr>
+          <w:rFonts w:eastAsia="Times New Roman" w:cs="Times New Roman"/>
+          <w:szCs w:val="24"/>
+        </w:rPr>
+        <w:t>Novaco</w:t>
+      </w:r>
+      <w:proofErr w:type="spellEnd"/>
+      <w:r>
+        <w:rPr>
+          <w:rFonts w:eastAsia="Times New Roman" w:cs="Times New Roman"/>
+          <w:szCs w:val="24"/>
+        </w:rPr>
+        <w:t>, Raymond W., and Oscar Gonzalez I. Commuting and Well-being. Rep. Irvine: University of California, N/A. Print.</w:t>
       </w:r>
     </w:p>
     <w:p>
@@ -13904,13 +13999,41 @@
         </w:rPr>
         <w:t xml:space="preserve">[4] </w:t>
       </w:r>
+      <w:proofErr w:type="spellStart"/>
       <w:r>
         <w:rPr>
           <w:rFonts w:cs="Times New Roman"/>
           <w:szCs w:val="24"/>
           <w:shd w:val="clear" w:color="auto" w:fill="FFFFFF"/>
         </w:rPr>
-        <w:t>Nuha A. S. Alwan, “Performance Analysis of Dijkstra-Based Weighted Sum Minimization Routing Algorithm for Wireless Mesh Networks,”</w:t>
+        <w:t>Nuha</w:t>
+      </w:r>
+      <w:proofErr w:type="spellEnd"/>
+      <w:r>
+        <w:rPr>
+          <w:rFonts w:cs="Times New Roman"/>
+          <w:szCs w:val="24"/>
+          <w:shd w:val="clear" w:color="auto" w:fill="FFFFFF"/>
+        </w:rPr>
+        <w:t xml:space="preserve"> A. S. </w:t>
+      </w:r>
+      <w:proofErr w:type="spellStart"/>
+      <w:r>
+        <w:rPr>
+          <w:rFonts w:cs="Times New Roman"/>
+          <w:szCs w:val="24"/>
+          <w:shd w:val="clear" w:color="auto" w:fill="FFFFFF"/>
+        </w:rPr>
+        <w:t>Alwan</w:t>
+      </w:r>
+      <w:proofErr w:type="spellEnd"/>
+      <w:r>
+        <w:rPr>
+          <w:rFonts w:cs="Times New Roman"/>
+          <w:szCs w:val="24"/>
+          <w:shd w:val="clear" w:color="auto" w:fill="FFFFFF"/>
+        </w:rPr>
+        <w:t>, “Performance Analysis of Dijkstra-Based Weighted Sum Minimization Routing Algorithm for Wireless Mesh Networks,”</w:t>
       </w:r>
       <w:r>
         <w:rPr>
@@ -13941,7 +14064,35 @@
         <w:rPr>
           <w:rFonts w:cs="Times New Roman"/>
         </w:rPr>
-        <w:t>[5] Why do we perceive logarithmically? Significance, Vol. 10, No. 1. (1 February 2013), pp. 28-31, Lav R. Varshney, John Z. Sun</w:t>
+        <w:t xml:space="preserve">[5] Why do we perceive logarithmically? Significance, Vol. 10, No. 1. (1 February 2013), pp. 28-31, </w:t>
+      </w:r>
+      <w:proofErr w:type="spellStart"/>
+      <w:r>
+        <w:rPr>
+          <w:rFonts w:cs="Times New Roman"/>
+        </w:rPr>
+        <w:t>Lav</w:t>
+      </w:r>
+      <w:proofErr w:type="spellEnd"/>
+      <w:r>
+        <w:rPr>
+          <w:rFonts w:cs="Times New Roman"/>
+        </w:rPr>
+        <w:t xml:space="preserve"> R. </w:t>
+      </w:r>
+      <w:proofErr w:type="spellStart"/>
+      <w:r>
+        <w:rPr>
+          <w:rFonts w:cs="Times New Roman"/>
+        </w:rPr>
+        <w:t>Varshney</w:t>
+      </w:r>
+      <w:proofErr w:type="spellEnd"/>
+      <w:r>
+        <w:rPr>
+          <w:rFonts w:cs="Times New Roman"/>
+        </w:rPr>
+        <w:t>, John Z. Sun</w:t>
       </w:r>
     </w:p>
     <w:p>
@@ -14155,8 +14306,16 @@
         <w:rPr>
           <w:rFonts w:cs="Times New Roman"/>
         </w:rPr>
-        <w:t>Code Platform: Python / Networkx</w:t>
-      </w:r>
+        <w:t xml:space="preserve">Code Platform: Python / </w:t>
+      </w:r>
+      <w:proofErr w:type="spellStart"/>
+      <w:r>
+        <w:rPr>
+          <w:rFonts w:cs="Times New Roman"/>
+        </w:rPr>
+        <w:t>Networkx</w:t>
+      </w:r>
+      <w:proofErr w:type="spellEnd"/>
       <w:r>
         <w:rPr>
           <w:rFonts w:cs="Times New Roman"/>
@@ -14245,7 +14404,7 @@
           <w:rPr>
             <w:noProof/>
           </w:rPr>
-          <w:t>24</w:t>
+          <w:t>19</w:t>
         </w:r>
         <w:r>
           <w:rPr>
@@ -15336,14 +15495,14 @@
     <w:charset w:val="00"/>
     <w:family w:val="roman"/>
     <w:pitch w:val="variable"/>
-    <w:sig w:usb0="E0002EFF" w:usb1="C000785B" w:usb2="00000009" w:usb3="00000000" w:csb0="000001FF" w:csb1="00000000"/>
+    <w:sig w:usb0="E0002AFF" w:usb1="C0007841" w:usb2="00000009" w:usb3="00000000" w:csb0="000001FF" w:csb1="00000000"/>
   </w:font>
   <w:font w:name="Calibri">
     <w:panose1 w:val="020F0502020204030204"/>
     <w:charset w:val="00"/>
     <w:family w:val="swiss"/>
     <w:pitch w:val="variable"/>
-    <w:sig w:usb0="E0002AFF" w:usb1="C000247B" w:usb2="00000009" w:usb3="00000000" w:csb0="000001FF" w:csb1="00000000"/>
+    <w:sig w:usb0="E00002FF" w:usb1="4000ACFF" w:usb2="00000001" w:usb3="00000000" w:csb0="0000019F" w:csb1="00000000"/>
   </w:font>
   <w:font w:name="Cambria Math">
     <w:panose1 w:val="02040503050406030204"/>
@@ -15364,7 +15523,7 @@
     <w:charset w:val="00"/>
     <w:family w:val="swiss"/>
     <w:pitch w:val="variable"/>
-    <w:sig w:usb0="E0002AFF" w:usb1="C000247B" w:usb2="00000009" w:usb3="00000000" w:csb0="000001FF" w:csb1="00000000"/>
+    <w:sig w:usb0="A00002EF" w:usb1="4000207B" w:usb2="00000000" w:usb3="00000000" w:csb0="0000019F" w:csb1="00000000"/>
   </w:font>
 </w:fonts>
 </file>
@@ -15384,6 +15543,7 @@
   </w:compat>
   <w:rsids>
     <w:rsidRoot w:val="00370967"/>
+    <w:rsid w:val="000673B7"/>
     <w:rsid w:val="00087064"/>
     <w:rsid w:val="000E34DD"/>
     <w:rsid w:val="001725A7"/>

</xml_diff>